<commit_message>
Master thesis theory update
</commit_message>
<xml_diff>
--- a/docs/Implementacja wybranego modelu zderzeń w grach dwuwymiarowych.docx
+++ b/docs/Implementacja wybranego modelu zderzeń w grach dwuwymiarowych.docx
@@ -2754,7 +2754,7 @@
             </w:rPr>
             <w:fldChar w:fldCharType="separate"/>
           </w:r>
-          <w:hyperlink w:anchor="_Toc393307760" w:history="1">
+          <w:hyperlink w:anchor="_Toc393397401" w:history="1">
             <w:r>
               <w:rPr>
                 <w:rStyle w:val="Hipercze"/>
@@ -2793,7 +2793,7 @@
                 <w:sz w:val="24"/>
                 <w:szCs w:val="24"/>
               </w:rPr>
-              <w:instrText xml:space="preserve"> PAGEREF _Toc393307760 \h </w:instrText>
+              <w:instrText xml:space="preserve"> PAGEREF _Toc393397401 \h </w:instrText>
             </w:r>
             <w:r>
               <w:rPr>
@@ -2851,7 +2851,7 @@
               <w:lang w:eastAsia="pl-PL"/>
             </w:rPr>
           </w:pPr>
-          <w:hyperlink w:anchor="_Toc393307761" w:history="1">
+          <w:hyperlink w:anchor="_Toc393397402" w:history="1">
             <w:r>
               <w:rPr>
                 <w:rStyle w:val="Hipercze"/>
@@ -2910,7 +2910,7 @@
                 <w:sz w:val="24"/>
                 <w:szCs w:val="24"/>
               </w:rPr>
-              <w:instrText xml:space="preserve"> PAGEREF _Toc393307761 \h </w:instrText>
+              <w:instrText xml:space="preserve"> PAGEREF _Toc393397402 \h </w:instrText>
             </w:r>
             <w:r>
               <w:rPr>
@@ -2939,7 +2939,7 @@
                 <w:sz w:val="24"/>
                 <w:szCs w:val="24"/>
               </w:rPr>
-              <w:t>2</w:t>
+              <w:t>3</w:t>
             </w:r>
             <w:r>
               <w:rPr>
@@ -2968,7 +2968,7 @@
               <w:lang w:eastAsia="pl-PL"/>
             </w:rPr>
           </w:pPr>
-          <w:hyperlink w:anchor="_Toc393307762" w:history="1">
+          <w:hyperlink w:anchor="_Toc393397403" w:history="1">
             <w:r>
               <w:rPr>
                 <w:rStyle w:val="Hipercze"/>
@@ -3027,7 +3027,7 @@
                 <w:sz w:val="24"/>
                 <w:szCs w:val="24"/>
               </w:rPr>
-              <w:instrText xml:space="preserve"> PAGEREF _Toc393307762 \h </w:instrText>
+              <w:instrText xml:space="preserve"> PAGEREF _Toc393397403 \h </w:instrText>
             </w:r>
             <w:r>
               <w:rPr>
@@ -3056,7 +3056,7 @@
                 <w:sz w:val="24"/>
                 <w:szCs w:val="24"/>
               </w:rPr>
-              <w:t>2</w:t>
+              <w:t>3</w:t>
             </w:r>
             <w:r>
               <w:rPr>
@@ -3085,7 +3085,7 @@
               <w:lang w:eastAsia="pl-PL"/>
             </w:rPr>
           </w:pPr>
-          <w:hyperlink w:anchor="_Toc393307763" w:history="1">
+          <w:hyperlink w:anchor="_Toc393397404" w:history="1">
             <w:r>
               <w:rPr>
                 <w:rStyle w:val="Hipercze"/>
@@ -3144,7 +3144,7 @@
                 <w:sz w:val="24"/>
                 <w:szCs w:val="24"/>
               </w:rPr>
-              <w:instrText xml:space="preserve"> PAGEREF _Toc393307763 \h </w:instrText>
+              <w:instrText xml:space="preserve"> PAGEREF _Toc393397404 \h </w:instrText>
             </w:r>
             <w:r>
               <w:rPr>
@@ -3173,7 +3173,7 @@
                 <w:sz w:val="24"/>
                 <w:szCs w:val="24"/>
               </w:rPr>
-              <w:t>2</w:t>
+              <w:t>3</w:t>
             </w:r>
             <w:r>
               <w:rPr>
@@ -3202,7 +3202,7 @@
               <w:lang w:eastAsia="pl-PL"/>
             </w:rPr>
           </w:pPr>
-          <w:hyperlink w:anchor="_Toc393307764" w:history="1">
+          <w:hyperlink w:anchor="_Toc393397405" w:history="1">
             <w:r>
               <w:rPr>
                 <w:rStyle w:val="Hipercze"/>
@@ -3261,7 +3261,7 @@
                 <w:sz w:val="24"/>
                 <w:szCs w:val="24"/>
               </w:rPr>
-              <w:instrText xml:space="preserve"> PAGEREF _Toc393307764 \h </w:instrText>
+              <w:instrText xml:space="preserve"> PAGEREF _Toc393397405 \h </w:instrText>
             </w:r>
             <w:r>
               <w:rPr>
@@ -3290,7 +3290,7 @@
                 <w:sz w:val="24"/>
                 <w:szCs w:val="24"/>
               </w:rPr>
-              <w:t>3</w:t>
+              <w:t>4</w:t>
             </w:r>
             <w:r>
               <w:rPr>
@@ -3319,7 +3319,7 @@
               <w:lang w:eastAsia="pl-PL"/>
             </w:rPr>
           </w:pPr>
-          <w:hyperlink w:anchor="_Toc393307765" w:history="1">
+          <w:hyperlink w:anchor="_Toc393397406" w:history="1">
             <w:r>
               <w:rPr>
                 <w:rStyle w:val="Hipercze"/>
@@ -3378,7 +3378,7 @@
                 <w:sz w:val="24"/>
                 <w:szCs w:val="24"/>
               </w:rPr>
-              <w:instrText xml:space="preserve"> PAGEREF _Toc393307765 \h </w:instrText>
+              <w:instrText xml:space="preserve"> PAGEREF _Toc393397406 \h </w:instrText>
             </w:r>
             <w:r>
               <w:rPr>
@@ -3407,7 +3407,7 @@
                 <w:sz w:val="24"/>
                 <w:szCs w:val="24"/>
               </w:rPr>
-              <w:t>4</w:t>
+              <w:t>5</w:t>
             </w:r>
             <w:r>
               <w:rPr>
@@ -3436,7 +3436,7 @@
               <w:lang w:eastAsia="pl-PL"/>
             </w:rPr>
           </w:pPr>
-          <w:hyperlink w:anchor="_Toc393307766" w:history="1">
+          <w:hyperlink w:anchor="_Toc393397407" w:history="1">
             <w:r>
               <w:rPr>
                 <w:rStyle w:val="Hipercze"/>
@@ -3465,7 +3465,7 @@
                 <w:sz w:val="24"/>
                 <w:szCs w:val="24"/>
               </w:rPr>
-              <w:t>Detekcja zderzeń</w:t>
+              <w:t>Detekcja zderzenia</w:t>
             </w:r>
             <w:r>
               <w:rPr>
@@ -3495,7 +3495,7 @@
                 <w:sz w:val="24"/>
                 <w:szCs w:val="24"/>
               </w:rPr>
-              <w:instrText xml:space="preserve"> PAGEREF _Toc393307766 \h </w:instrText>
+              <w:instrText xml:space="preserve"> PAGEREF _Toc393397407 \h </w:instrText>
             </w:r>
             <w:r>
               <w:rPr>
@@ -3524,7 +3524,7 @@
                 <w:sz w:val="24"/>
                 <w:szCs w:val="24"/>
               </w:rPr>
-              <w:t>4</w:t>
+              <w:t>5</w:t>
             </w:r>
             <w:r>
               <w:rPr>
@@ -3553,7 +3553,7 @@
               <w:lang w:eastAsia="pl-PL"/>
             </w:rPr>
           </w:pPr>
-          <w:hyperlink w:anchor="_Toc393307767" w:history="1">
+          <w:hyperlink w:anchor="_Toc393397408" w:history="1">
             <w:r>
               <w:rPr>
                 <w:rStyle w:val="Hipercze"/>
@@ -3612,7 +3612,7 @@
                 <w:sz w:val="24"/>
                 <w:szCs w:val="24"/>
               </w:rPr>
-              <w:instrText xml:space="preserve"> PAGEREF _Toc393307767 \h </w:instrText>
+              <w:instrText xml:space="preserve"> PAGEREF _Toc393397408 \h </w:instrText>
             </w:r>
             <w:r>
               <w:rPr>
@@ -3641,7 +3641,7 @@
                 <w:sz w:val="24"/>
                 <w:szCs w:val="24"/>
               </w:rPr>
-              <w:t>5</w:t>
+              <w:t>6</w:t>
             </w:r>
             <w:r>
               <w:rPr>
@@ -3670,7 +3670,7 @@
               <w:lang w:eastAsia="pl-PL"/>
             </w:rPr>
           </w:pPr>
-          <w:hyperlink w:anchor="_Toc393307768" w:history="1">
+          <w:hyperlink w:anchor="_Toc393397409" w:history="1">
             <w:r>
               <w:rPr>
                 <w:rStyle w:val="Hipercze"/>
@@ -3729,7 +3729,7 @@
                 <w:sz w:val="24"/>
                 <w:szCs w:val="24"/>
               </w:rPr>
-              <w:instrText xml:space="preserve"> PAGEREF _Toc393307768 \h </w:instrText>
+              <w:instrText xml:space="preserve"> PAGEREF _Toc393397409 \h </w:instrText>
             </w:r>
             <w:r>
               <w:rPr>
@@ -3758,7 +3758,7 @@
                 <w:sz w:val="24"/>
                 <w:szCs w:val="24"/>
               </w:rPr>
-              <w:t>6</w:t>
+              <w:t>7</w:t>
             </w:r>
             <w:r>
               <w:rPr>
@@ -3787,7 +3787,7 @@
               <w:lang w:eastAsia="pl-PL"/>
             </w:rPr>
           </w:pPr>
-          <w:hyperlink w:anchor="_Toc393307769" w:history="1">
+          <w:hyperlink w:anchor="_Toc393397410" w:history="1">
             <w:r>
               <w:rPr>
                 <w:rStyle w:val="Hipercze"/>
@@ -3816,7 +3816,7 @@
                 <w:sz w:val="24"/>
                 <w:szCs w:val="24"/>
               </w:rPr>
-              <w:t>Zderzenie idealnie sprężyste</w:t>
+              <w:t>Odpowiedź zderzenia</w:t>
             </w:r>
             <w:r>
               <w:rPr>
@@ -3846,7 +3846,7 @@
                 <w:sz w:val="24"/>
                 <w:szCs w:val="24"/>
               </w:rPr>
-              <w:instrText xml:space="preserve"> PAGEREF _Toc393307769 \h </w:instrText>
+              <w:instrText xml:space="preserve"> PAGEREF _Toc393397410 \h </w:instrText>
             </w:r>
             <w:r>
               <w:rPr>
@@ -3875,7 +3875,7 @@
                 <w:sz w:val="24"/>
                 <w:szCs w:val="24"/>
               </w:rPr>
-              <w:t>6</w:t>
+              <w:t>7</w:t>
             </w:r>
             <w:r>
               <w:rPr>
@@ -3904,7 +3904,7 @@
               <w:lang w:eastAsia="pl-PL"/>
             </w:rPr>
           </w:pPr>
-          <w:hyperlink w:anchor="_Toc393307770" w:history="1">
+          <w:hyperlink w:anchor="_Toc393397411" w:history="1">
             <w:r>
               <w:rPr>
                 <w:rStyle w:val="Hipercze"/>
@@ -3963,7 +3963,7 @@
                 <w:sz w:val="24"/>
                 <w:szCs w:val="24"/>
               </w:rPr>
-              <w:instrText xml:space="preserve"> PAGEREF _Toc393307770 \h </w:instrText>
+              <w:instrText xml:space="preserve"> PAGEREF _Toc393397411 \h </w:instrText>
             </w:r>
             <w:r>
               <w:rPr>
@@ -3992,7 +3992,7 @@
                 <w:sz w:val="24"/>
                 <w:szCs w:val="24"/>
               </w:rPr>
-              <w:t>8</w:t>
+              <w:t>9</w:t>
             </w:r>
             <w:r>
               <w:rPr>
@@ -4021,7 +4021,7 @@
               <w:lang w:eastAsia="pl-PL"/>
             </w:rPr>
           </w:pPr>
-          <w:hyperlink w:anchor="_Toc393307771" w:history="1">
+          <w:hyperlink w:anchor="_Toc393397412" w:history="1">
             <w:r>
               <w:rPr>
                 <w:rStyle w:val="Hipercze"/>
@@ -4080,7 +4080,7 @@
                 <w:sz w:val="24"/>
                 <w:szCs w:val="24"/>
               </w:rPr>
-              <w:instrText xml:space="preserve"> PAGEREF _Toc393307771 \h </w:instrText>
+              <w:instrText xml:space="preserve"> PAGEREF _Toc393397412 \h </w:instrText>
             </w:r>
             <w:r>
               <w:rPr>
@@ -4109,7 +4109,7 @@
                 <w:sz w:val="24"/>
                 <w:szCs w:val="24"/>
               </w:rPr>
-              <w:t>9</w:t>
+              <w:t>12</w:t>
             </w:r>
             <w:r>
               <w:rPr>
@@ -4138,7 +4138,7 @@
               <w:lang w:eastAsia="pl-PL"/>
             </w:rPr>
           </w:pPr>
-          <w:hyperlink w:anchor="_Toc393307772" w:history="1">
+          <w:hyperlink w:anchor="_Toc393397413" w:history="1">
             <w:r>
               <w:rPr>
                 <w:rStyle w:val="Hipercze"/>
@@ -4167,7 +4167,7 @@
                 <w:sz w:val="24"/>
                 <w:szCs w:val="24"/>
               </w:rPr>
-              <w:t>Zderzenie cząstki z obiektem o dużej masie</w:t>
+              <w:t>Zderzenie cząstki z obszarem granicznym pudła symulacyjnego</w:t>
             </w:r>
             <w:r>
               <w:rPr>
@@ -4197,7 +4197,7 @@
                 <w:sz w:val="24"/>
                 <w:szCs w:val="24"/>
               </w:rPr>
-              <w:instrText xml:space="preserve"> PAGEREF _Toc393307772 \h </w:instrText>
+              <w:instrText xml:space="preserve"> PAGEREF _Toc393397413 \h </w:instrText>
             </w:r>
             <w:r>
               <w:rPr>
@@ -4226,7 +4226,7 @@
                 <w:sz w:val="24"/>
                 <w:szCs w:val="24"/>
               </w:rPr>
-              <w:t>10</w:t>
+              <w:t>12</w:t>
             </w:r>
             <w:r>
               <w:rPr>
@@ -4255,7 +4255,7 @@
               <w:lang w:eastAsia="pl-PL"/>
             </w:rPr>
           </w:pPr>
-          <w:hyperlink w:anchor="_Toc393307773" w:history="1">
+          <w:hyperlink w:anchor="_Toc393397414" w:history="1">
             <w:r>
               <w:rPr>
                 <w:rStyle w:val="Hipercze"/>
@@ -4314,7 +4314,7 @@
                 <w:sz w:val="24"/>
                 <w:szCs w:val="24"/>
               </w:rPr>
-              <w:instrText xml:space="preserve"> PAGEREF _Toc393307773 \h </w:instrText>
+              <w:instrText xml:space="preserve"> PAGEREF _Toc393397414 \h </w:instrText>
             </w:r>
             <w:r>
               <w:rPr>
@@ -4343,7 +4343,7 @@
                 <w:sz w:val="24"/>
                 <w:szCs w:val="24"/>
               </w:rPr>
-              <w:t>11</w:t>
+              <w:t>14</w:t>
             </w:r>
             <w:r>
               <w:rPr>
@@ -4372,7 +4372,7 @@
               <w:lang w:eastAsia="pl-PL"/>
             </w:rPr>
           </w:pPr>
-          <w:hyperlink w:anchor="_Toc393307774" w:history="1">
+          <w:hyperlink w:anchor="_Toc393397415" w:history="1">
             <w:r>
               <w:rPr>
                 <w:rStyle w:val="Hipercze"/>
@@ -4431,7 +4431,7 @@
                 <w:sz w:val="24"/>
                 <w:szCs w:val="24"/>
               </w:rPr>
-              <w:instrText xml:space="preserve"> PAGEREF _Toc393307774 \h </w:instrText>
+              <w:instrText xml:space="preserve"> PAGEREF _Toc393397415 \h </w:instrText>
             </w:r>
             <w:r>
               <w:rPr>
@@ -4460,7 +4460,7 @@
                 <w:sz w:val="24"/>
                 <w:szCs w:val="24"/>
               </w:rPr>
-              <w:t>12</w:t>
+              <w:t>15</w:t>
             </w:r>
             <w:r>
               <w:rPr>
@@ -4489,7 +4489,7 @@
               <w:lang w:eastAsia="pl-PL"/>
             </w:rPr>
           </w:pPr>
-          <w:hyperlink w:anchor="_Toc393307775" w:history="1">
+          <w:hyperlink w:anchor="_Toc393397416" w:history="1">
             <w:r>
               <w:rPr>
                 <w:rStyle w:val="Hipercze"/>
@@ -4548,7 +4548,7 @@
                 <w:sz w:val="24"/>
                 <w:szCs w:val="24"/>
               </w:rPr>
-              <w:instrText xml:space="preserve"> PAGEREF _Toc393307775 \h </w:instrText>
+              <w:instrText xml:space="preserve"> PAGEREF _Toc393397416 \h </w:instrText>
             </w:r>
             <w:r>
               <w:rPr>
@@ -4577,7 +4577,7 @@
                 <w:sz w:val="24"/>
                 <w:szCs w:val="24"/>
               </w:rPr>
-              <w:t>13</w:t>
+              <w:t>16</w:t>
             </w:r>
             <w:r>
               <w:rPr>
@@ -4623,7 +4623,7 @@
       <w:pPr>
         <w:pStyle w:val="Nagwek1"/>
       </w:pPr>
-      <w:bookmarkStart w:id="4" w:name="_Toc393307760"/>
+      <w:bookmarkStart w:id="4" w:name="_Toc393397401"/>
       <w:r>
         <w:lastRenderedPageBreak/>
         <w:t>W</w:t>
@@ -4636,75 +4636,185 @@
     <w:p>
       <w:r>
         <w:tab/>
-      </w:r>
-    </w:p>
-    <w:p/>
-    <w:p>
-      <w:r>
-        <w:tab/>
-      </w:r>
-      <w:r>
-        <w:t>Symulacja badanego układu skupia się na opisie ruchu i zachowań cząstek</w:t>
-      </w:r>
-      <w:r>
-        <w:t xml:space="preserve"> lub kul</w:t>
-      </w:r>
-      <w:r>
-        <w:t xml:space="preserve"> o kształcie okręgów na płaszczyźnie. Ciężar każdego z obiektów rozłożony jest równomiernie, a więc środek masy znajduje się w środku geometrycznym okręgu o zadanym promieniu. Płaszczyzna, przedstawiona jako pudło symulacyjne, ograniczona jest z czterech stron prostopadłymi ścianami o nieskończenie wielkiej masie. </w:t>
+        <w:t xml:space="preserve">Poniższa praca ma na celu </w:t>
+      </w:r>
+      <w:r>
+        <w:t>przedstawienie</w:t>
+      </w:r>
+      <w:r>
+        <w:t xml:space="preserve"> zagadnienia zderzenia idealnie sprężystego. Symulacja badanego układu skupia się na opisie ruchu i zachowań cząstek</w:t>
+      </w:r>
+      <w:r>
+        <w:t xml:space="preserve"> </w:t>
+      </w:r>
+      <w:r>
+        <w:t xml:space="preserve">o kształcie okręgów na płaszczyźnie. Ciężar każdego z obiektów rozłożony jest równomiernie, a więc środek masy znajduje się w środku geometrycznym okręgu o zadanym promieniu. Płaszczyzna, przedstawiona jako pudło symulacyjne, ograniczona jest z czterech stron prostopadłymi ścianami o nieskończenie wielkiej masie. </w:t>
       </w:r>
     </w:p>
     <w:p>
       <w:r>
         <w:tab/>
-        <w:t>Głównym założeniem układu jest zerowa wypadkowa sił zewnętrznych działających na cząstki</w:t>
-      </w:r>
-      <w:r>
-        <w:t xml:space="preserve"> (tzw. układ izolowany)</w:t>
-      </w:r>
-      <w:r>
-        <w:t xml:space="preserve">, a więc trajektoria ruchu cząstki może zmienić się jedynie w skutek zderzenia ze ścianą lub drugą cząstką. </w:t>
-      </w:r>
-      <w:r>
-        <w:t>Dodatkowo</w:t>
-      </w:r>
-      <w:r>
-        <w:t xml:space="preserve"> żadna cząstka nie opuszcza układu, ani do niego nie przybywa (tzw. układ zamknięty). </w:t>
-      </w:r>
-      <w:r>
-        <w:t xml:space="preserve">Założono również, że powierzchnie kul są idealnie gładkie, a więc pomiędzy obiektami nie występuje tarcie. </w:t>
-      </w:r>
-      <w:r>
-        <w:t>Ze względu na powyższ</w:t>
-      </w:r>
-      <w:r>
-        <w:t>e</w:t>
-      </w:r>
-      <w:r>
-        <w:t xml:space="preserve"> fakt</w:t>
-      </w:r>
-      <w:r>
-        <w:t>y</w:t>
-      </w:r>
-      <w:r>
-        <w:t>, pomiędzy obiektami występują jedynie zderzenia idealnie sprężyste.</w:t>
+        <w:t xml:space="preserve">Głównym założeniem modelu jest zerowa wypadkowa sił zewnętrznych działających na </w:t>
+      </w:r>
+      <w:r>
+        <w:t>układ</w:t>
+      </w:r>
+      <w:r>
+        <w:t xml:space="preserve"> (tzw. układ izolowany), a więc trajektoria ruchu cząstki może zmienić się jedynie w skutek zderzenia ze ścianą lub drugą cząstką. Dodatkowo żadna cząstka nie opuszcza układu, ani do niego nie przybywa (tzw. układ zamknięty). Założono również, że powierzchnie kul są idealnie gładkie, a więc pomiędzy obiektami nie występuje tarcie. Ze względu na powyższe fakty, pomiędzy obiektami występują jedynie zderzenia idealnie sprężyste.</w:t>
       </w:r>
       <w:r>
         <w:t xml:space="preserve"> </w:t>
       </w:r>
       <w:r>
-        <w:t>Z tej samej przyczyny, kinematyka bryły sztywnej została ograniczona do zagadnienia ruchu postępowego.</w:t>
-      </w:r>
-      <w:r>
-        <w:t xml:space="preserve"> </w:t>
+        <w:t xml:space="preserve">Z tej samej przyczyny, kinematyka bryły sztywnej została ograniczona do zagadnienia ruchu postępowego. </w:t>
       </w:r>
     </w:p>
     <w:p>
       <w:r>
         <w:tab/>
-        <w:t>Proponowany model może mieć zastosowanie w badaniu dynamiki obiektów kulistych w wielu obszarach zarówno nauki - symulowanie ruchu gazu idealnego - jak i życia codziennego - zderzenia kul bilardowych, przy założeniu braku tarcia pomiędzy powierzchniami.</w:t>
+      </w:r>
+      <w:r>
+        <w:t>P</w:t>
+      </w:r>
+      <w:r>
+        <w:t xml:space="preserve">raca </w:t>
+      </w:r>
+      <w:r>
+        <w:t>p</w:t>
+      </w:r>
+      <w:r>
+        <w:t>rzedstawia zarówno opis teoretyczny</w:t>
+      </w:r>
+      <w:r>
+        <w:t xml:space="preserve"> zagadnień </w:t>
+      </w:r>
+      <w:r>
+        <w:t>niezbędnych</w:t>
+      </w:r>
+      <w:r>
+        <w:t xml:space="preserve"> do zrozumienia istoty zderzenia sprężystego - zasadę zachowania pędu oraz zasadę zachowania energii</w:t>
+      </w:r>
+      <w:r>
+        <w:t xml:space="preserve"> -</w:t>
+      </w:r>
+      <w:r>
+        <w:t xml:space="preserve"> jak i </w:t>
+      </w:r>
+      <w:r>
+        <w:t>projekt</w:t>
+      </w:r>
+      <w:r>
+        <w:t xml:space="preserve"> systemu</w:t>
+      </w:r>
+      <w:r>
+        <w:t xml:space="preserve"> </w:t>
+      </w:r>
+      <w:r>
+        <w:t>wraz ze sposobem</w:t>
+      </w:r>
+      <w:r>
+        <w:t xml:space="preserve"> implementacj</w:t>
+      </w:r>
+      <w:r>
+        <w:t>i</w:t>
+      </w:r>
+      <w:r>
+        <w:t xml:space="preserve"> zastosowanych rozwiązań i algorytmów.</w:t>
+      </w:r>
+      <w:r>
+        <w:t xml:space="preserve"> </w:t>
+      </w:r>
+      <w:r>
+        <w:t>Silnik fizyczny został napisany w języku C#</w:t>
+      </w:r>
+      <w:r>
+        <w:t>, a a</w:t>
+      </w:r>
+      <w:r>
+        <w:t xml:space="preserve">plikacja zrealizowana w środowisku Microsoft XNA </w:t>
+      </w:r>
+      <w:proofErr w:type="spellStart"/>
+      <w:r>
+        <w:t>Game</w:t>
+      </w:r>
+      <w:proofErr w:type="spellEnd"/>
+      <w:r>
+        <w:t xml:space="preserve"> Studio 4.0</w:t>
+      </w:r>
+      <w:r>
+        <w:t>.</w:t>
+      </w:r>
+      <w:r>
+        <w:t xml:space="preserve"> </w:t>
+      </w:r>
+      <w:r>
+        <w:t>Dodatkowo został</w:t>
+      </w:r>
+      <w:r>
+        <w:t xml:space="preserve"> </w:t>
+      </w:r>
+      <w:r>
+        <w:t xml:space="preserve">również </w:t>
+      </w:r>
+      <w:r>
+        <w:t>przedstawion</w:t>
+      </w:r>
+      <w:r>
+        <w:t>y sposób</w:t>
+      </w:r>
+      <w:r>
+        <w:t xml:space="preserve"> wykorzystani</w:t>
+      </w:r>
+      <w:r>
+        <w:t>a</w:t>
+      </w:r>
+      <w:r>
+        <w:t xml:space="preserve"> zaprojektowanej biblioteki z silnikiem fizycznym w </w:t>
+      </w:r>
+      <w:r>
+        <w:t xml:space="preserve">wybranym </w:t>
+      </w:r>
+      <w:r>
+        <w:t>środowisku graficznym.</w:t>
       </w:r>
     </w:p>
-    <w:p/>
+    <w:p>
+      <w:r>
+        <w:tab/>
+        <w:t>Na końcu pracy przedstawiono zestawienie spodziewanych teoretycznych rezultatów zderzeń z wynikami uzyskanymi za pomocą stworzonej aplikacji. Doświadczenie p</w:t>
+      </w:r>
+      <w:r>
+        <w:t>r</w:t>
+      </w:r>
+      <w:r>
+        <w:t>z</w:t>
+      </w:r>
+      <w:r>
+        <w:t>eprowadzono</w:t>
+      </w:r>
+      <w:r>
+        <w:t xml:space="preserve"> dla kilku różnych </w:t>
+      </w:r>
+      <w:r>
+        <w:t>układów symulacyjnych</w:t>
+      </w:r>
+      <w:r>
+        <w:t xml:space="preserve"> obejmujących wariacje wektorów prędkości, mas, promieni oraz ilości kul uczestniczących w zderzeniach.</w:t>
+      </w:r>
+    </w:p>
+    <w:p>
+      <w:r>
+        <w:tab/>
+        <w:t xml:space="preserve">Proponowany model może mieć zastosowanie w badaniu dynamiki obiektów kulistych w wielu obszarach zarówno nauki - symulowanie ruchu gazu idealnego - jak i życia codziennego - zderzenia kul bilardowych, przy założeniu braku tarcia pomiędzy </w:t>
+      </w:r>
+      <w:r>
+        <w:lastRenderedPageBreak/>
+        <w:t>powierzchniami</w:t>
+      </w:r>
+      <w:r>
+        <w:t xml:space="preserve"> - jednak przede wszystkim pozwala zrozumieć sposób działania zderzeń idealnie sprężystych.</w:t>
+      </w:r>
+    </w:p>
     <w:p>
       <w:pPr>
         <w:sectPr>
@@ -4716,9 +4826,6 @@
           <w:docGrid w:linePitch="360"/>
         </w:sectPr>
       </w:pPr>
-      <w:r>
-        <w:tab/>
-      </w:r>
     </w:p>
     <w:p>
       <w:pPr>
@@ -4728,7 +4835,7 @@
           <w:numId w:val="1"/>
         </w:numPr>
       </w:pPr>
-      <w:bookmarkStart w:id="5" w:name="_Toc393307761"/>
+      <w:bookmarkStart w:id="5" w:name="_Toc393397402"/>
       <w:r>
         <w:lastRenderedPageBreak/>
         <w:t>FIZYKA</w:t>
@@ -4749,7 +4856,7 @@
       <w:r>
         <w:t xml:space="preserve"> </w:t>
       </w:r>
-      <w:bookmarkStart w:id="6" w:name="_Toc393307762"/>
+      <w:bookmarkStart w:id="6" w:name="_Toc393397403"/>
       <w:r>
         <w:t xml:space="preserve">Kinematyka </w:t>
       </w:r>
@@ -5066,13 +5173,7 @@
                   <w:rPr>
                     <w:rFonts w:ascii="Cambria Math" w:hAnsi="Cambria Math"/>
                   </w:rPr>
-                  <m:t>+</m:t>
-                </m:r>
-                <m:r>
-                  <w:rPr>
-                    <w:rFonts w:ascii="Cambria Math" w:hAnsi="Cambria Math"/>
-                  </w:rPr>
-                  <m:t>vt</m:t>
+                  <m:t>+vt</m:t>
                 </m:r>
               </m:oMath>
             </m:oMathPara>
@@ -5194,7 +5295,7 @@
       <w:r>
         <w:t xml:space="preserve"> </w:t>
       </w:r>
-      <w:bookmarkStart w:id="7" w:name="_Toc393307763"/>
+      <w:bookmarkStart w:id="7" w:name="_Toc393397404"/>
       <w:r>
         <w:t>Zasada zachowania pędu</w:t>
       </w:r>
@@ -6180,7 +6281,7 @@
       <w:r>
         <w:t xml:space="preserve"> </w:t>
       </w:r>
-      <w:bookmarkStart w:id="8" w:name="_Toc393307764"/>
+      <w:bookmarkStart w:id="8" w:name="_Toc393397405"/>
       <w:r>
         <w:t>Zasada zachowania energii</w:t>
       </w:r>
@@ -6233,7 +6334,13 @@
         <w:t xml:space="preserve">badanego </w:t>
       </w:r>
       <w:r>
-        <w:t>układu, którego całkowita energia jest równa energii kinetycznej, zasadę zachowania energii można przedstawić za pomocą wzoru:</w:t>
+        <w:t xml:space="preserve">układu, </w:t>
+      </w:r>
+      <w:r>
+        <w:t xml:space="preserve">w którym zmienia się jedynie energia kinetyczna poszczególnych obiektów, </w:t>
+      </w:r>
+      <w:r>
+        <w:t>zasadę zachowania energii można przedstawić za pomocą wzoru:</w:t>
       </w:r>
     </w:p>
     <w:tbl>
@@ -6493,9 +6600,6 @@
           <w:docGrid w:linePitch="360"/>
         </w:sectPr>
       </w:pPr>
-      <w:r>
-        <w:tab/>
-      </w:r>
     </w:p>
     <w:p>
       <w:pPr>
@@ -6505,7 +6609,7 @@
           <w:numId w:val="1"/>
         </w:numPr>
       </w:pPr>
-      <w:bookmarkStart w:id="9" w:name="_Toc393307765"/>
+      <w:bookmarkStart w:id="9" w:name="_Toc393397406"/>
       <w:r>
         <w:lastRenderedPageBreak/>
         <w:t>ZDERZENIE IDE</w:t>
@@ -6520,62 +6624,13 @@
     </w:p>
     <w:p>
       <w:pPr>
-        <w:pStyle w:val="Nagwek2"/>
-        <w:numPr>
-          <w:ilvl w:val="1"/>
-          <w:numId w:val="1"/>
-        </w:numPr>
+        <w:rPr>
+          <w:rFonts w:eastAsiaTheme="minorEastAsia"/>
+        </w:rPr>
       </w:pPr>
       <w:r>
-        <w:t xml:space="preserve"> </w:t>
-      </w:r>
-      <w:bookmarkStart w:id="10" w:name="_Toc393307766"/>
-      <w:r>
-        <w:t>Detekcja zderzeń</w:t>
-      </w:r>
-      <w:bookmarkEnd w:id="10"/>
-    </w:p>
-    <w:p>
-      <w:pPr>
-        <w:rPr>
-          <w:rFonts w:eastAsiaTheme="minorEastAsia"/>
-        </w:rPr>
-      </w:pPr>
-      <w:r>
         <w:tab/>
-      </w:r>
-      <w:r>
-        <w:t xml:space="preserve">Cząstki w układzie </w:t>
-      </w:r>
-      <w:r>
-        <w:t>stale</w:t>
-      </w:r>
-      <w:r>
-        <w:t xml:space="preserve"> porusza</w:t>
-      </w:r>
-      <w:r>
-        <w:t>ją</w:t>
-      </w:r>
-      <w:r>
-        <w:t xml:space="preserve"> się ruchem opisanym za pomocą wzoru (1.2).</w:t>
-      </w:r>
-      <w:r>
-        <w:t xml:space="preserve"> Pomiędzy zderzeniami, w trakcie ruchu jednostajnego prostoliniowego </w:t>
-      </w:r>
-      <w:r>
-        <w:t xml:space="preserve">spełnione </w:t>
-      </w:r>
-      <w:r>
-        <w:t>jest</w:t>
-      </w:r>
-      <w:r>
-        <w:t xml:space="preserve"> </w:t>
-      </w:r>
-      <w:r>
-        <w:t xml:space="preserve">również </w:t>
-      </w:r>
-      <w:r>
-        <w:t xml:space="preserve">równanie (1.1). Jednak z punktu widzenia symulacji dużo ciekawszym aspektem jest kwestia tego kiedy i jak obiekty będą zderzać się między sobą, bo to w trakcie zderzeń będzie zmieniać się wektor prędkości </w:t>
+        <w:t xml:space="preserve">Cząstki w układzie poruszają się ruchem opisanym za pomocą wzoru (1.2). Pomiędzy zderzeniami, w trakcie ruchu jednostajnego prostoliniowego spełnione jest również równanie (1.1). Jednak z punktu widzenia symulacji dużo ciekawszym aspektem jest kwestia tego kiedy i jak obiekty będą zderzać się między sobą, bo to w trakcie zderzeń będzie zmieniać się wektor prędkości </w:t>
       </w:r>
       <m:oMath>
         <m:r>
@@ -6612,19 +6667,69 @@
         <w:rPr>
           <w:rFonts w:eastAsiaTheme="minorEastAsia"/>
         </w:rPr>
-        <w:t xml:space="preserve">każdej z cząstek uczestniczących w zderzeniu. Dlatego też kluczowym fragmentem projektowania silnika fizyki symulatora jest rozważenie zagadnienia detekcji zderzeń oraz przekazywanej w trakcie zderzenia energii, a więc prędkości cząstek </w:t>
-      </w:r>
-      <w:r>
-        <w:rPr>
-          <w:rFonts w:eastAsiaTheme="minorEastAsia"/>
-        </w:rPr>
-        <w:t>tuż po zderzeniu.</w:t>
-      </w:r>
-      <w:r>
-        <w:rPr>
-          <w:rFonts w:eastAsiaTheme="minorEastAsia"/>
-        </w:rPr>
-        <w:t xml:space="preserve"> </w:t>
+        <w:t xml:space="preserve">każdej z cząstek uczestniczących w zderzeniu. Dlatego też kluczowym fragmentem projektowania silnika fizyki symulatora jest rozważenie zagadnienia detekcji zderzeń oraz przekazywanej w trakcie zderzenia energii, a więc prędkości cząstek tuż po zderzeniu czyli odpowiedzi zderzenia. Zgodnie z definicją Davida M. </w:t>
+      </w:r>
+      <w:proofErr w:type="spellStart"/>
+      <w:r>
+        <w:rPr>
+          <w:rFonts w:eastAsiaTheme="minorEastAsia"/>
+        </w:rPr>
+        <w:t>Bourg</w:t>
+      </w:r>
+      <w:proofErr w:type="spellEnd"/>
+      <w:r>
+        <w:rPr>
+          <w:rFonts w:eastAsiaTheme="minorEastAsia"/>
+        </w:rPr>
+        <w:t xml:space="preserve">, "detekcja zderzenia jest komputerowym problemem geometrycznym, którego rozwiązanie prowadzi do ustalenia, czy i gdzie nastąpiło zderzenie [...]. Odpowiedź zderzenia to problem fizyczny ruchu dwóch lub więcej obiektów" </w:t>
+      </w:r>
+      <w:sdt>
+        <w:sdtPr>
+          <w:rPr>
+            <w:rFonts w:eastAsiaTheme="minorEastAsia"/>
+          </w:rPr>
+          <w:id w:val="601041"/>
+          <w:citation/>
+        </w:sdtPr>
+        <w:sdtContent>
+          <w:r>
+            <w:rPr>
+              <w:rFonts w:eastAsiaTheme="minorEastAsia"/>
+            </w:rPr>
+            <w:fldChar w:fldCharType="begin"/>
+          </w:r>
+          <w:r>
+            <w:rPr>
+              <w:rFonts w:eastAsiaTheme="minorEastAsia"/>
+            </w:rPr>
+            <w:instrText xml:space="preserve"> CITATION Dav03 \l 1045 </w:instrText>
+          </w:r>
+          <w:r>
+            <w:rPr>
+              <w:rFonts w:eastAsiaTheme="minorEastAsia"/>
+            </w:rPr>
+            <w:fldChar w:fldCharType="separate"/>
+          </w:r>
+          <w:r>
+            <w:rPr>
+              <w:rFonts w:eastAsiaTheme="minorEastAsia"/>
+              <w:noProof/>
+            </w:rPr>
+            <w:t>[3]</w:t>
+          </w:r>
+          <w:r>
+            <w:rPr>
+              <w:rFonts w:eastAsiaTheme="minorEastAsia"/>
+            </w:rPr>
+            <w:fldChar w:fldCharType="end"/>
+          </w:r>
+        </w:sdtContent>
+      </w:sdt>
+      <w:r>
+        <w:rPr>
+          <w:rFonts w:eastAsiaTheme="minorEastAsia"/>
+        </w:rPr>
+        <w:t>.</w:t>
       </w:r>
     </w:p>
     <w:p>
@@ -6693,8 +6798,28 @@
         <w:rPr>
           <w:rFonts w:eastAsiaTheme="minorEastAsia"/>
         </w:rPr>
-        <w:t>Każdy z przypadków należy rozpatrzyć osobno.</w:t>
-      </w:r>
+        <w:t xml:space="preserve">Każdy z przypadków należy rozpatrzyć osobno. </w:t>
+      </w:r>
+    </w:p>
+    <w:p>
+      <w:pPr>
+        <w:pStyle w:val="Nagwek2"/>
+        <w:numPr>
+          <w:ilvl w:val="1"/>
+          <w:numId w:val="1"/>
+        </w:numPr>
+      </w:pPr>
+      <w:r>
+        <w:t xml:space="preserve"> </w:t>
+      </w:r>
+      <w:bookmarkStart w:id="10" w:name="_Toc393397407"/>
+      <w:r>
+        <w:t>Detekcja zderze</w:t>
+      </w:r>
+      <w:r>
+        <w:t>nia</w:t>
+      </w:r>
+      <w:bookmarkEnd w:id="10"/>
       <w:r>
         <w:rPr>
           <w:rFonts w:eastAsiaTheme="minorEastAsia"/>
@@ -6794,7 +6919,21 @@
         <w:rPr>
           <w:rFonts w:eastAsiaTheme="minorEastAsia"/>
         </w:rPr>
-        <w:t xml:space="preserve"> (dla N cząstek), a do tego wprowadza utrudnienia w postaci dobrania na tyle małego kroku czasowego aby nie pominąć czasu żadnego zderzenia, ale też na tyle dużego żeby być w stanie w każdym kroku wykonać serię obliczeń dla każdego obiektu. Z tego względu zaproponowano inny algorytm, który polega na wykonaniu poniższych kroków:</w:t>
+        <w:t xml:space="preserve"> (dla </w:t>
+      </w:r>
+      <m:oMath>
+        <m:r>
+          <w:rPr>
+            <w:rFonts w:ascii="Cambria Math" w:eastAsiaTheme="minorEastAsia" w:hAnsi="Cambria Math"/>
+          </w:rPr>
+          <m:t>N</m:t>
+        </m:r>
+      </m:oMath>
+      <w:r>
+        <w:rPr>
+          <w:rFonts w:eastAsiaTheme="minorEastAsia"/>
+        </w:rPr>
+        <w:t xml:space="preserve"> cząstek), a do tego wprowadza utrudnienia w postaci dobrania na tyle małego kroku czasowego aby nie pominąć czasu żadnego zderzenia, ale też na tyle dużego żeby być w stanie w każdym kroku wykonać serię obliczeń dla każdego obiektu. Z tego względu zaproponowano inny algorytm, który polega na wykonaniu poniższych kroków:</w:t>
       </w:r>
     </w:p>
     <w:p>
@@ -6812,6 +6951,7 @@
         <w:rPr>
           <w:rFonts w:eastAsiaTheme="minorEastAsia"/>
         </w:rPr>
+        <w:lastRenderedPageBreak/>
         <w:t xml:space="preserve">Dla </w:t>
       </w:r>
       <m:oMath>
@@ -6916,7 +7056,6 @@
         <w:rPr>
           <w:rFonts w:eastAsiaTheme="minorEastAsia"/>
         </w:rPr>
-        <w:lastRenderedPageBreak/>
         <w:t>Dla każdej pary kul, jeżeli nastąpi pomiędzy nimi zderzenie, oblicz czas zderzenia.</w:t>
       </w:r>
     </w:p>
@@ -6935,7 +7074,19 @@
         <w:rPr>
           <w:rFonts w:eastAsiaTheme="minorEastAsia"/>
         </w:rPr>
-        <w:t xml:space="preserve">Znajdź najmniejszą wartość czasu i jeżeli jest mniejszy od </w:t>
+        <w:t>Znajdź najmniejszą wart</w:t>
+      </w:r>
+      <w:r>
+        <w:rPr>
+          <w:rFonts w:eastAsiaTheme="minorEastAsia"/>
+        </w:rPr>
+        <w:t>ość czasu i jeżeli jest mniejsza</w:t>
+      </w:r>
+      <w:r>
+        <w:rPr>
+          <w:rFonts w:eastAsiaTheme="minorEastAsia"/>
+        </w:rPr>
+        <w:t xml:space="preserve"> od </w:t>
       </w:r>
       <m:oMath>
         <m:sSub>
@@ -6982,7 +7133,19 @@
         <w:rPr>
           <w:rFonts w:eastAsiaTheme="minorEastAsia"/>
         </w:rPr>
-        <w:t>Opis działania dla punktów 1) oraz 3) przedstawiono poniżej.</w:t>
+        <w:t>Opis działania dla pu</w:t>
+      </w:r>
+      <w:r>
+        <w:rPr>
+          <w:rFonts w:eastAsiaTheme="minorEastAsia"/>
+        </w:rPr>
+        <w:t>nktów 1) oraz 3) przedstawiono w kolejnych podrozdziałach</w:t>
+      </w:r>
+      <w:r>
+        <w:rPr>
+          <w:rFonts w:eastAsiaTheme="minorEastAsia"/>
+        </w:rPr>
+        <w:t>.</w:t>
       </w:r>
       <w:r>
         <w:rPr>
@@ -7048,7 +7211,7 @@
           <w:numId w:val="1"/>
         </w:numPr>
       </w:pPr>
-      <w:bookmarkStart w:id="11" w:name="_Toc393307767"/>
+      <w:bookmarkStart w:id="11" w:name="_Toc393397408"/>
       <w:r>
         <w:t>Detekcja zderzenia cząstki z obszarem granicznym pudła symulacyjnego</w:t>
       </w:r>
@@ -7522,9 +7685,8 @@
           <w:numId w:val="1"/>
         </w:numPr>
       </w:pPr>
-      <w:bookmarkStart w:id="12" w:name="_Toc393307768"/>
-      <w:r>
-        <w:lastRenderedPageBreak/>
+      <w:bookmarkStart w:id="12" w:name="_Toc393397409"/>
+      <w:r>
         <w:t>Detekcja zderzenia dwóch cząstek</w:t>
       </w:r>
       <w:bookmarkEnd w:id="12"/>
@@ -9353,7 +9515,19 @@
         <w:rPr>
           <w:rFonts w:eastAsiaTheme="minorEastAsia"/>
         </w:rPr>
-        <w:t xml:space="preserve"> należy wybrać mniejszy, ale równocześnie większy od 0. </w:t>
+        <w:t xml:space="preserve"> należy wybrać mniejszy, ale równocześnie większy od 0</w:t>
+      </w:r>
+      <w:r>
+        <w:rPr>
+          <w:rFonts w:eastAsiaTheme="minorEastAsia"/>
+        </w:rPr>
+        <w:t xml:space="preserve"> (ponieważ szukamy najbliższego, ale kolejnego zderzenia).</w:t>
+      </w:r>
+      <w:r>
+        <w:rPr>
+          <w:rFonts w:eastAsiaTheme="minorEastAsia"/>
+        </w:rPr>
+        <w:t xml:space="preserve"> </w:t>
       </w:r>
     </w:p>
     <w:p>
@@ -9367,9 +9541,12 @@
       <w:r>
         <w:t xml:space="preserve"> </w:t>
       </w:r>
-      <w:bookmarkStart w:id="13" w:name="_Toc393307769"/>
-      <w:r>
-        <w:t>Zderzenie idealnie sprężyste</w:t>
+      <w:bookmarkStart w:id="13" w:name="_Toc393397410"/>
+      <w:r>
+        <w:t>Odpowiedź zderzeni</w:t>
+      </w:r>
+      <w:r>
+        <w:t>a</w:t>
       </w:r>
       <w:bookmarkEnd w:id="13"/>
     </w:p>
@@ -9384,7 +9561,13 @@
         <w:t xml:space="preserve"> czas kolejnego zderzenia należy </w:t>
       </w:r>
       <w:r>
-        <w:t>rozpatrzyć jak w jego trakcie</w:t>
+        <w:t xml:space="preserve">rozpatrzyć jak </w:t>
+      </w:r>
+      <w:r>
+        <w:t xml:space="preserve">tuż przed, </w:t>
+      </w:r>
+      <w:r>
+        <w:t>w jego trakcie</w:t>
       </w:r>
       <w:r>
         <w:t xml:space="preserve"> oraz tuż po</w:t>
@@ -9436,17 +9619,32 @@
         <w:t xml:space="preserve"> zasada zachowania energii</w:t>
       </w:r>
       <w:r>
-        <w:t xml:space="preserve"> (w przypadku badanego układu dodatkowo spełniona jest również zasada zachowania pędu)</w:t>
+        <w:t xml:space="preserve"> (</w:t>
+      </w:r>
+      <w:r>
+        <w:t xml:space="preserve">pamiętając, że </w:t>
+      </w:r>
+      <w:r>
+        <w:t xml:space="preserve">w przypadku badanego układu dodatkowo spełniona jest również zasada zachowania </w:t>
+      </w:r>
+      <w:r>
+        <w:lastRenderedPageBreak/>
+        <w:t>pędu)</w:t>
       </w:r>
       <w:r>
         <w:t xml:space="preserve">. </w:t>
       </w:r>
       <w:r>
-        <w:t xml:space="preserve">Gdy zasada nie jest zachowana mamy do czynienia z tak zwanym zderzeniem niesprężystym. W życiu codziennym mamy często do czynienia ze zderzeniami w przybliżeniu sprężystymi. Przykładem takiego zderzenia jest kolizja dwóch kul bilardowych, w skutek której bardzo mała, praktycznie pomijalna część energii jest </w:t>
-      </w:r>
-      <w:r>
-        <w:lastRenderedPageBreak/>
-        <w:t xml:space="preserve">przekazywana w postaci fali dźwiękowej towarzyszącej hukowi przy zderzeniu. </w:t>
+        <w:t xml:space="preserve">Gdy zasada nie jest zachowana mamy do czynienia z tak zwanym zderzeniem niesprężystym. W życiu codziennym </w:t>
+      </w:r>
+      <w:r>
+        <w:t>często spotykamy się ze zderzeni</w:t>
+      </w:r>
+      <w:r>
+        <w:t>ami</w:t>
+      </w:r>
+      <w:r>
+        <w:t xml:space="preserve"> w przybliżeniu sprężystymi. Przykładem takiego zderzenia jest kolizja dwóch kul bilardowych, w skutek której bardzo mała, praktycznie pomijalna część energii jest przekazywana w postaci fali dźwiękowej towarzyszącej hukowi przy zderzeniu. </w:t>
       </w:r>
       <w:r>
         <w:t>Przeważnie jednak ilość oddanej energii jest pomijalnie mała i zderzenie można uznać za niemal sprężyste.</w:t>
@@ -9456,6 +9654,30 @@
       </w:r>
       <w:r>
         <w:t>W rozważaniach pomijane jest również tarcie pomiędzy powierzchniami obiektów uczestniczących w zderzeniu (a więc współczynnik resuscytacji zderzenia jest równy jedności).</w:t>
+      </w:r>
+      <w:r>
+        <w:t xml:space="preserve"> </w:t>
+      </w:r>
+    </w:p>
+    <w:p>
+      <w:r>
+        <w:tab/>
+        <w:t xml:space="preserve">Zderzenie można również podzielić ze względu na </w:t>
+      </w:r>
+      <w:r>
+        <w:t xml:space="preserve">kierunek ruchu obiektów przed i po kolizji. </w:t>
+      </w:r>
+      <w:r>
+        <w:t xml:space="preserve">Zderzenie centralne ma miejsce, gdy wszystkie ciała uczestniczące w zderzeniu poruszają się przed i po zderzeniu wzdłuż tej samej prostej - </w:t>
+      </w:r>
+      <w:r>
+        <w:t xml:space="preserve">krótko mówiąc, </w:t>
+      </w:r>
+      <w:r>
+        <w:t>jest to przypadek jednowymiarowy.</w:t>
+      </w:r>
+      <w:r>
+        <w:t xml:space="preserve"> Oznacza to, że wektory prędkości obiektów przed i po zderzeniu układają się wzdłuż jednej prostej. Z kolei zderzenie niecentralne ma miejsce wtedy, gdy obiekty po zderzeniu poruszają się w innych kierunkach niż przed - a więc przypadek na płaszczyźnie.</w:t>
       </w:r>
     </w:p>
     <w:p>
@@ -9468,7 +9690,16 @@
         <w:tab/>
       </w:r>
       <w:r>
-        <w:t>Aby zrozumieć istotę zderzenia sprężystego w dwóch wymiarach najpierw należy przeprowadzić analizę dla analogicznej kolizji w jednym wymiarze.</w:t>
+        <w:t>Aby zrozumieć istotę zderzenia sprężystego w dwóch wymiarach najpierw należy przeprowadzić analizę dla analogicznej kolizji w jednym wymiarze</w:t>
+      </w:r>
+      <w:r>
+        <w:t>, które sprowadza się do przypadku zderzenia</w:t>
+      </w:r>
+      <w:r>
+        <w:t xml:space="preserve"> centralnego</w:t>
+      </w:r>
+      <w:r>
+        <w:t>.</w:t>
       </w:r>
       <w:r>
         <w:t xml:space="preserve"> Dwie kule o masach </w:t>
@@ -10663,7 +10894,13 @@
         <w:rPr>
           <w:rFonts w:eastAsiaTheme="minorEastAsia"/>
         </w:rPr>
-        <w:t xml:space="preserve">Przykładowo podstawiając za </w:t>
+        <w:t>Podstawiając</w:t>
+      </w:r>
+      <w:r>
+        <w:rPr>
+          <w:rFonts w:eastAsiaTheme="minorEastAsia"/>
+        </w:rPr>
+        <w:t xml:space="preserve"> za </w:t>
       </w:r>
       <m:oMath>
         <m:sSup>
@@ -10717,6 +10954,72 @@
         <w:rPr>
           <w:rFonts w:eastAsiaTheme="minorEastAsia"/>
         </w:rPr>
+        <w:t xml:space="preserve"> i </w:t>
+      </w:r>
+      <m:oMath>
+        <m:sSup>
+          <m:sSupPr>
+            <m:ctrlPr>
+              <w:rPr>
+                <w:rFonts w:ascii="Cambria Math" w:eastAsiaTheme="minorEastAsia" w:hAnsi="Cambria Math"/>
+                <w:i/>
+              </w:rPr>
+            </m:ctrlPr>
+          </m:sSupPr>
+          <m:e>
+            <m:sSub>
+              <m:sSubPr>
+                <m:ctrlPr>
+                  <w:rPr>
+                    <w:rFonts w:ascii="Cambria Math" w:eastAsiaTheme="minorEastAsia" w:hAnsi="Cambria Math"/>
+                    <w:i/>
+                  </w:rPr>
+                </m:ctrlPr>
+              </m:sSubPr>
+              <m:e>
+                <m:r>
+                  <w:rPr>
+                    <w:rFonts w:ascii="Cambria Math" w:eastAsiaTheme="minorEastAsia" w:hAnsi="Cambria Math"/>
+                  </w:rPr>
+                  <m:t>v</m:t>
+                </m:r>
+              </m:e>
+              <m:sub>
+                <m:r>
+                  <w:rPr>
+                    <w:rFonts w:ascii="Cambria Math" w:eastAsiaTheme="minorEastAsia" w:hAnsi="Cambria Math"/>
+                  </w:rPr>
+                  <m:t>2</m:t>
+                </m:r>
+              </m:sub>
+            </m:sSub>
+          </m:e>
+          <m:sup>
+            <m:r>
+              <w:rPr>
+                <w:rFonts w:ascii="Cambria Math" w:eastAsiaTheme="minorEastAsia" w:hAnsi="Cambria Math"/>
+              </w:rPr>
+              <m:t>'</m:t>
+            </m:r>
+          </m:sup>
+        </m:sSup>
+      </m:oMath>
+      <w:r>
+        <w:rPr>
+          <w:rFonts w:eastAsiaTheme="minorEastAsia"/>
+        </w:rPr>
+        <w:t xml:space="preserve"> </w:t>
+      </w:r>
+      <w:r>
+        <w:rPr>
+          <w:rFonts w:eastAsiaTheme="minorEastAsia"/>
+        </w:rPr>
+        <w:t>kolejno</w:t>
+      </w:r>
+      <w:r>
+        <w:rPr>
+          <w:rFonts w:eastAsiaTheme="minorEastAsia"/>
+        </w:rPr>
         <w:t>:</w:t>
       </w:r>
     </w:p>
@@ -10735,20 +11038,20 @@
         <w:tblLook w:val="04A0"/>
       </w:tblPr>
       <w:tblGrid>
-        <w:gridCol w:w="697"/>
-        <w:gridCol w:w="7324"/>
-        <w:gridCol w:w="698"/>
+        <w:gridCol w:w="623"/>
+        <w:gridCol w:w="7423"/>
+        <w:gridCol w:w="673"/>
       </w:tblGrid>
       <w:tr>
         <w:tc>
           <w:tcPr>
-            <w:tcW w:w="400" w:type="pct"/>
+            <w:tcW w:w="357" w:type="pct"/>
           </w:tcPr>
           <w:p/>
         </w:tc>
         <w:tc>
           <w:tcPr>
-            <w:tcW w:w="4200" w:type="pct"/>
+            <w:tcW w:w="4257" w:type="pct"/>
             <w:vAlign w:val="center"/>
           </w:tcPr>
           <w:p>
@@ -11046,7 +11349,329 @@
         </w:tc>
         <w:tc>
           <w:tcPr>
-            <w:tcW w:w="400" w:type="pct"/>
+            <w:tcW w:w="386" w:type="pct"/>
+            <w:vAlign w:val="center"/>
+          </w:tcPr>
+          <w:p>
+            <w:pPr>
+              <w:pStyle w:val="Akapitzlist"/>
+              <w:numPr>
+                <w:ilvl w:val="1"/>
+                <w:numId w:val="2"/>
+              </w:numPr>
+              <w:jc w:val="right"/>
+            </w:pPr>
+          </w:p>
+        </w:tc>
+      </w:tr>
+      <w:tr>
+        <w:tc>
+          <w:tcPr>
+            <w:tcW w:w="357" w:type="pct"/>
+          </w:tcPr>
+          <w:p/>
+        </w:tc>
+        <w:tc>
+          <w:tcPr>
+            <w:tcW w:w="4257" w:type="pct"/>
+            <w:vAlign w:val="center"/>
+          </w:tcPr>
+          <w:p>
+            <w:pPr>
+              <w:jc w:val="center"/>
+              <w:rPr>
+                <w:rFonts w:eastAsiaTheme="minorEastAsia"/>
+              </w:rPr>
+            </w:pPr>
+            <m:oMathPara>
+              <m:oMath>
+                <m:sSup>
+                  <m:sSupPr>
+                    <m:ctrlPr>
+                      <w:rPr>
+                        <w:rFonts w:ascii="Cambria Math" w:eastAsiaTheme="minorEastAsia" w:hAnsi="Cambria Math"/>
+                        <w:i/>
+                      </w:rPr>
+                    </m:ctrlPr>
+                  </m:sSupPr>
+                  <m:e>
+                    <m:sSub>
+                      <m:sSubPr>
+                        <m:ctrlPr>
+                          <w:rPr>
+                            <w:rFonts w:ascii="Cambria Math" w:eastAsiaTheme="minorEastAsia" w:hAnsi="Cambria Math"/>
+                            <w:i/>
+                          </w:rPr>
+                        </m:ctrlPr>
+                      </m:sSubPr>
+                      <m:e>
+                        <m:r>
+                          <w:rPr>
+                            <w:rFonts w:ascii="Cambria Math" w:eastAsiaTheme="minorEastAsia" w:hAnsi="Cambria Math"/>
+                          </w:rPr>
+                          <m:t>v</m:t>
+                        </m:r>
+                      </m:e>
+                      <m:sub>
+                        <m:r>
+                          <w:rPr>
+                            <w:rFonts w:ascii="Cambria Math" w:eastAsiaTheme="minorEastAsia" w:hAnsi="Cambria Math"/>
+                          </w:rPr>
+                          <m:t>2</m:t>
+                        </m:r>
+                      </m:sub>
+                    </m:sSub>
+                  </m:e>
+                  <m:sup>
+                    <m:r>
+                      <w:rPr>
+                        <w:rFonts w:ascii="Cambria Math" w:eastAsiaTheme="minorEastAsia" w:hAnsi="Cambria Math"/>
+                      </w:rPr>
+                      <m:t>'</m:t>
+                    </m:r>
+                  </m:sup>
+                </m:sSup>
+                <m:r>
+                  <w:rPr>
+                    <w:rFonts w:ascii="Cambria Math" w:eastAsiaTheme="minorEastAsia" w:hAnsi="Cambria Math"/>
+                  </w:rPr>
+                  <m:t>=</m:t>
+                </m:r>
+                <m:f>
+                  <m:fPr>
+                    <m:ctrlPr>
+                      <w:rPr>
+                        <w:rFonts w:ascii="Cambria Math" w:eastAsiaTheme="minorEastAsia" w:hAnsi="Cambria Math"/>
+                        <w:i/>
+                      </w:rPr>
+                    </m:ctrlPr>
+                  </m:fPr>
+                  <m:num>
+                    <m:sSub>
+                      <m:sSubPr>
+                        <m:ctrlPr>
+                          <w:rPr>
+                            <w:rFonts w:ascii="Cambria Math" w:eastAsiaTheme="minorEastAsia" w:hAnsi="Cambria Math"/>
+                            <w:i/>
+                          </w:rPr>
+                        </m:ctrlPr>
+                      </m:sSubPr>
+                      <m:e>
+                        <m:r>
+                          <w:rPr>
+                            <w:rFonts w:ascii="Cambria Math" w:eastAsiaTheme="minorEastAsia" w:hAnsi="Cambria Math"/>
+                          </w:rPr>
+                          <m:t>m</m:t>
+                        </m:r>
+                      </m:e>
+                      <m:sub>
+                        <m:r>
+                          <w:rPr>
+                            <w:rFonts w:ascii="Cambria Math" w:eastAsiaTheme="minorEastAsia" w:hAnsi="Cambria Math"/>
+                          </w:rPr>
+                          <m:t>1</m:t>
+                        </m:r>
+                      </m:sub>
+                    </m:sSub>
+                    <m:sSub>
+                      <m:sSubPr>
+                        <m:ctrlPr>
+                          <w:rPr>
+                            <w:rFonts w:ascii="Cambria Math" w:eastAsiaTheme="minorEastAsia" w:hAnsi="Cambria Math"/>
+                            <w:i/>
+                          </w:rPr>
+                        </m:ctrlPr>
+                      </m:sSubPr>
+                      <m:e>
+                        <m:r>
+                          <w:rPr>
+                            <w:rFonts w:ascii="Cambria Math" w:eastAsiaTheme="minorEastAsia" w:hAnsi="Cambria Math"/>
+                          </w:rPr>
+                          <m:t>v</m:t>
+                        </m:r>
+                      </m:e>
+                      <m:sub>
+                        <m:r>
+                          <w:rPr>
+                            <w:rFonts w:ascii="Cambria Math" w:eastAsiaTheme="minorEastAsia" w:hAnsi="Cambria Math"/>
+                          </w:rPr>
+                          <m:t>1</m:t>
+                        </m:r>
+                      </m:sub>
+                    </m:sSub>
+                    <m:r>
+                      <w:rPr>
+                        <w:rFonts w:ascii="Cambria Math" w:eastAsiaTheme="minorEastAsia" w:hAnsi="Cambria Math"/>
+                      </w:rPr>
+                      <m:t>+</m:t>
+                    </m:r>
+                    <m:sSub>
+                      <m:sSubPr>
+                        <m:ctrlPr>
+                          <w:rPr>
+                            <w:rFonts w:ascii="Cambria Math" w:eastAsiaTheme="minorEastAsia" w:hAnsi="Cambria Math"/>
+                            <w:i/>
+                          </w:rPr>
+                        </m:ctrlPr>
+                      </m:sSubPr>
+                      <m:e>
+                        <m:r>
+                          <w:rPr>
+                            <w:rFonts w:ascii="Cambria Math" w:eastAsiaTheme="minorEastAsia" w:hAnsi="Cambria Math"/>
+                          </w:rPr>
+                          <m:t>m</m:t>
+                        </m:r>
+                      </m:e>
+                      <m:sub>
+                        <m:r>
+                          <w:rPr>
+                            <w:rFonts w:ascii="Cambria Math" w:eastAsiaTheme="minorEastAsia" w:hAnsi="Cambria Math"/>
+                          </w:rPr>
+                          <m:t>2</m:t>
+                        </m:r>
+                      </m:sub>
+                    </m:sSub>
+                    <m:sSub>
+                      <m:sSubPr>
+                        <m:ctrlPr>
+                          <w:rPr>
+                            <w:rFonts w:ascii="Cambria Math" w:eastAsiaTheme="minorEastAsia" w:hAnsi="Cambria Math"/>
+                            <w:i/>
+                          </w:rPr>
+                        </m:ctrlPr>
+                      </m:sSubPr>
+                      <m:e>
+                        <m:r>
+                          <w:rPr>
+                            <w:rFonts w:ascii="Cambria Math" w:eastAsiaTheme="minorEastAsia" w:hAnsi="Cambria Math"/>
+                          </w:rPr>
+                          <m:t>v</m:t>
+                        </m:r>
+                      </m:e>
+                      <m:sub>
+                        <m:r>
+                          <w:rPr>
+                            <w:rFonts w:ascii="Cambria Math" w:eastAsiaTheme="minorEastAsia" w:hAnsi="Cambria Math"/>
+                          </w:rPr>
+                          <m:t>2</m:t>
+                        </m:r>
+                      </m:sub>
+                    </m:sSub>
+                    <m:r>
+                      <w:rPr>
+                        <w:rFonts w:ascii="Cambria Math" w:eastAsiaTheme="minorEastAsia" w:hAnsi="Cambria Math"/>
+                      </w:rPr>
+                      <m:t>-</m:t>
+                    </m:r>
+                    <m:sSub>
+                      <m:sSubPr>
+                        <m:ctrlPr>
+                          <w:rPr>
+                            <w:rFonts w:ascii="Cambria Math" w:eastAsiaTheme="minorEastAsia" w:hAnsi="Cambria Math"/>
+                            <w:i/>
+                          </w:rPr>
+                        </m:ctrlPr>
+                      </m:sSubPr>
+                      <m:e>
+                        <m:r>
+                          <w:rPr>
+                            <w:rFonts w:ascii="Cambria Math" w:eastAsiaTheme="minorEastAsia" w:hAnsi="Cambria Math"/>
+                          </w:rPr>
+                          <m:t>m</m:t>
+                        </m:r>
+                      </m:e>
+                      <m:sub>
+                        <m:r>
+                          <w:rPr>
+                            <w:rFonts w:ascii="Cambria Math" w:eastAsiaTheme="minorEastAsia" w:hAnsi="Cambria Math"/>
+                          </w:rPr>
+                          <m:t>1</m:t>
+                        </m:r>
+                      </m:sub>
+                    </m:sSub>
+                    <m:sSup>
+                      <m:sSupPr>
+                        <m:ctrlPr>
+                          <w:rPr>
+                            <w:rFonts w:ascii="Cambria Math" w:eastAsiaTheme="minorEastAsia" w:hAnsi="Cambria Math"/>
+                            <w:i/>
+                          </w:rPr>
+                        </m:ctrlPr>
+                      </m:sSupPr>
+                      <m:e>
+                        <m:sSub>
+                          <m:sSubPr>
+                            <m:ctrlPr>
+                              <w:rPr>
+                                <w:rFonts w:ascii="Cambria Math" w:eastAsiaTheme="minorEastAsia" w:hAnsi="Cambria Math"/>
+                                <w:i/>
+                              </w:rPr>
+                            </m:ctrlPr>
+                          </m:sSubPr>
+                          <m:e>
+                            <m:r>
+                              <w:rPr>
+                                <w:rFonts w:ascii="Cambria Math" w:eastAsiaTheme="minorEastAsia" w:hAnsi="Cambria Math"/>
+                              </w:rPr>
+                              <m:t>v</m:t>
+                            </m:r>
+                          </m:e>
+                          <m:sub>
+                            <m:r>
+                              <w:rPr>
+                                <w:rFonts w:ascii="Cambria Math" w:eastAsiaTheme="minorEastAsia" w:hAnsi="Cambria Math"/>
+                              </w:rPr>
+                              <m:t>1</m:t>
+                            </m:r>
+                          </m:sub>
+                        </m:sSub>
+                      </m:e>
+                      <m:sup>
+                        <m:r>
+                          <w:rPr>
+                            <w:rFonts w:ascii="Cambria Math" w:eastAsiaTheme="minorEastAsia" w:hAnsi="Cambria Math"/>
+                          </w:rPr>
+                          <m:t>'</m:t>
+                        </m:r>
+                      </m:sup>
+                    </m:sSup>
+                  </m:num>
+                  <m:den>
+                    <m:sSub>
+                      <m:sSubPr>
+                        <m:ctrlPr>
+                          <w:rPr>
+                            <w:rFonts w:ascii="Cambria Math" w:eastAsiaTheme="minorEastAsia" w:hAnsi="Cambria Math"/>
+                            <w:i/>
+                          </w:rPr>
+                        </m:ctrlPr>
+                      </m:sSubPr>
+                      <m:e>
+                        <m:r>
+                          <w:rPr>
+                            <w:rFonts w:ascii="Cambria Math" w:eastAsiaTheme="minorEastAsia" w:hAnsi="Cambria Math"/>
+                          </w:rPr>
+                          <m:t>m</m:t>
+                        </m:r>
+                      </m:e>
+                      <m:sub>
+                        <m:r>
+                          <w:rPr>
+                            <w:rFonts w:ascii="Cambria Math" w:eastAsiaTheme="minorEastAsia" w:hAnsi="Cambria Math"/>
+                          </w:rPr>
+                          <m:t>2</m:t>
+                        </m:r>
+                      </m:sub>
+                    </m:sSub>
+                  </m:den>
+                </m:f>
+              </m:oMath>
+            </m:oMathPara>
+          </w:p>
+        </w:tc>
+        <w:tc>
+          <w:tcPr>
+            <w:tcW w:w="386" w:type="pct"/>
             <w:vAlign w:val="center"/>
           </w:tcPr>
           <w:p>
@@ -11089,7 +11714,19 @@
         <w:rPr>
           <w:rFonts w:eastAsiaTheme="minorEastAsia"/>
         </w:rPr>
-        <w:t xml:space="preserve">Ostatecznie otrzymamy prędkości </w:t>
+        <w:t xml:space="preserve">Ostatecznie otrzymamy </w:t>
+      </w:r>
+      <w:r>
+        <w:rPr>
+          <w:rFonts w:eastAsiaTheme="minorEastAsia"/>
+        </w:rPr>
+        <w:t xml:space="preserve">dwie </w:t>
+      </w:r>
+      <w:r>
+        <w:rPr>
+          <w:rFonts w:eastAsiaTheme="minorEastAsia"/>
+        </w:rPr>
+        <w:t xml:space="preserve">prędkości </w:t>
       </w:r>
       <m:oMath>
         <m:sSup>
@@ -11916,9 +12553,8 @@
           <w:numId w:val="1"/>
         </w:numPr>
       </w:pPr>
-      <w:bookmarkStart w:id="14" w:name="_Toc393307770"/>
-      <w:r>
-        <w:lastRenderedPageBreak/>
+      <w:bookmarkStart w:id="14" w:name="_Toc393397411"/>
+      <w:r>
         <w:t>Przypadek ogólny</w:t>
       </w:r>
       <w:r>
@@ -14081,6 +14717,12 @@
         </w:rPr>
         <w:t xml:space="preserve"> </w:t>
       </w:r>
+      <w:r>
+        <w:rPr>
+          <w:rFonts w:eastAsiaTheme="minorEastAsia"/>
+        </w:rPr>
+        <w:t>Składowe styczne pozostaną bez zmian.</w:t>
+      </w:r>
     </w:p>
     <w:p>
       <w:pPr>
@@ -14510,13 +15152,7 @@
                   <w:rPr>
                     <w:rFonts w:ascii="Cambria Math" w:eastAsiaTheme="minorEastAsia" w:hAnsi="Cambria Math"/>
                   </w:rPr>
-                  <m:t xml:space="preserve">    </m:t>
-                </m:r>
-                <m:r>
-                  <w:rPr>
-                    <w:rFonts w:ascii="Cambria Math" w:eastAsiaTheme="minorEastAsia" w:hAnsi="Cambria Math"/>
-                  </w:rPr>
-                  <m:t>i∈</m:t>
+                  <m:t xml:space="preserve">    i∈</m:t>
                 </m:r>
                 <m:d>
                   <m:dPr>
@@ -15364,7 +16000,7 @@
                       <w:rPr>
                         <w:rFonts w:ascii="Cambria Math" w:eastAsiaTheme="minorEastAsia" w:hAnsi="Cambria Math"/>
                       </w:rPr>
-                      <m:t>2,t=</m:t>
+                      <m:t>2,t</m:t>
                     </m:r>
                   </m:sub>
                 </m:sSub>
@@ -15379,6 +16015,15 @@
                     </m:ctrlPr>
                   </m:sSubPr>
                   <m:e>
+                    <m:r>
+                      <m:rPr>
+                        <m:sty m:val="bi"/>
+                      </m:rPr>
+                      <w:rPr>
+                        <w:rFonts w:ascii="Cambria Math" w:eastAsiaTheme="minorEastAsia" w:hAnsi="Cambria Math"/>
+                      </w:rPr>
+                      <m:t>=</m:t>
+                    </m:r>
                     <m:r>
                       <m:rPr>
                         <m:sty m:val="bi"/>
@@ -15851,13 +16496,37 @@
         <w:rPr>
           <w:rFonts w:eastAsiaTheme="minorEastAsia"/>
         </w:rPr>
-        <w:t>(2.9)-(2.10</w:t>
-      </w:r>
-      <w:r>
-        <w:rPr>
-          <w:rFonts w:eastAsiaTheme="minorEastAsia"/>
-        </w:rPr>
-        <w:t>) dla przypadku jednowymiarowego dla kierunku wyznaczonego przez wektor normalny:</w:t>
+        <w:t>(2.10)-(2.11</w:t>
+      </w:r>
+      <w:r>
+        <w:rPr>
+          <w:rFonts w:eastAsiaTheme="minorEastAsia"/>
+        </w:rPr>
+        <w:t xml:space="preserve">) dla przypadku jednowymiarowego </w:t>
+      </w:r>
+      <w:r>
+        <w:rPr>
+          <w:rFonts w:eastAsiaTheme="minorEastAsia"/>
+        </w:rPr>
+        <w:t>w</w:t>
+      </w:r>
+      <w:r>
+        <w:rPr>
+          <w:rFonts w:eastAsiaTheme="minorEastAsia"/>
+        </w:rPr>
+        <w:t xml:space="preserve"> kierunku wyzna</w:t>
+      </w:r>
+      <w:r>
+        <w:rPr>
+          <w:rFonts w:eastAsiaTheme="minorEastAsia"/>
+        </w:rPr>
+        <w:t>czonym</w:t>
+      </w:r>
+      <w:r>
+        <w:rPr>
+          <w:rFonts w:eastAsiaTheme="minorEastAsia"/>
+        </w:rPr>
+        <w:t xml:space="preserve"> przez wektor normalny:</w:t>
       </w:r>
     </w:p>
     <w:tbl>
@@ -16537,6 +17206,7 @@
         <w:rPr>
           <w:rFonts w:eastAsiaTheme="minorEastAsia"/>
         </w:rPr>
+        <w:lastRenderedPageBreak/>
         <w:tab/>
       </w:r>
       <w:r>
@@ -17010,6 +17680,609 @@
     </w:tbl>
     <w:p>
       <w:pPr>
+        <w:spacing w:before="240"/>
+      </w:pPr>
+      <w:r>
+        <w:tab/>
+      </w:r>
+      <w:r>
+        <w:t xml:space="preserve">Analizując otrzymane </w:t>
+      </w:r>
+      <w:r>
+        <w:t xml:space="preserve">wartości </w:t>
+      </w:r>
+      <w:r>
+        <w:t>wektor</w:t>
+      </w:r>
+      <w:r>
+        <w:t>ów</w:t>
+      </w:r>
+      <w:r>
+        <w:t xml:space="preserve"> prędkości po zderzeniu wyraźnie widać, że spełniają one zasadę zachowania energii</w:t>
+      </w:r>
+      <w:r>
+        <w:t xml:space="preserve"> (kinetycznej). </w:t>
+      </w:r>
+      <w:r>
+        <w:t>Dodatkowo w</w:t>
+      </w:r>
+      <w:r>
+        <w:t xml:space="preserve"> przypadku uproszczonym, gdy zderzają się</w:t>
+      </w:r>
+      <w:r>
+        <w:t xml:space="preserve"> </w:t>
+      </w:r>
+      <w:r>
+        <w:t xml:space="preserve">obiekty o </w:t>
+      </w:r>
+      <w:r>
+        <w:t>równych</w:t>
+      </w:r>
+      <w:r>
+        <w:t xml:space="preserve"> masach</w:t>
+      </w:r>
+      <w:r>
+        <w:t xml:space="preserve"> -</w:t>
+      </w:r>
+      <w:r>
+        <w:t xml:space="preserve"> pierwszy ruchomy, drugi stacjonarny</w:t>
+      </w:r>
+      <w:r>
+        <w:t xml:space="preserve"> - </w:t>
+      </w:r>
+      <w:r>
+        <w:t>zasada zachowania energii sprowadza się do równania</w:t>
+      </w:r>
+      <w:r>
+        <w:t>:</w:t>
+      </w:r>
+    </w:p>
+    <w:tbl>
+      <w:tblPr>
+        <w:tblStyle w:val="Tabela-Siatka"/>
+        <w:tblW w:w="5000" w:type="pct"/>
+        <w:tblBorders>
+          <w:top w:val="none" w:sz="0" w:space="0" w:color="auto"/>
+          <w:left w:val="none" w:sz="0" w:space="0" w:color="auto"/>
+          <w:bottom w:val="none" w:sz="0" w:space="0" w:color="auto"/>
+          <w:right w:val="none" w:sz="0" w:space="0" w:color="auto"/>
+          <w:insideH w:val="none" w:sz="0" w:space="0" w:color="auto"/>
+          <w:insideV w:val="none" w:sz="0" w:space="0" w:color="auto"/>
+        </w:tblBorders>
+        <w:tblLook w:val="04A0"/>
+      </w:tblPr>
+      <w:tblGrid>
+        <w:gridCol w:w="697"/>
+        <w:gridCol w:w="7324"/>
+        <w:gridCol w:w="698"/>
+      </w:tblGrid>
+      <w:tr>
+        <w:tc>
+          <w:tcPr>
+            <w:tcW w:w="400" w:type="pct"/>
+          </w:tcPr>
+          <w:p/>
+        </w:tc>
+        <w:tc>
+          <w:tcPr>
+            <w:tcW w:w="4200" w:type="pct"/>
+            <w:vAlign w:val="center"/>
+          </w:tcPr>
+          <w:p>
+            <w:pPr>
+              <w:jc w:val="center"/>
+              <w:rPr>
+                <w:rFonts w:eastAsiaTheme="minorEastAsia"/>
+              </w:rPr>
+            </w:pPr>
+            <m:oMathPara>
+              <m:oMath>
+                <m:sSup>
+                  <m:sSupPr>
+                    <m:ctrlPr>
+                      <w:rPr>
+                        <w:rFonts w:ascii="Cambria Math" w:eastAsiaTheme="minorEastAsia" w:hAnsi="Cambria Math"/>
+                        <w:i/>
+                      </w:rPr>
+                    </m:ctrlPr>
+                  </m:sSupPr>
+                  <m:e>
+                    <m:sSub>
+                      <m:sSubPr>
+                        <m:ctrlPr>
+                          <w:rPr>
+                            <w:rFonts w:ascii="Cambria Math" w:eastAsiaTheme="minorEastAsia" w:hAnsi="Cambria Math"/>
+                            <w:i/>
+                          </w:rPr>
+                        </m:ctrlPr>
+                      </m:sSubPr>
+                      <m:e>
+                        <m:r>
+                          <w:rPr>
+                            <w:rFonts w:ascii="Cambria Math" w:eastAsiaTheme="minorEastAsia" w:hAnsi="Cambria Math"/>
+                          </w:rPr>
+                          <m:t>v</m:t>
+                        </m:r>
+                      </m:e>
+                      <m:sub>
+                        <m:r>
+                          <w:rPr>
+                            <w:rFonts w:ascii="Cambria Math" w:eastAsiaTheme="minorEastAsia" w:hAnsi="Cambria Math"/>
+                          </w:rPr>
+                          <m:t>1</m:t>
+                        </m:r>
+                      </m:sub>
+                    </m:sSub>
+                  </m:e>
+                  <m:sup>
+                    <m:r>
+                      <w:rPr>
+                        <w:rFonts w:ascii="Cambria Math" w:eastAsiaTheme="minorEastAsia" w:hAnsi="Cambria Math"/>
+                      </w:rPr>
+                      <m:t>2</m:t>
+                    </m:r>
+                  </m:sup>
+                </m:sSup>
+                <m:r>
+                  <w:rPr>
+                    <w:rFonts w:ascii="Cambria Math" w:eastAsiaTheme="minorEastAsia" w:hAnsi="Cambria Math"/>
+                  </w:rPr>
+                  <m:t>=</m:t>
+                </m:r>
+                <m:sSup>
+                  <m:sSupPr>
+                    <m:ctrlPr>
+                      <w:rPr>
+                        <w:rFonts w:ascii="Cambria Math" w:eastAsiaTheme="minorEastAsia" w:hAnsi="Cambria Math"/>
+                        <w:i/>
+                      </w:rPr>
+                    </m:ctrlPr>
+                  </m:sSupPr>
+                  <m:e>
+                    <m:sSub>
+                      <m:sSubPr>
+                        <m:ctrlPr>
+                          <w:rPr>
+                            <w:rFonts w:ascii="Cambria Math" w:eastAsiaTheme="minorEastAsia" w:hAnsi="Cambria Math"/>
+                            <w:i/>
+                          </w:rPr>
+                        </m:ctrlPr>
+                      </m:sSubPr>
+                      <m:e>
+                        <m:r>
+                          <w:rPr>
+                            <w:rFonts w:ascii="Cambria Math" w:eastAsiaTheme="minorEastAsia" w:hAnsi="Cambria Math"/>
+                          </w:rPr>
+                          <m:t>v</m:t>
+                        </m:r>
+                      </m:e>
+                      <m:sub>
+                        <m:r>
+                          <w:rPr>
+                            <w:rFonts w:ascii="Cambria Math" w:eastAsiaTheme="minorEastAsia" w:hAnsi="Cambria Math"/>
+                          </w:rPr>
+                          <m:t>1</m:t>
+                        </m:r>
+                      </m:sub>
+                    </m:sSub>
+                    <m:r>
+                      <w:rPr>
+                        <w:rFonts w:ascii="Cambria Math" w:eastAsiaTheme="minorEastAsia" w:hAnsi="Cambria Math"/>
+                      </w:rPr>
+                      <m:t>'</m:t>
+                    </m:r>
+                  </m:e>
+                  <m:sup>
+                    <m:r>
+                      <w:rPr>
+                        <w:rFonts w:ascii="Cambria Math" w:eastAsiaTheme="minorEastAsia" w:hAnsi="Cambria Math"/>
+                      </w:rPr>
+                      <m:t>2</m:t>
+                    </m:r>
+                  </m:sup>
+                </m:sSup>
+                <m:r>
+                  <w:rPr>
+                    <w:rFonts w:ascii="Cambria Math" w:eastAsiaTheme="minorEastAsia" w:hAnsi="Cambria Math"/>
+                  </w:rPr>
+                  <m:t>+</m:t>
+                </m:r>
+                <m:sSup>
+                  <m:sSupPr>
+                    <m:ctrlPr>
+                      <w:rPr>
+                        <w:rFonts w:ascii="Cambria Math" w:eastAsiaTheme="minorEastAsia" w:hAnsi="Cambria Math"/>
+                        <w:i/>
+                      </w:rPr>
+                    </m:ctrlPr>
+                  </m:sSupPr>
+                  <m:e>
+                    <m:sSub>
+                      <m:sSubPr>
+                        <m:ctrlPr>
+                          <w:rPr>
+                            <w:rFonts w:ascii="Cambria Math" w:eastAsiaTheme="minorEastAsia" w:hAnsi="Cambria Math"/>
+                            <w:i/>
+                          </w:rPr>
+                        </m:ctrlPr>
+                      </m:sSubPr>
+                      <m:e>
+                        <m:r>
+                          <w:rPr>
+                            <w:rFonts w:ascii="Cambria Math" w:eastAsiaTheme="minorEastAsia" w:hAnsi="Cambria Math"/>
+                          </w:rPr>
+                          <m:t>v</m:t>
+                        </m:r>
+                      </m:e>
+                      <m:sub>
+                        <m:r>
+                          <w:rPr>
+                            <w:rFonts w:ascii="Cambria Math" w:eastAsiaTheme="minorEastAsia" w:hAnsi="Cambria Math"/>
+                          </w:rPr>
+                          <m:t>2</m:t>
+                        </m:r>
+                      </m:sub>
+                    </m:sSub>
+                    <m:r>
+                      <w:rPr>
+                        <w:rFonts w:ascii="Cambria Math" w:eastAsiaTheme="minorEastAsia" w:hAnsi="Cambria Math"/>
+                      </w:rPr>
+                      <m:t>'</m:t>
+                    </m:r>
+                  </m:e>
+                  <m:sup>
+                    <m:r>
+                      <w:rPr>
+                        <w:rFonts w:ascii="Cambria Math" w:eastAsiaTheme="minorEastAsia" w:hAnsi="Cambria Math"/>
+                      </w:rPr>
+                      <m:t>2</m:t>
+                    </m:r>
+                  </m:sup>
+                </m:sSup>
+              </m:oMath>
+            </m:oMathPara>
+          </w:p>
+        </w:tc>
+        <w:tc>
+          <w:tcPr>
+            <w:tcW w:w="400" w:type="pct"/>
+            <w:vAlign w:val="center"/>
+          </w:tcPr>
+          <w:p>
+            <w:pPr>
+              <w:pStyle w:val="Akapitzlist"/>
+              <w:numPr>
+                <w:ilvl w:val="1"/>
+                <w:numId w:val="2"/>
+              </w:numPr>
+              <w:jc w:val="right"/>
+            </w:pPr>
+          </w:p>
+        </w:tc>
+      </w:tr>
+    </w:tbl>
+    <w:p>
+      <w:pPr>
+        <w:spacing w:before="240"/>
+      </w:pPr>
+      <w:r>
+        <w:tab/>
+      </w:r>
+      <w:r>
+        <w:t>Wizualnym potwierdzeniem</w:t>
+      </w:r>
+      <w:r>
+        <w:t xml:space="preserve"> poprawności powyższego wyprowadzenia jest fakt, że dla</w:t>
+      </w:r>
+      <w:r>
+        <w:t xml:space="preserve"> opisanego</w:t>
+      </w:r>
+      <w:r>
+        <w:t xml:space="preserve"> przypadku </w:t>
+      </w:r>
+      <w:r>
+        <w:t>przedstawionego na</w:t>
+      </w:r>
+      <w:r>
+        <w:t xml:space="preserve"> rysunku Rys2.1, tworząc trójkąt prostokątny z prędkością początkową jako przeciwprostokątną i prędkościami po zderzeniu jako przyprostokątnymi, okazuje się że do tego samego równania doprowadza twierdzenie Pitagorasa.</w:t>
+      </w:r>
+      <w:r>
+        <w:t xml:space="preserve"> </w:t>
+      </w:r>
+      <w:r>
+        <w:t>Trójkąt prostokątny z</w:t>
+      </w:r>
+      <w:r>
+        <w:t>ostał prze</w:t>
+      </w:r>
+      <w:r>
+        <w:t>d</w:t>
+      </w:r>
+      <w:r>
+        <w:t>stawion</w:t>
+      </w:r>
+      <w:r>
+        <w:t>y</w:t>
+      </w:r>
+      <w:r>
+        <w:t xml:space="preserve"> na rysunku Rys2.2.</w:t>
+      </w:r>
+    </w:p>
+    <w:tbl>
+      <w:tblPr>
+        <w:tblStyle w:val="Tabela-Siatka"/>
+        <w:tblW w:w="0" w:type="auto"/>
+        <w:tblBorders>
+          <w:top w:val="none" w:sz="0" w:space="0" w:color="auto"/>
+          <w:left w:val="none" w:sz="0" w:space="0" w:color="auto"/>
+          <w:bottom w:val="none" w:sz="0" w:space="0" w:color="auto"/>
+          <w:right w:val="none" w:sz="0" w:space="0" w:color="auto"/>
+          <w:insideH w:val="none" w:sz="0" w:space="0" w:color="auto"/>
+          <w:insideV w:val="none" w:sz="0" w:space="0" w:color="auto"/>
+        </w:tblBorders>
+        <w:tblLook w:val="04A0"/>
+      </w:tblPr>
+      <w:tblGrid>
+        <w:gridCol w:w="8643"/>
+      </w:tblGrid>
+      <w:tr>
+        <w:tc>
+          <w:tcPr>
+            <w:tcW w:w="8643" w:type="dxa"/>
+          </w:tcPr>
+          <w:p>
+            <w:pPr>
+              <w:spacing w:before="240"/>
+              <w:jc w:val="center"/>
+              <w:rPr>
+                <w:rFonts w:eastAsiaTheme="minorEastAsia"/>
+              </w:rPr>
+            </w:pPr>
+            <w:r>
+              <w:object w:dxaOrig="4485" w:dyaOrig="2085">
+                <v:shape id="_x0000_i1025" type="#_x0000_t75" style="width:224.25pt;height:104.25pt" o:ole="">
+                  <v:imagedata r:id="rId12" o:title=""/>
+                </v:shape>
+                <o:OLEObject Type="Embed" ProgID="PBrush" ShapeID="_x0000_i1025" DrawAspect="Content" ObjectID="_1467139724" r:id="rId13"/>
+              </w:object>
+            </w:r>
+          </w:p>
+        </w:tc>
+      </w:tr>
+      <w:tr>
+        <w:tc>
+          <w:tcPr>
+            <w:tcW w:w="8643" w:type="dxa"/>
+          </w:tcPr>
+          <w:p>
+            <w:pPr>
+              <w:spacing w:before="240"/>
+              <w:jc w:val="center"/>
+              <w:rPr>
+                <w:rFonts w:eastAsiaTheme="minorEastAsia"/>
+              </w:rPr>
+            </w:pPr>
+            <w:r>
+              <w:rPr>
+                <w:rFonts w:eastAsiaTheme="minorEastAsia"/>
+              </w:rPr>
+              <w:t xml:space="preserve">Rys2.1 </w:t>
+            </w:r>
+            <w:r>
+              <w:rPr>
+                <w:rFonts w:eastAsiaTheme="minorEastAsia"/>
+              </w:rPr>
+              <w:t>Rozkład prędkości kul o tych samych masach przed i po zderzeniu.</w:t>
+            </w:r>
+            <w:r>
+              <w:rPr>
+                <w:rFonts w:eastAsiaTheme="minorEastAsia"/>
+              </w:rPr>
+              <w:t xml:space="preserve"> Grafika zapożyczona z artykułu z </w:t>
+            </w:r>
+            <w:proofErr w:type="spellStart"/>
+            <w:r>
+              <w:rPr>
+                <w:rFonts w:eastAsiaTheme="minorEastAsia"/>
+              </w:rPr>
+              <w:t>Wikipedii</w:t>
+            </w:r>
+            <w:proofErr w:type="spellEnd"/>
+            <w:r>
+              <w:rPr>
+                <w:rFonts w:eastAsiaTheme="minorEastAsia"/>
+              </w:rPr>
+              <w:t xml:space="preserve"> </w:t>
+            </w:r>
+            <w:sdt>
+              <w:sdtPr>
+                <w:rPr>
+                  <w:rFonts w:eastAsiaTheme="minorEastAsia"/>
+                </w:rPr>
+                <w:id w:val="601044"/>
+                <w:citation/>
+              </w:sdtPr>
+              <w:sdtContent>
+                <w:r>
+                  <w:rPr>
+                    <w:rFonts w:eastAsiaTheme="minorEastAsia"/>
+                  </w:rPr>
+                  <w:fldChar w:fldCharType="begin"/>
+                </w:r>
+                <w:r>
+                  <w:rPr>
+                    <w:rFonts w:eastAsiaTheme="minorEastAsia"/>
+                  </w:rPr>
+                  <w:instrText xml:space="preserve"> CITATION Wik \l 1045 </w:instrText>
+                </w:r>
+                <w:r>
+                  <w:rPr>
+                    <w:rFonts w:eastAsiaTheme="minorEastAsia"/>
+                  </w:rPr>
+                  <w:fldChar w:fldCharType="separate"/>
+                </w:r>
+                <w:r>
+                  <w:rPr>
+                    <w:rFonts w:eastAsiaTheme="minorEastAsia"/>
+                    <w:noProof/>
+                  </w:rPr>
+                  <w:t>[4]</w:t>
+                </w:r>
+                <w:r>
+                  <w:rPr>
+                    <w:rFonts w:eastAsiaTheme="minorEastAsia"/>
+                  </w:rPr>
+                  <w:fldChar w:fldCharType="end"/>
+                </w:r>
+              </w:sdtContent>
+            </w:sdt>
+            <w:r>
+              <w:rPr>
+                <w:rFonts w:eastAsiaTheme="minorEastAsia"/>
+              </w:rPr>
+              <w:t>.</w:t>
+            </w:r>
+          </w:p>
+        </w:tc>
+      </w:tr>
+    </w:tbl>
+    <w:p>
+      <w:pPr>
+        <w:spacing w:after="0"/>
+      </w:pPr>
+    </w:p>
+    <w:tbl>
+      <w:tblPr>
+        <w:tblStyle w:val="Tabela-Siatka"/>
+        <w:tblW w:w="0" w:type="auto"/>
+        <w:tblBorders>
+          <w:top w:val="none" w:sz="0" w:space="0" w:color="auto"/>
+          <w:left w:val="none" w:sz="0" w:space="0" w:color="auto"/>
+          <w:bottom w:val="none" w:sz="0" w:space="0" w:color="auto"/>
+          <w:right w:val="none" w:sz="0" w:space="0" w:color="auto"/>
+          <w:insideH w:val="none" w:sz="0" w:space="0" w:color="auto"/>
+          <w:insideV w:val="none" w:sz="0" w:space="0" w:color="auto"/>
+        </w:tblBorders>
+        <w:tblLook w:val="04A0"/>
+      </w:tblPr>
+      <w:tblGrid>
+        <w:gridCol w:w="8643"/>
+      </w:tblGrid>
+      <w:tr>
+        <w:tc>
+          <w:tcPr>
+            <w:tcW w:w="8643" w:type="dxa"/>
+          </w:tcPr>
+          <w:p>
+            <w:pPr>
+              <w:spacing w:before="240"/>
+              <w:jc w:val="center"/>
+            </w:pPr>
+            <w:r>
+              <w:object w:dxaOrig="2400" w:dyaOrig="1965">
+                <v:shape id="_x0000_i1026" type="#_x0000_t75" style="width:120pt;height:98.25pt" o:ole="">
+                  <v:imagedata r:id="rId14" o:title=""/>
+                </v:shape>
+                <o:OLEObject Type="Embed" ProgID="PBrush" ShapeID="_x0000_i1026" DrawAspect="Content" ObjectID="_1467139725" r:id="rId15"/>
+              </w:object>
+            </w:r>
+          </w:p>
+        </w:tc>
+      </w:tr>
+      <w:tr>
+        <w:tc>
+          <w:tcPr>
+            <w:tcW w:w="8643" w:type="dxa"/>
+          </w:tcPr>
+          <w:p>
+            <w:pPr>
+              <w:spacing w:before="240"/>
+              <w:jc w:val="center"/>
+            </w:pPr>
+            <w:r>
+              <w:t>Rys2.2</w:t>
+            </w:r>
+            <w:r>
+              <w:t xml:space="preserve"> Suma kwadratów prędkości przed zderzeniem i po zderzeniu spełniona jest zarówno </w:t>
+            </w:r>
+            <w:r>
+              <w:lastRenderedPageBreak/>
+              <w:t>przez zasadę zachowania energii jak i twierdzenie Pitagorasa.</w:t>
+            </w:r>
+            <w:r>
+              <w:rPr>
+                <w:rFonts w:eastAsiaTheme="minorEastAsia"/>
+              </w:rPr>
+              <w:t xml:space="preserve"> Grafika zapożyczona z artykułu z </w:t>
+            </w:r>
+            <w:proofErr w:type="spellStart"/>
+            <w:r>
+              <w:rPr>
+                <w:rFonts w:eastAsiaTheme="minorEastAsia"/>
+              </w:rPr>
+              <w:t>Wikipedii</w:t>
+            </w:r>
+            <w:proofErr w:type="spellEnd"/>
+            <w:r>
+              <w:rPr>
+                <w:rFonts w:eastAsiaTheme="minorEastAsia"/>
+              </w:rPr>
+              <w:t xml:space="preserve"> </w:t>
+            </w:r>
+            <w:sdt>
+              <w:sdtPr>
+                <w:rPr>
+                  <w:rFonts w:eastAsiaTheme="minorEastAsia"/>
+                </w:rPr>
+                <w:id w:val="601045"/>
+                <w:citation/>
+              </w:sdtPr>
+              <w:sdtContent>
+                <w:r>
+                  <w:rPr>
+                    <w:rFonts w:eastAsiaTheme="minorEastAsia"/>
+                  </w:rPr>
+                  <w:fldChar w:fldCharType="begin"/>
+                </w:r>
+                <w:r>
+                  <w:rPr>
+                    <w:rFonts w:eastAsiaTheme="minorEastAsia"/>
+                  </w:rPr>
+                  <w:instrText xml:space="preserve"> CITATION Wik \l 1045 </w:instrText>
+                </w:r>
+                <w:r>
+                  <w:rPr>
+                    <w:rFonts w:eastAsiaTheme="minorEastAsia"/>
+                  </w:rPr>
+                  <w:fldChar w:fldCharType="separate"/>
+                </w:r>
+                <w:r>
+                  <w:rPr>
+                    <w:rFonts w:eastAsiaTheme="minorEastAsia"/>
+                    <w:noProof/>
+                  </w:rPr>
+                  <w:t>[4]</w:t>
+                </w:r>
+                <w:r>
+                  <w:rPr>
+                    <w:rFonts w:eastAsiaTheme="minorEastAsia"/>
+                  </w:rPr>
+                  <w:fldChar w:fldCharType="end"/>
+                </w:r>
+              </w:sdtContent>
+            </w:sdt>
+            <w:r>
+              <w:rPr>
+                <w:rFonts w:eastAsiaTheme="minorEastAsia"/>
+              </w:rPr>
+              <w:t>.</w:t>
+            </w:r>
+          </w:p>
+        </w:tc>
+      </w:tr>
+    </w:tbl>
+    <w:p>
+      <w:pPr>
         <w:spacing w:after="0"/>
       </w:pPr>
     </w:p>
@@ -17021,7 +18294,7 @@
           <w:numId w:val="1"/>
         </w:numPr>
       </w:pPr>
-      <w:bookmarkStart w:id="15" w:name="_Toc393307771"/>
+      <w:bookmarkStart w:id="15" w:name="_Toc393397412"/>
       <w:r>
         <w:t>Przypadek szczególny zderzenia typu kula-kula - z</w:t>
       </w:r>
@@ -17060,7 +18333,7 @@
         <w:rPr>
           <w:rFonts w:eastAsiaTheme="minorEastAsia"/>
         </w:rPr>
-        <w:t>(2.9)-(2.10</w:t>
+        <w:t>(2.10)-(2.11</w:t>
       </w:r>
       <w:r>
         <w:rPr>
@@ -17424,20 +18697,19 @@
         <w:rPr>
           <w:rFonts w:eastAsiaTheme="minorEastAsia"/>
         </w:rPr>
-        <w:lastRenderedPageBreak/>
         <w:t>a więc poszczególne składowe</w:t>
       </w:r>
       <w:r>
         <w:rPr>
           <w:rFonts w:eastAsiaTheme="minorEastAsia"/>
         </w:rPr>
-        <w:t xml:space="preserve"> (2.1</w:t>
-      </w:r>
-      <w:r>
-        <w:rPr>
-          <w:rFonts w:eastAsiaTheme="minorEastAsia"/>
-        </w:rPr>
-        <w:t>8</w:t>
+        <w:t xml:space="preserve"> (2.</w:t>
+      </w:r>
+      <w:r>
+        <w:rPr>
+          <w:rFonts w:eastAsiaTheme="minorEastAsia"/>
+        </w:rPr>
+        <w:t>19</w:t>
       </w:r>
       <w:r>
         <w:rPr>
@@ -17449,7 +18721,7 @@
         <w:rPr>
           <w:rFonts w:eastAsiaTheme="minorEastAsia"/>
         </w:rPr>
-        <w:t>21</w:t>
+        <w:t>22</w:t>
       </w:r>
       <w:r>
         <w:rPr>
@@ -17461,7 +18733,7 @@
         <w:rPr>
           <w:rFonts w:eastAsiaTheme="minorEastAsia"/>
         </w:rPr>
-        <w:t>2.22</w:t>
+        <w:t>2.23</w:t>
       </w:r>
       <w:r>
         <w:rPr>
@@ -17473,7 +18745,7 @@
         <w:rPr>
           <w:rFonts w:eastAsiaTheme="minorEastAsia"/>
         </w:rPr>
-        <w:t>2.23</w:t>
+        <w:t>2.24</w:t>
       </w:r>
       <w:r>
         <w:rPr>
@@ -17995,7 +19267,7 @@
           <w:numId w:val="1"/>
         </w:numPr>
       </w:pPr>
-      <w:bookmarkStart w:id="16" w:name="_Toc393307772"/>
+      <w:bookmarkStart w:id="16" w:name="_Toc393397413"/>
       <w:r>
         <w:t xml:space="preserve">Zderzenie </w:t>
       </w:r>
@@ -18003,7 +19275,10 @@
         <w:t>cząstki</w:t>
       </w:r>
       <w:r>
-        <w:t xml:space="preserve"> z obiektem o dużej masie</w:t>
+        <w:t xml:space="preserve"> z</w:t>
+      </w:r>
+      <w:r>
+        <w:t xml:space="preserve"> obszarem granicznym pudła symulacyjnego</w:t>
       </w:r>
       <w:bookmarkEnd w:id="16"/>
     </w:p>
@@ -18026,13 +19301,25 @@
         <w:rPr>
           <w:rFonts w:eastAsiaTheme="minorEastAsia"/>
         </w:rPr>
-        <w:t xml:space="preserve"> (2.9)-(2.10</w:t>
-      </w:r>
-      <w:r>
-        <w:rPr>
-          <w:rFonts w:eastAsiaTheme="minorEastAsia"/>
-        </w:rPr>
-        <w:t xml:space="preserve">) i biorąc pod uwagę, że dla kuli o małej masie </w:t>
+        <w:t xml:space="preserve"> (2.10)-(2.11</w:t>
+      </w:r>
+      <w:r>
+        <w:rPr>
+          <w:rFonts w:eastAsiaTheme="minorEastAsia"/>
+        </w:rPr>
+        <w:t>)</w:t>
+      </w:r>
+      <w:r>
+        <w:rPr>
+          <w:rFonts w:eastAsiaTheme="minorEastAsia"/>
+        </w:rPr>
+        <w:t xml:space="preserve"> i biorąc pod uwagę, że dla cząstki</w:t>
+      </w:r>
+      <w:r>
+        <w:rPr>
+          <w:rFonts w:eastAsiaTheme="minorEastAsia"/>
+        </w:rPr>
+        <w:t xml:space="preserve"> o małej masie </w:t>
       </w:r>
       <m:oMath>
         <m:sSub>
@@ -18072,7 +19359,25 @@
         <w:rPr>
           <w:rFonts w:eastAsiaTheme="minorEastAsia"/>
         </w:rPr>
-        <w:t xml:space="preserve">i prędkości </w:t>
+        <w:t>i prędkości</w:t>
+      </w:r>
+      <w:r>
+        <w:rPr>
+          <w:rFonts w:eastAsiaTheme="minorEastAsia"/>
+        </w:rPr>
+        <w:t xml:space="preserve"> p</w:t>
+      </w:r>
+      <w:r>
+        <w:rPr>
+          <w:rFonts w:eastAsiaTheme="minorEastAsia"/>
+        </w:rPr>
+        <w:t>rzed zderzeniem</w:t>
+      </w:r>
+      <w:r>
+        <w:rPr>
+          <w:rFonts w:eastAsiaTheme="minorEastAsia"/>
+        </w:rPr>
+        <w:t xml:space="preserve"> </w:t>
       </w:r>
       <m:oMath>
         <m:sSub>
@@ -18233,7 +19538,6 @@
         <w:t>):</w:t>
       </w:r>
     </w:p>
-    <w:p/>
     <w:tbl>
       <w:tblPr>
         <w:tblStyle w:val="Tabela-Siatka"/>
@@ -19023,6 +20327,7 @@
         <w:rPr>
           <w:rFonts w:eastAsiaTheme="minorEastAsia"/>
         </w:rPr>
+        <w:lastRenderedPageBreak/>
         <w:t>Co dla przykładowego odbicia od ściany p</w:t>
       </w:r>
       <w:r>
@@ -19087,14 +20392,6 @@
         </w:rPr>
         <w:t>.</w:t>
       </w:r>
-    </w:p>
-    <w:p>
-      <w:pPr>
-        <w:spacing w:before="240"/>
-        <w:rPr>
-          <w:rFonts w:eastAsiaTheme="minorEastAsia"/>
-        </w:rPr>
-      </w:pPr>
     </w:p>
     <w:p>
       <w:pPr>
@@ -19118,7 +20415,7 @@
           <w:numId w:val="1"/>
         </w:numPr>
       </w:pPr>
-      <w:bookmarkStart w:id="17" w:name="_Toc393307773"/>
+      <w:bookmarkStart w:id="17" w:name="_Toc393397414"/>
       <w:r>
         <w:lastRenderedPageBreak/>
         <w:t>DOKUMENTACJA PROJEKTOWA</w:t>
@@ -19163,7 +20460,7 @@
           <w:numId w:val="1"/>
         </w:numPr>
       </w:pPr>
-      <w:bookmarkStart w:id="18" w:name="_Toc393307774"/>
+      <w:bookmarkStart w:id="18" w:name="_Toc393397415"/>
       <w:r>
         <w:lastRenderedPageBreak/>
         <w:t>TESTOWANIE MODELU</w:t>
@@ -19208,7 +20505,7 @@
           <w:numId w:val="1"/>
         </w:numPr>
       </w:pPr>
-      <w:bookmarkStart w:id="19" w:name="_Toc393307775"/>
+      <w:bookmarkStart w:id="19" w:name="_Toc393397416"/>
       <w:r>
         <w:lastRenderedPageBreak/>
         <w:t>PODSUMOWANIE I WNIOSKI</w:t>
@@ -20704,6 +22001,22 @@
       <w:color w:val="808080"/>
     </w:rPr>
   </w:style>
+  <w:style w:type="character" w:styleId="Pogrubienie">
+    <w:name w:val="Strong"/>
+    <w:basedOn w:val="Domylnaczcionkaakapitu"/>
+    <w:uiPriority w:val="22"/>
+    <w:qFormat/>
+    <w:rsid w:val="004D3CA1"/>
+    <w:rPr>
+      <w:b/>
+      <w:bCs/>
+    </w:rPr>
+  </w:style>
+  <w:style w:type="character" w:customStyle="1" w:styleId="apple-converted-space">
+    <w:name w:val="apple-converted-space"/>
+    <w:basedOn w:val="Domylnaczcionkaakapitu"/>
+    <w:rsid w:val="004D3CA1"/>
+  </w:style>
 </w:styles>
 </file>
 
@@ -20792,6 +22105,7 @@
   </w:compat>
   <w:rsids>
     <w:rsidRoot w:val="00F313D0"/>
+    <w:rsid w:val="00142C11"/>
     <w:rsid w:val="005263CF"/>
     <w:rsid w:val="00F313D0"/>
   </w:rsids>
@@ -21033,7 +22347,7 @@
     <w:basedOn w:val="Domylnaczcionkaakapitu"/>
     <w:uiPriority w:val="99"/>
     <w:semiHidden/>
-    <w:rsid w:val="005263CF"/>
+    <w:rsid w:val="00142C11"/>
     <w:rPr>
       <w:color w:val="808080"/>
     </w:rPr>
@@ -21249,6 +22563,14 @@
   <w:style w:type="paragraph" w:customStyle="1" w:styleId="623B27CA2F834DF2BECAD991EA6B771E">
     <w:name w:val="623B27CA2F834DF2BECAD991EA6B771E"/>
     <w:rsid w:val="005263CF"/>
+  </w:style>
+  <w:style w:type="paragraph" w:customStyle="1" w:styleId="2688B90C26EE423B95476D34A1C8782E">
+    <w:name w:val="2688B90C26EE423B95476D34A1C8782E"/>
+    <w:rsid w:val="00142C11"/>
+  </w:style>
+  <w:style w:type="paragraph" w:customStyle="1" w:styleId="188F25900B7C45F6AFCA0E20D7027C22">
+    <w:name w:val="188F25900B7C45F6AFCA0E20D7027C22"/>
+    <w:rsid w:val="00142C11"/>
   </w:style>
 </w:styles>
 </file>
@@ -21587,11 +22909,41 @@
     <b:Publisher>Wydawnictwo naukowe PWN</b:Publisher>
     <b:RefOrder>2</b:RefOrder>
   </b:Source>
+  <b:Source>
+    <b:Tag>Dav03</b:Tag>
+    <b:SourceType>Book</b:SourceType>
+    <b:Guid>{D6828338-4737-4C31-A2FB-4A42B78F535D}</b:Guid>
+    <b:LCID>0</b:LCID>
+    <b:Author>
+      <b:Author>
+        <b:NameList>
+          <b:Person>
+            <b:Last>Bourg</b:Last>
+            <b:First>David</b:First>
+            <b:Middle>M.</b:Middle>
+          </b:Person>
+        </b:NameList>
+      </b:Author>
+    </b:Author>
+    <b:Title>Fizyka dla programistów gier</b:Title>
+    <b:Year>2003</b:Year>
+    <b:Publisher>Helion</b:Publisher>
+    <b:RefOrder>3</b:RefOrder>
+  </b:Source>
+  <b:Source>
+    <b:Tag>Wik</b:Tag>
+    <b:SourceType>InternetSite</b:SourceType>
+    <b:Guid>{F81A3993-715A-46F8-9EB3-82B8ED2B638F}</b:Guid>
+    <b:LCID>0</b:LCID>
+    <b:Title>Wikipedia, zderzenia sprężyste</b:Title>
+    <b:URL>http://pl.wikipedia.org/wiki/Zderzenie_spr%C4%99%C5%BCyste</b:URL>
+    <b:RefOrder>4</b:RefOrder>
+  </b:Source>
 </b:Sources>
 </file>
 
 <file path=customXml/itemProps1.xml><?xml version="1.0" encoding="utf-8"?>
-<ds:datastoreItem xmlns:ds="http://schemas.openxmlformats.org/officeDocument/2006/customXml" ds:itemID="{829A07E8-D13C-4C6F-88CF-C53592BAF1F7}">
+<ds:datastoreItem xmlns:ds="http://schemas.openxmlformats.org/officeDocument/2006/customXml" ds:itemID="{1158F9E5-E689-4BAE-8528-BA533D5A3FFB}">
   <ds:schemaRefs>
     <ds:schemaRef ds:uri="http://schemas.openxmlformats.org/officeDocument/2006/bibliography"/>
   </ds:schemaRefs>

</xml_diff>

<commit_message>
[Thesis] Change of the introduction and summary
</commit_message>
<xml_diff>
--- a/docs/Implementacja wybranego modelu zderzeń w grach dwuwymiarowych.docx
+++ b/docs/Implementacja wybranego modelu zderzeń w grach dwuwymiarowych.docx
@@ -2724,7 +2724,7 @@
             </w:rPr>
             <w:fldChar w:fldCharType="separate"/>
           </w:r>
-          <w:hyperlink w:anchor="_Toc393641074" w:history="1">
+          <w:hyperlink w:anchor="_Toc393817505" w:history="1">
             <w:r>
               <w:rPr>
                 <w:rStyle w:val="Hipercze"/>
@@ -2763,7 +2763,7 @@
                 <w:sz w:val="24"/>
                 <w:szCs w:val="24"/>
               </w:rPr>
-              <w:instrText xml:space="preserve"> PAGEREF _Toc393641074 \h </w:instrText>
+              <w:instrText xml:space="preserve"> PAGEREF _Toc393817505 \h </w:instrText>
             </w:r>
             <w:r>
               <w:rPr>
@@ -2821,7 +2821,7 @@
               <w:lang w:eastAsia="pl-PL"/>
             </w:rPr>
           </w:pPr>
-          <w:hyperlink w:anchor="_Toc393641075" w:history="1">
+          <w:hyperlink w:anchor="_Toc393817506" w:history="1">
             <w:r>
               <w:rPr>
                 <w:rStyle w:val="Hipercze"/>
@@ -2880,7 +2880,7 @@
                 <w:sz w:val="24"/>
                 <w:szCs w:val="24"/>
               </w:rPr>
-              <w:instrText xml:space="preserve"> PAGEREF _Toc393641075 \h </w:instrText>
+              <w:instrText xml:space="preserve"> PAGEREF _Toc393817506 \h </w:instrText>
             </w:r>
             <w:r>
               <w:rPr>
@@ -2938,7 +2938,7 @@
               <w:lang w:eastAsia="pl-PL"/>
             </w:rPr>
           </w:pPr>
-          <w:hyperlink w:anchor="_Toc393641076" w:history="1">
+          <w:hyperlink w:anchor="_Toc393817507" w:history="1">
             <w:r>
               <w:rPr>
                 <w:rStyle w:val="Hipercze"/>
@@ -2997,7 +2997,7 @@
                 <w:sz w:val="24"/>
                 <w:szCs w:val="24"/>
               </w:rPr>
-              <w:instrText xml:space="preserve"> PAGEREF _Toc393641076 \h </w:instrText>
+              <w:instrText xml:space="preserve"> PAGEREF _Toc393817507 \h </w:instrText>
             </w:r>
             <w:r>
               <w:rPr>
@@ -3055,7 +3055,7 @@
               <w:lang w:eastAsia="pl-PL"/>
             </w:rPr>
           </w:pPr>
-          <w:hyperlink w:anchor="_Toc393641077" w:history="1">
+          <w:hyperlink w:anchor="_Toc393817508" w:history="1">
             <w:r>
               <w:rPr>
                 <w:rStyle w:val="Hipercze"/>
@@ -3114,7 +3114,7 @@
                 <w:sz w:val="24"/>
                 <w:szCs w:val="24"/>
               </w:rPr>
-              <w:instrText xml:space="preserve"> PAGEREF _Toc393641077 \h </w:instrText>
+              <w:instrText xml:space="preserve"> PAGEREF _Toc393817508 \h </w:instrText>
             </w:r>
             <w:r>
               <w:rPr>
@@ -3172,7 +3172,7 @@
               <w:lang w:eastAsia="pl-PL"/>
             </w:rPr>
           </w:pPr>
-          <w:hyperlink w:anchor="_Toc393641078" w:history="1">
+          <w:hyperlink w:anchor="_Toc393817509" w:history="1">
             <w:r>
               <w:rPr>
                 <w:rStyle w:val="Hipercze"/>
@@ -3231,7 +3231,7 @@
                 <w:sz w:val="24"/>
                 <w:szCs w:val="24"/>
               </w:rPr>
-              <w:instrText xml:space="preserve"> PAGEREF _Toc393641078 \h </w:instrText>
+              <w:instrText xml:space="preserve"> PAGEREF _Toc393817509 \h </w:instrText>
             </w:r>
             <w:r>
               <w:rPr>
@@ -3289,7 +3289,7 @@
               <w:lang w:eastAsia="pl-PL"/>
             </w:rPr>
           </w:pPr>
-          <w:hyperlink w:anchor="_Toc393641079" w:history="1">
+          <w:hyperlink w:anchor="_Toc393817510" w:history="1">
             <w:r>
               <w:rPr>
                 <w:rStyle w:val="Hipercze"/>
@@ -3348,7 +3348,7 @@
                 <w:sz w:val="24"/>
                 <w:szCs w:val="24"/>
               </w:rPr>
-              <w:instrText xml:space="preserve"> PAGEREF _Toc393641079 \h </w:instrText>
+              <w:instrText xml:space="preserve"> PAGEREF _Toc393817510 \h </w:instrText>
             </w:r>
             <w:r>
               <w:rPr>
@@ -3406,7 +3406,7 @@
               <w:lang w:eastAsia="pl-PL"/>
             </w:rPr>
           </w:pPr>
-          <w:hyperlink w:anchor="_Toc393641080" w:history="1">
+          <w:hyperlink w:anchor="_Toc393817511" w:history="1">
             <w:r>
               <w:rPr>
                 <w:rStyle w:val="Hipercze"/>
@@ -3465,7 +3465,7 @@
                 <w:sz w:val="24"/>
                 <w:szCs w:val="24"/>
               </w:rPr>
-              <w:instrText xml:space="preserve"> PAGEREF _Toc393641080 \h </w:instrText>
+              <w:instrText xml:space="preserve"> PAGEREF _Toc393817511 \h </w:instrText>
             </w:r>
             <w:r>
               <w:rPr>
@@ -3523,7 +3523,7 @@
               <w:lang w:eastAsia="pl-PL"/>
             </w:rPr>
           </w:pPr>
-          <w:hyperlink w:anchor="_Toc393641081" w:history="1">
+          <w:hyperlink w:anchor="_Toc393817512" w:history="1">
             <w:r>
               <w:rPr>
                 <w:rStyle w:val="Hipercze"/>
@@ -3582,7 +3582,7 @@
                 <w:sz w:val="24"/>
                 <w:szCs w:val="24"/>
               </w:rPr>
-              <w:instrText xml:space="preserve"> PAGEREF _Toc393641081 \h </w:instrText>
+              <w:instrText xml:space="preserve"> PAGEREF _Toc393817512 \h </w:instrText>
             </w:r>
             <w:r>
               <w:rPr>
@@ -3640,7 +3640,7 @@
               <w:lang w:eastAsia="pl-PL"/>
             </w:rPr>
           </w:pPr>
-          <w:hyperlink w:anchor="_Toc393641082" w:history="1">
+          <w:hyperlink w:anchor="_Toc393817513" w:history="1">
             <w:r>
               <w:rPr>
                 <w:rStyle w:val="Hipercze"/>
@@ -3699,7 +3699,7 @@
                 <w:sz w:val="24"/>
                 <w:szCs w:val="24"/>
               </w:rPr>
-              <w:instrText xml:space="preserve"> PAGEREF _Toc393641082 \h </w:instrText>
+              <w:instrText xml:space="preserve"> PAGEREF _Toc393817513 \h </w:instrText>
             </w:r>
             <w:r>
               <w:rPr>
@@ -3757,7 +3757,7 @@
               <w:lang w:eastAsia="pl-PL"/>
             </w:rPr>
           </w:pPr>
-          <w:hyperlink w:anchor="_Toc393641083" w:history="1">
+          <w:hyperlink w:anchor="_Toc393817514" w:history="1">
             <w:r>
               <w:rPr>
                 <w:rStyle w:val="Hipercze"/>
@@ -3816,7 +3816,7 @@
                 <w:sz w:val="24"/>
                 <w:szCs w:val="24"/>
               </w:rPr>
-              <w:instrText xml:space="preserve"> PAGEREF _Toc393641083 \h </w:instrText>
+              <w:instrText xml:space="preserve"> PAGEREF _Toc393817514 \h </w:instrText>
             </w:r>
             <w:r>
               <w:rPr>
@@ -3874,7 +3874,7 @@
               <w:lang w:eastAsia="pl-PL"/>
             </w:rPr>
           </w:pPr>
-          <w:hyperlink w:anchor="_Toc393641084" w:history="1">
+          <w:hyperlink w:anchor="_Toc393817515" w:history="1">
             <w:r>
               <w:rPr>
                 <w:rStyle w:val="Hipercze"/>
@@ -3933,7 +3933,7 @@
                 <w:sz w:val="24"/>
                 <w:szCs w:val="24"/>
               </w:rPr>
-              <w:instrText xml:space="preserve"> PAGEREF _Toc393641084 \h </w:instrText>
+              <w:instrText xml:space="preserve"> PAGEREF _Toc393817515 \h </w:instrText>
             </w:r>
             <w:r>
               <w:rPr>
@@ -3991,7 +3991,7 @@
               <w:lang w:eastAsia="pl-PL"/>
             </w:rPr>
           </w:pPr>
-          <w:hyperlink w:anchor="_Toc393641085" w:history="1">
+          <w:hyperlink w:anchor="_Toc393817516" w:history="1">
             <w:r>
               <w:rPr>
                 <w:rStyle w:val="Hipercze"/>
@@ -4050,7 +4050,7 @@
                 <w:sz w:val="24"/>
                 <w:szCs w:val="24"/>
               </w:rPr>
-              <w:instrText xml:space="preserve"> PAGEREF _Toc393641085 \h </w:instrText>
+              <w:instrText xml:space="preserve"> PAGEREF _Toc393817516 \h </w:instrText>
             </w:r>
             <w:r>
               <w:rPr>
@@ -4108,7 +4108,7 @@
               <w:lang w:eastAsia="pl-PL"/>
             </w:rPr>
           </w:pPr>
-          <w:hyperlink w:anchor="_Toc393641086" w:history="1">
+          <w:hyperlink w:anchor="_Toc393817517" w:history="1">
             <w:r>
               <w:rPr>
                 <w:rStyle w:val="Hipercze"/>
@@ -4167,7 +4167,7 @@
                 <w:sz w:val="24"/>
                 <w:szCs w:val="24"/>
               </w:rPr>
-              <w:instrText xml:space="preserve"> PAGEREF _Toc393641086 \h </w:instrText>
+              <w:instrText xml:space="preserve"> PAGEREF _Toc393817517 \h </w:instrText>
             </w:r>
             <w:r>
               <w:rPr>
@@ -4225,7 +4225,7 @@
               <w:lang w:eastAsia="pl-PL"/>
             </w:rPr>
           </w:pPr>
-          <w:hyperlink w:anchor="_Toc393641087" w:history="1">
+          <w:hyperlink w:anchor="_Toc393817518" w:history="1">
             <w:r>
               <w:rPr>
                 <w:rStyle w:val="Hipercze"/>
@@ -4284,7 +4284,7 @@
                 <w:sz w:val="24"/>
                 <w:szCs w:val="24"/>
               </w:rPr>
-              <w:instrText xml:space="preserve"> PAGEREF _Toc393641087 \h </w:instrText>
+              <w:instrText xml:space="preserve"> PAGEREF _Toc393817518 \h </w:instrText>
             </w:r>
             <w:r>
               <w:rPr>
@@ -4342,7 +4342,7 @@
               <w:lang w:eastAsia="pl-PL"/>
             </w:rPr>
           </w:pPr>
-          <w:hyperlink w:anchor="_Toc393641088" w:history="1">
+          <w:hyperlink w:anchor="_Toc393817519" w:history="1">
             <w:r>
               <w:rPr>
                 <w:rStyle w:val="Hipercze"/>
@@ -4401,7 +4401,7 @@
                 <w:sz w:val="24"/>
                 <w:szCs w:val="24"/>
               </w:rPr>
-              <w:instrText xml:space="preserve"> PAGEREF _Toc393641088 \h </w:instrText>
+              <w:instrText xml:space="preserve"> PAGEREF _Toc393817519 \h </w:instrText>
             </w:r>
             <w:r>
               <w:rPr>
@@ -4459,7 +4459,7 @@
               <w:lang w:eastAsia="pl-PL"/>
             </w:rPr>
           </w:pPr>
-          <w:hyperlink w:anchor="_Toc393641089" w:history="1">
+          <w:hyperlink w:anchor="_Toc393817520" w:history="1">
             <w:r>
               <w:rPr>
                 <w:rStyle w:val="Hipercze"/>
@@ -4518,7 +4518,7 @@
                 <w:sz w:val="24"/>
                 <w:szCs w:val="24"/>
               </w:rPr>
-              <w:instrText xml:space="preserve"> PAGEREF _Toc393641089 \h </w:instrText>
+              <w:instrText xml:space="preserve"> PAGEREF _Toc393817520 \h </w:instrText>
             </w:r>
             <w:r>
               <w:rPr>
@@ -4576,7 +4576,7 @@
               <w:lang w:eastAsia="pl-PL"/>
             </w:rPr>
           </w:pPr>
-          <w:hyperlink w:anchor="_Toc393641090" w:history="1">
+          <w:hyperlink w:anchor="_Toc393817521" w:history="1">
             <w:r>
               <w:rPr>
                 <w:rStyle w:val="Hipercze"/>
@@ -4635,7 +4635,7 @@
                 <w:sz w:val="24"/>
                 <w:szCs w:val="24"/>
               </w:rPr>
-              <w:instrText xml:space="preserve"> PAGEREF _Toc393641090 \h </w:instrText>
+              <w:instrText xml:space="preserve"> PAGEREF _Toc393817521 \h </w:instrText>
             </w:r>
             <w:r>
               <w:rPr>
@@ -4693,7 +4693,7 @@
               <w:lang w:eastAsia="pl-PL"/>
             </w:rPr>
           </w:pPr>
-          <w:hyperlink w:anchor="_Toc393641091" w:history="1">
+          <w:hyperlink w:anchor="_Toc393817522" w:history="1">
             <w:r>
               <w:rPr>
                 <w:rStyle w:val="Hipercze"/>
@@ -4752,7 +4752,7 @@
                 <w:sz w:val="24"/>
                 <w:szCs w:val="24"/>
               </w:rPr>
-              <w:instrText xml:space="preserve"> PAGEREF _Toc393641091 \h </w:instrText>
+              <w:instrText xml:space="preserve"> PAGEREF _Toc393817522 \h </w:instrText>
             </w:r>
             <w:r>
               <w:rPr>
@@ -4810,7 +4810,7 @@
               <w:lang w:eastAsia="pl-PL"/>
             </w:rPr>
           </w:pPr>
-          <w:hyperlink w:anchor="_Toc393641092" w:history="1">
+          <w:hyperlink w:anchor="_Toc393817523" w:history="1">
             <w:r>
               <w:rPr>
                 <w:rStyle w:val="Hipercze"/>
@@ -4869,7 +4869,7 @@
                 <w:sz w:val="24"/>
                 <w:szCs w:val="24"/>
               </w:rPr>
-              <w:instrText xml:space="preserve"> PAGEREF _Toc393641092 \h </w:instrText>
+              <w:instrText xml:space="preserve"> PAGEREF _Toc393817523 \h </w:instrText>
             </w:r>
             <w:r>
               <w:rPr>
@@ -4927,7 +4927,7 @@
               <w:lang w:eastAsia="pl-PL"/>
             </w:rPr>
           </w:pPr>
-          <w:hyperlink w:anchor="_Toc393641093" w:history="1">
+          <w:hyperlink w:anchor="_Toc393817524" w:history="1">
             <w:r>
               <w:rPr>
                 <w:rStyle w:val="Hipercze"/>
@@ -4986,7 +4986,7 @@
                 <w:sz w:val="24"/>
                 <w:szCs w:val="24"/>
               </w:rPr>
-              <w:instrText xml:space="preserve"> PAGEREF _Toc393641093 \h </w:instrText>
+              <w:instrText xml:space="preserve"> PAGEREF _Toc393817524 \h </w:instrText>
             </w:r>
             <w:r>
               <w:rPr>
@@ -5044,7 +5044,7 @@
               <w:lang w:eastAsia="pl-PL"/>
             </w:rPr>
           </w:pPr>
-          <w:hyperlink w:anchor="_Toc393641094" w:history="1">
+          <w:hyperlink w:anchor="_Toc393817525" w:history="1">
             <w:r>
               <w:rPr>
                 <w:rStyle w:val="Hipercze"/>
@@ -5103,7 +5103,7 @@
                 <w:sz w:val="24"/>
                 <w:szCs w:val="24"/>
               </w:rPr>
-              <w:instrText xml:space="preserve"> PAGEREF _Toc393641094 \h </w:instrText>
+              <w:instrText xml:space="preserve"> PAGEREF _Toc393817525 \h </w:instrText>
             </w:r>
             <w:r>
               <w:rPr>
@@ -5161,7 +5161,7 @@
               <w:lang w:eastAsia="pl-PL"/>
             </w:rPr>
           </w:pPr>
-          <w:hyperlink w:anchor="_Toc393641095" w:history="1">
+          <w:hyperlink w:anchor="_Toc393817526" w:history="1">
             <w:r>
               <w:rPr>
                 <w:rStyle w:val="Hipercze"/>
@@ -5220,7 +5220,7 @@
                 <w:sz w:val="24"/>
                 <w:szCs w:val="24"/>
               </w:rPr>
-              <w:instrText xml:space="preserve"> PAGEREF _Toc393641095 \h </w:instrText>
+              <w:instrText xml:space="preserve"> PAGEREF _Toc393817526 \h </w:instrText>
             </w:r>
             <w:r>
               <w:rPr>
@@ -5278,7 +5278,7 @@
               <w:lang w:eastAsia="pl-PL"/>
             </w:rPr>
           </w:pPr>
-          <w:hyperlink w:anchor="_Toc393641096" w:history="1">
+          <w:hyperlink w:anchor="_Toc393817527" w:history="1">
             <w:r>
               <w:rPr>
                 <w:rStyle w:val="Hipercze"/>
@@ -5337,7 +5337,7 @@
                 <w:sz w:val="24"/>
                 <w:szCs w:val="24"/>
               </w:rPr>
-              <w:instrText xml:space="preserve"> PAGEREF _Toc393641096 \h </w:instrText>
+              <w:instrText xml:space="preserve"> PAGEREF _Toc393817527 \h </w:instrText>
             </w:r>
             <w:r>
               <w:rPr>
@@ -5395,7 +5395,7 @@
               <w:lang w:eastAsia="pl-PL"/>
             </w:rPr>
           </w:pPr>
-          <w:hyperlink w:anchor="_Toc393641097" w:history="1">
+          <w:hyperlink w:anchor="_Toc393817528" w:history="1">
             <w:r>
               <w:rPr>
                 <w:rStyle w:val="Hipercze"/>
@@ -5454,7 +5454,7 @@
                 <w:sz w:val="24"/>
                 <w:szCs w:val="24"/>
               </w:rPr>
-              <w:instrText xml:space="preserve"> PAGEREF _Toc393641097 \h </w:instrText>
+              <w:instrText xml:space="preserve"> PAGEREF _Toc393817528 \h </w:instrText>
             </w:r>
             <w:r>
               <w:rPr>
@@ -5512,7 +5512,7 @@
               <w:lang w:eastAsia="pl-PL"/>
             </w:rPr>
           </w:pPr>
-          <w:hyperlink w:anchor="_Toc393641098" w:history="1">
+          <w:hyperlink w:anchor="_Toc393817529" w:history="1">
             <w:r>
               <w:rPr>
                 <w:rStyle w:val="Hipercze"/>
@@ -5571,7 +5571,7 @@
                 <w:sz w:val="24"/>
                 <w:szCs w:val="24"/>
               </w:rPr>
-              <w:instrText xml:space="preserve"> PAGEREF _Toc393641098 \h </w:instrText>
+              <w:instrText xml:space="preserve"> PAGEREF _Toc393817529 \h </w:instrText>
             </w:r>
             <w:r>
               <w:rPr>
@@ -5629,7 +5629,7 @@
               <w:lang w:eastAsia="pl-PL"/>
             </w:rPr>
           </w:pPr>
-          <w:hyperlink w:anchor="_Toc393641099" w:history="1">
+          <w:hyperlink w:anchor="_Toc393817530" w:history="1">
             <w:r>
               <w:rPr>
                 <w:rStyle w:val="Hipercze"/>
@@ -5688,7 +5688,7 @@
                 <w:sz w:val="24"/>
                 <w:szCs w:val="24"/>
               </w:rPr>
-              <w:instrText xml:space="preserve"> PAGEREF _Toc393641099 \h </w:instrText>
+              <w:instrText xml:space="preserve"> PAGEREF _Toc393817530 \h </w:instrText>
             </w:r>
             <w:r>
               <w:rPr>
@@ -5746,7 +5746,7 @@
               <w:lang w:eastAsia="pl-PL"/>
             </w:rPr>
           </w:pPr>
-          <w:hyperlink w:anchor="_Toc393641100" w:history="1">
+          <w:hyperlink w:anchor="_Toc393817531" w:history="1">
             <w:r>
               <w:rPr>
                 <w:rStyle w:val="Hipercze"/>
@@ -5805,7 +5805,7 @@
                 <w:sz w:val="24"/>
                 <w:szCs w:val="24"/>
               </w:rPr>
-              <w:instrText xml:space="preserve"> PAGEREF _Toc393641100 \h </w:instrText>
+              <w:instrText xml:space="preserve"> PAGEREF _Toc393817531 \h </w:instrText>
             </w:r>
             <w:r>
               <w:rPr>
@@ -5863,7 +5863,7 @@
               <w:lang w:eastAsia="pl-PL"/>
             </w:rPr>
           </w:pPr>
-          <w:hyperlink w:anchor="_Toc393641101" w:history="1">
+          <w:hyperlink w:anchor="_Toc393817532" w:history="1">
             <w:r>
               <w:rPr>
                 <w:rStyle w:val="Hipercze"/>
@@ -5922,7 +5922,7 @@
                 <w:sz w:val="24"/>
                 <w:szCs w:val="24"/>
               </w:rPr>
-              <w:instrText xml:space="preserve"> PAGEREF _Toc393641101 \h </w:instrText>
+              <w:instrText xml:space="preserve"> PAGEREF _Toc393817532 \h </w:instrText>
             </w:r>
             <w:r>
               <w:rPr>
@@ -5980,7 +5980,7 @@
               <w:lang w:eastAsia="pl-PL"/>
             </w:rPr>
           </w:pPr>
-          <w:hyperlink w:anchor="_Toc393641102" w:history="1">
+          <w:hyperlink w:anchor="_Toc393817533" w:history="1">
             <w:r>
               <w:rPr>
                 <w:rStyle w:val="Hipercze"/>
@@ -6039,7 +6039,7 @@
                 <w:sz w:val="24"/>
                 <w:szCs w:val="24"/>
               </w:rPr>
-              <w:instrText xml:space="preserve"> PAGEREF _Toc393641102 \h </w:instrText>
+              <w:instrText xml:space="preserve"> PAGEREF _Toc393817533 \h </w:instrText>
             </w:r>
             <w:r>
               <w:rPr>
@@ -6097,7 +6097,7 @@
               <w:lang w:eastAsia="pl-PL"/>
             </w:rPr>
           </w:pPr>
-          <w:hyperlink w:anchor="_Toc393641103" w:history="1">
+          <w:hyperlink w:anchor="_Toc393817534" w:history="1">
             <w:r>
               <w:rPr>
                 <w:rStyle w:val="Hipercze"/>
@@ -6156,7 +6156,7 @@
                 <w:sz w:val="24"/>
                 <w:szCs w:val="24"/>
               </w:rPr>
-              <w:instrText xml:space="preserve"> PAGEREF _Toc393641103 \h </w:instrText>
+              <w:instrText xml:space="preserve"> PAGEREF _Toc393817534 \h </w:instrText>
             </w:r>
             <w:r>
               <w:rPr>
@@ -6214,7 +6214,7 @@
               <w:lang w:eastAsia="pl-PL"/>
             </w:rPr>
           </w:pPr>
-          <w:hyperlink w:anchor="_Toc393641104" w:history="1">
+          <w:hyperlink w:anchor="_Toc393817535" w:history="1">
             <w:r>
               <w:rPr>
                 <w:rStyle w:val="Hipercze"/>
@@ -6273,7 +6273,7 @@
                 <w:sz w:val="24"/>
                 <w:szCs w:val="24"/>
               </w:rPr>
-              <w:instrText xml:space="preserve"> PAGEREF _Toc393641104 \h </w:instrText>
+              <w:instrText xml:space="preserve"> PAGEREF _Toc393817535 \h </w:instrText>
             </w:r>
             <w:r>
               <w:rPr>
@@ -6331,7 +6331,7 @@
               <w:lang w:eastAsia="pl-PL"/>
             </w:rPr>
           </w:pPr>
-          <w:hyperlink w:anchor="_Toc393641105" w:history="1">
+          <w:hyperlink w:anchor="_Toc393817536" w:history="1">
             <w:r>
               <w:rPr>
                 <w:rStyle w:val="Hipercze"/>
@@ -6390,7 +6390,7 @@
                 <w:sz w:val="24"/>
                 <w:szCs w:val="24"/>
               </w:rPr>
-              <w:instrText xml:space="preserve"> PAGEREF _Toc393641105 \h </w:instrText>
+              <w:instrText xml:space="preserve"> PAGEREF _Toc393817536 \h </w:instrText>
             </w:r>
             <w:r>
               <w:rPr>
@@ -6448,7 +6448,7 @@
               <w:lang w:eastAsia="pl-PL"/>
             </w:rPr>
           </w:pPr>
-          <w:hyperlink w:anchor="_Toc393641106" w:history="1">
+          <w:hyperlink w:anchor="_Toc393817537" w:history="1">
             <w:r>
               <w:rPr>
                 <w:rStyle w:val="Hipercze"/>
@@ -6507,7 +6507,7 @@
                 <w:sz w:val="24"/>
                 <w:szCs w:val="24"/>
               </w:rPr>
-              <w:instrText xml:space="preserve"> PAGEREF _Toc393641106 \h </w:instrText>
+              <w:instrText xml:space="preserve"> PAGEREF _Toc393817537 \h </w:instrText>
             </w:r>
             <w:r>
               <w:rPr>
@@ -6565,7 +6565,7 @@
               <w:lang w:eastAsia="pl-PL"/>
             </w:rPr>
           </w:pPr>
-          <w:hyperlink w:anchor="_Toc393641107" w:history="1">
+          <w:hyperlink w:anchor="_Toc393817538" w:history="1">
             <w:r>
               <w:rPr>
                 <w:rStyle w:val="Hipercze"/>
@@ -6624,7 +6624,7 @@
                 <w:sz w:val="24"/>
                 <w:szCs w:val="24"/>
               </w:rPr>
-              <w:instrText xml:space="preserve"> PAGEREF _Toc393641107 \h </w:instrText>
+              <w:instrText xml:space="preserve"> PAGEREF _Toc393817538 \h </w:instrText>
             </w:r>
             <w:r>
               <w:rPr>
@@ -6682,7 +6682,7 @@
               <w:lang w:eastAsia="pl-PL"/>
             </w:rPr>
           </w:pPr>
-          <w:hyperlink w:anchor="_Toc393641108" w:history="1">
+          <w:hyperlink w:anchor="_Toc393817539" w:history="1">
             <w:r>
               <w:rPr>
                 <w:rStyle w:val="Hipercze"/>
@@ -6741,7 +6741,7 @@
                 <w:sz w:val="24"/>
                 <w:szCs w:val="24"/>
               </w:rPr>
-              <w:instrText xml:space="preserve"> PAGEREF _Toc393641108 \h </w:instrText>
+              <w:instrText xml:space="preserve"> PAGEREF _Toc393817539 \h </w:instrText>
             </w:r>
             <w:r>
               <w:rPr>
@@ -6799,7 +6799,7 @@
               <w:lang w:eastAsia="pl-PL"/>
             </w:rPr>
           </w:pPr>
-          <w:hyperlink w:anchor="_Toc393641109" w:history="1">
+          <w:hyperlink w:anchor="_Toc393817540" w:history="1">
             <w:r>
               <w:rPr>
                 <w:rStyle w:val="Hipercze"/>
@@ -6858,7 +6858,7 @@
                 <w:sz w:val="24"/>
                 <w:szCs w:val="24"/>
               </w:rPr>
-              <w:instrText xml:space="preserve"> PAGEREF _Toc393641109 \h </w:instrText>
+              <w:instrText xml:space="preserve"> PAGEREF _Toc393817540 \h </w:instrText>
             </w:r>
             <w:r>
               <w:rPr>
@@ -6916,7 +6916,7 @@
               <w:lang w:eastAsia="pl-PL"/>
             </w:rPr>
           </w:pPr>
-          <w:hyperlink w:anchor="_Toc393641110" w:history="1">
+          <w:hyperlink w:anchor="_Toc393817541" w:history="1">
             <w:r>
               <w:rPr>
                 <w:rStyle w:val="Hipercze"/>
@@ -6975,7 +6975,7 @@
                 <w:sz w:val="24"/>
                 <w:szCs w:val="24"/>
               </w:rPr>
-              <w:instrText xml:space="preserve"> PAGEREF _Toc393641110 \h </w:instrText>
+              <w:instrText xml:space="preserve"> PAGEREF _Toc393817541 \h </w:instrText>
             </w:r>
             <w:r>
               <w:rPr>
@@ -7033,7 +7033,7 @@
               <w:lang w:eastAsia="pl-PL"/>
             </w:rPr>
           </w:pPr>
-          <w:hyperlink w:anchor="_Toc393641111" w:history="1">
+          <w:hyperlink w:anchor="_Toc393817542" w:history="1">
             <w:r>
               <w:rPr>
                 <w:rStyle w:val="Hipercze"/>
@@ -7092,7 +7092,7 @@
                 <w:sz w:val="24"/>
                 <w:szCs w:val="24"/>
               </w:rPr>
-              <w:instrText xml:space="preserve"> PAGEREF _Toc393641111 \h </w:instrText>
+              <w:instrText xml:space="preserve"> PAGEREF _Toc393817542 \h </w:instrText>
             </w:r>
             <w:r>
               <w:rPr>
@@ -7150,7 +7150,7 @@
               <w:lang w:eastAsia="pl-PL"/>
             </w:rPr>
           </w:pPr>
-          <w:hyperlink w:anchor="_Toc393641112" w:history="1">
+          <w:hyperlink w:anchor="_Toc393817543" w:history="1">
             <w:r>
               <w:rPr>
                 <w:rStyle w:val="Hipercze"/>
@@ -7209,7 +7209,7 @@
                 <w:sz w:val="24"/>
                 <w:szCs w:val="24"/>
               </w:rPr>
-              <w:instrText xml:space="preserve"> PAGEREF _Toc393641112 \h </w:instrText>
+              <w:instrText xml:space="preserve"> PAGEREF _Toc393817543 \h </w:instrText>
             </w:r>
             <w:r>
               <w:rPr>
@@ -7267,7 +7267,7 @@
               <w:lang w:eastAsia="pl-PL"/>
             </w:rPr>
           </w:pPr>
-          <w:hyperlink w:anchor="_Toc393641113" w:history="1">
+          <w:hyperlink w:anchor="_Toc393817544" w:history="1">
             <w:r>
               <w:rPr>
                 <w:rStyle w:val="Hipercze"/>
@@ -7326,7 +7326,7 @@
                 <w:sz w:val="24"/>
                 <w:szCs w:val="24"/>
               </w:rPr>
-              <w:instrText xml:space="preserve"> PAGEREF _Toc393641113 \h </w:instrText>
+              <w:instrText xml:space="preserve"> PAGEREF _Toc393817544 \h </w:instrText>
             </w:r>
             <w:r>
               <w:rPr>
@@ -7384,7 +7384,7 @@
               <w:lang w:eastAsia="pl-PL"/>
             </w:rPr>
           </w:pPr>
-          <w:hyperlink w:anchor="_Toc393641114" w:history="1">
+          <w:hyperlink w:anchor="_Toc393817545" w:history="1">
             <w:r>
               <w:rPr>
                 <w:rStyle w:val="Hipercze"/>
@@ -7443,7 +7443,7 @@
                 <w:sz w:val="24"/>
                 <w:szCs w:val="24"/>
               </w:rPr>
-              <w:instrText xml:space="preserve"> PAGEREF _Toc393641114 \h </w:instrText>
+              <w:instrText xml:space="preserve"> PAGEREF _Toc393817545 \h </w:instrText>
             </w:r>
             <w:r>
               <w:rPr>
@@ -7501,7 +7501,7 @@
               <w:lang w:eastAsia="pl-PL"/>
             </w:rPr>
           </w:pPr>
-          <w:hyperlink w:anchor="_Toc393641115" w:history="1">
+          <w:hyperlink w:anchor="_Toc393817546" w:history="1">
             <w:r>
               <w:rPr>
                 <w:rStyle w:val="Hipercze"/>
@@ -7560,7 +7560,7 @@
                 <w:sz w:val="24"/>
                 <w:szCs w:val="24"/>
               </w:rPr>
-              <w:instrText xml:space="preserve"> PAGEREF _Toc393641115 \h </w:instrText>
+              <w:instrText xml:space="preserve"> PAGEREF _Toc393817546 \h </w:instrText>
             </w:r>
             <w:r>
               <w:rPr>
@@ -7618,7 +7618,7 @@
               <w:lang w:eastAsia="pl-PL"/>
             </w:rPr>
           </w:pPr>
-          <w:hyperlink w:anchor="_Toc393641116" w:history="1">
+          <w:hyperlink w:anchor="_Toc393817547" w:history="1">
             <w:r>
               <w:rPr>
                 <w:rStyle w:val="Hipercze"/>
@@ -7677,7 +7677,7 @@
                 <w:sz w:val="24"/>
                 <w:szCs w:val="24"/>
               </w:rPr>
-              <w:instrText xml:space="preserve"> PAGEREF _Toc393641116 \h </w:instrText>
+              <w:instrText xml:space="preserve"> PAGEREF _Toc393817547 \h </w:instrText>
             </w:r>
             <w:r>
               <w:rPr>
@@ -7735,7 +7735,7 @@
               <w:lang w:eastAsia="pl-PL"/>
             </w:rPr>
           </w:pPr>
-          <w:hyperlink w:anchor="_Toc393641117" w:history="1">
+          <w:hyperlink w:anchor="_Toc393817548" w:history="1">
             <w:r>
               <w:rPr>
                 <w:rStyle w:val="Hipercze"/>
@@ -7794,7 +7794,7 @@
                 <w:sz w:val="24"/>
                 <w:szCs w:val="24"/>
               </w:rPr>
-              <w:instrText xml:space="preserve"> PAGEREF _Toc393641117 \h </w:instrText>
+              <w:instrText xml:space="preserve"> PAGEREF _Toc393817548 \h </w:instrText>
             </w:r>
             <w:r>
               <w:rPr>
@@ -7823,7 +7823,7 @@
                 <w:sz w:val="24"/>
                 <w:szCs w:val="24"/>
               </w:rPr>
-              <w:t>40</w:t>
+              <w:t>39</w:t>
             </w:r>
             <w:r>
               <w:rPr>
@@ -7851,7 +7851,7 @@
               <w:lang w:eastAsia="pl-PL"/>
             </w:rPr>
           </w:pPr>
-          <w:hyperlink w:anchor="_Toc393641118" w:history="1">
+          <w:hyperlink w:anchor="_Toc393817549" w:history="1">
             <w:r>
               <w:rPr>
                 <w:rStyle w:val="Hipercze"/>
@@ -7890,7 +7890,7 @@
                 <w:sz w:val="24"/>
                 <w:szCs w:val="24"/>
               </w:rPr>
-              <w:instrText xml:space="preserve"> PAGEREF _Toc393641118 \h </w:instrText>
+              <w:instrText xml:space="preserve"> PAGEREF _Toc393817549 \h </w:instrText>
             </w:r>
             <w:r>
               <w:rPr>
@@ -7919,7 +7919,7 @@
                 <w:sz w:val="24"/>
                 <w:szCs w:val="24"/>
               </w:rPr>
-              <w:t>42</w:t>
+              <w:t>41</w:t>
             </w:r>
             <w:r>
               <w:rPr>
@@ -7947,7 +7947,7 @@
               <w:lang w:eastAsia="pl-PL"/>
             </w:rPr>
           </w:pPr>
-          <w:hyperlink w:anchor="_Toc393641119" w:history="1">
+          <w:hyperlink w:anchor="_Toc393817550" w:history="1">
             <w:r>
               <w:rPr>
                 <w:rStyle w:val="Hipercze"/>
@@ -7986,7 +7986,7 @@
                 <w:sz w:val="24"/>
                 <w:szCs w:val="24"/>
               </w:rPr>
-              <w:instrText xml:space="preserve"> PAGEREF _Toc393641119 \h </w:instrText>
+              <w:instrText xml:space="preserve"> PAGEREF _Toc393817550 \h </w:instrText>
             </w:r>
             <w:r>
               <w:rPr>
@@ -8015,7 +8015,7 @@
                 <w:sz w:val="24"/>
                 <w:szCs w:val="24"/>
               </w:rPr>
-              <w:t>43</w:t>
+              <w:t>42</w:t>
             </w:r>
             <w:r>
               <w:rPr>
@@ -8061,7 +8061,7 @@
       <w:pPr>
         <w:pStyle w:val="Nagwek1"/>
       </w:pPr>
-      <w:bookmarkStart w:id="4" w:name="_Toc393641074"/>
+      <w:bookmarkStart w:id="4" w:name="_Toc393817505"/>
       <w:r>
         <w:lastRenderedPageBreak/>
         <w:t>W</w:t>
@@ -8074,40 +8074,34 @@
     <w:p>
       <w:r>
         <w:tab/>
-        <w:t xml:space="preserve">Poniższa praca ma na celu </w:t>
-      </w:r>
-      <w:r>
-        <w:t>usystematyzowanie wiedzy na temat</w:t>
-      </w:r>
-      <w:r>
-        <w:t xml:space="preserve"> zagadnienia zderzenia idealnie sprężystego. Symulacja badanego układu skupia się na opisie ruchu i zachowań cząstek</w:t>
+        <w:t xml:space="preserve">Celem pracy dyplomowej jest </w:t>
+      </w:r>
+      <w:r>
+        <w:t>omówienie części teoretycznej</w:t>
+      </w:r>
+      <w:r>
+        <w:t xml:space="preserve"> zagadnienia zderzenia idealnie sprężystego i opracowanie opartego na niej systemu umożliwiającego przeprowadzanie symulacji dla zadanych parametrów. </w:t>
+      </w:r>
+      <w:r>
+        <w:t xml:space="preserve">Proponowany system </w:t>
+      </w:r>
+      <w:r>
+        <w:t xml:space="preserve">jest </w:t>
+      </w:r>
+      <w:r>
+        <w:t>zaprojektowanym od postaw modelem o działaniu edukacyjnym. Aplikacja ma na celu możliwość przeprowadzania obliczeń oraz wizualizacji przebiegu zderzenia idealnie sprężystego w jednym z wielu proponowanych przypadków użycia na płaszczyźnie. Symulacja badanego układu skupia się na opisie ruchu i zachowań cząstek o kształcie okręgów na płaszczyźnie przy następujących założeniach: ciężar każdego z obiektów rozłożony jest równomiernie, a więc środek masy znajduje się w środku geometrycznym okręgu o zadanym promieniu. Płaszczyzna, przedstawiona jako pudło symulacyjne, ograniczona jest z czterech stron prostopadłymi ścianami o nieskończenie wielkiej masie. Wypadkowa sił zewnętrznych działających na układ jest zerowa (tzw. układ izolowany), a więc trajektoria ruchu cząstki może zmienić się jedynie w skutek zderzenia ze ścianą lub drugą cząstką. Dodatkowo żadna cząstka nie opuszcza układu, ani do niego nie przybywa (tzw. układ zamknięty). Założono również, że powierzchnie kul są idealnie gładkie, a więc pomiędzy obiektami nie występuje tarcie. Ze względu na powyższe fakty, pomiędzy obiektami występują zderzenia idealnie sprężyste.</w:t>
       </w:r>
       <w:r>
         <w:t xml:space="preserve"> </w:t>
       </w:r>
       <w:r>
-        <w:t xml:space="preserve">o kształcie okręgów na płaszczyźnie. Ciężar każdego z obiektów rozłożony jest równomiernie, a więc środek masy znajduje się w środku geometrycznym okręgu o zadanym promieniu. Płaszczyzna, przedstawiona jako pudło symulacyjne, ograniczona jest z czterech stron prostopadłymi ścianami o nieskończenie wielkiej masie. </w:t>
+        <w:t>Z tej samej przyczyny, opis kinematyki bryły sztywnej sprowadza się do zagadnienia ruchu postępowego.</w:t>
       </w:r>
     </w:p>
     <w:p>
       <w:r>
         <w:tab/>
-        <w:t xml:space="preserve">Głównym założeniem modelu jest zerowa wypadkowa sił zewnętrznych działających na </w:t>
-      </w:r>
-      <w:r>
-        <w:t>układ</w:t>
-      </w:r>
-      <w:r>
-        <w:t xml:space="preserve"> (tzw. układ izolowany), a więc trajektoria ruchu cząstki może zmienić się jedynie w skutek zderzenia ze ścianą lub drugą cząstką. Dodatkowo żadna cząstka nie opuszcza układu, ani do niego nie przybywa (tzw. układ zamknięty). Założono również, że powierzchnie kul są idealnie gładkie, a więc pomiędzy obiektami nie występuje tarcie. Ze względu na powyższe fakty, pomiędzy obiektami występują jedynie zderzenia idealnie sprężyste.</w:t>
-      </w:r>
-      <w:r>
-        <w:t xml:space="preserve"> </w:t>
-      </w:r>
-      <w:r>
-        <w:t>Z tej samej przyczyny, kinematyka bryły sztywnej została ograniczona do</w:t>
-      </w:r>
-      <w:r>
-        <w:t xml:space="preserve"> zagadnienia ruchu postępowego.</w:t>
+        <w:t>Interakcja użytkownika z aplikacją obejmuje obszar zadawania warunków początkowych dla danego układu - ilość kul, ich pozycje, masy i prędkości - oraz możliwość obserwacji parametrów wybranego obiektu w trakcie symulacji. System składa się z zarówno gotowych układów przedstawiających różne aspekty zderzenia idealnie sprężystego jak i specjalnego pustego układu, który użytkownik może modyfikować od samego początku poprzez dodawanie kolejnych kul. Proponowany model może mieć zastosowanie w badaniu dynamiki obiektów w wielu obszarach zarówno nauki - symulowanie ruchu gazu idealnego - jak i życia codziennego - zderzenia kul bilardowych, przy założeniu braku tarcia pomiędzy powierzchniami - jednak przede wszystkim pozwala zrozumieć zagadnienie zderzenia idealnie sprężystego.</w:t>
       </w:r>
     </w:p>
     <w:p>
@@ -8115,114 +8109,100 @@
         <w:tab/>
       </w:r>
       <w:r>
-        <w:t>P</w:t>
-      </w:r>
-      <w:r>
-        <w:t xml:space="preserve">raca </w:t>
-      </w:r>
-      <w:r>
-        <w:t>p</w:t>
-      </w:r>
-      <w:r>
-        <w:t>rzedstawia zarówno opis teoretyczny</w:t>
-      </w:r>
-      <w:r>
-        <w:t xml:space="preserve"> zagadnień </w:t>
-      </w:r>
-      <w:r>
-        <w:t>niezbędnych</w:t>
-      </w:r>
-      <w:r>
-        <w:t xml:space="preserve"> do zrozumienia istoty zderzenia sprężystego - zasadę zachowania pędu oraz zasadę zachowania energii</w:t>
-      </w:r>
-      <w:r>
-        <w:t xml:space="preserve"> -</w:t>
-      </w:r>
-      <w:r>
-        <w:t xml:space="preserve"> jak i </w:t>
-      </w:r>
-      <w:r>
-        <w:t>projekt</w:t>
-      </w:r>
-      <w:r>
-        <w:t xml:space="preserve"> systemu</w:t>
-      </w:r>
-      <w:r>
-        <w:t xml:space="preserve"> </w:t>
-      </w:r>
-      <w:r>
-        <w:t>wraz ze sposobem</w:t>
-      </w:r>
-      <w:r>
-        <w:t xml:space="preserve"> implementacj</w:t>
-      </w:r>
-      <w:r>
-        <w:t>i</w:t>
-      </w:r>
-      <w:r>
-        <w:t xml:space="preserve"> zastosowanych rozwiązań i algorytmów.</w:t>
-      </w:r>
-      <w:r>
-        <w:t xml:space="preserve"> </w:t>
-      </w:r>
-      <w:r>
-        <w:t>Silnik fizyczny został napisany w języku C#</w:t>
-      </w:r>
-      <w:r>
-        <w:t>, a a</w:t>
-      </w:r>
-      <w:r>
-        <w:t xml:space="preserve">plikacja zrealizowana w środowisku Microsoft XNA </w:t>
-      </w:r>
-      <w:proofErr w:type="spellStart"/>
-      <w:r>
-        <w:t>Game</w:t>
-      </w:r>
-      <w:proofErr w:type="spellEnd"/>
-      <w:r>
-        <w:t xml:space="preserve"> Studio 4.0</w:t>
-      </w:r>
-      <w:r>
-        <w:t>.</w:t>
-      </w:r>
-      <w:r>
-        <w:t xml:space="preserve"> </w:t>
-      </w:r>
-      <w:r>
-        <w:t>Ze względu na uniwersalność i przenośność biblioteki z silnikiem fizyki, p</w:t>
-      </w:r>
-      <w:r>
-        <w:t xml:space="preserve">raca ma na celu skupienie się na </w:t>
-      </w:r>
-      <w:r>
-        <w:t>jej opisie</w:t>
-      </w:r>
-      <w:r>
-        <w:t xml:space="preserve">, a nie sposobie wykorzystania w </w:t>
-      </w:r>
-      <w:r>
-        <w:t>środowisku graficznym</w:t>
-      </w:r>
-      <w:r>
-        <w:t xml:space="preserve">, które nie jest narzucone z punktu widzenia biblioteki. </w:t>
+        <w:t xml:space="preserve">W skład pracy wchodzi opis </w:t>
+      </w:r>
+      <w:r>
+        <w:t>podstaw</w:t>
+      </w:r>
+      <w:r>
+        <w:t xml:space="preserve"> mechaniki klasycznej układu zamkniętego izolowanego - pierwsza i druga zasada dynamiki Newtona, zasada zachowania pędu oraz </w:t>
+      </w:r>
+      <w:r>
+        <w:lastRenderedPageBreak/>
+        <w:t>zasada zachowania energii. W kolejnej części skupiono się na stworzeniu procedur zgodnie z którym</w:t>
+      </w:r>
+      <w:r>
+        <w:t xml:space="preserve">i należy przeprowadzać detekcję, a także tych </w:t>
+      </w:r>
+      <w:r>
+        <w:t xml:space="preserve">które opisują jak prędkość cząstek będzie zmieniać się w skutek zderzenia. Rozpatrzony </w:t>
+      </w:r>
+      <w:r>
+        <w:t>został</w:t>
+      </w:r>
+      <w:r>
+        <w:t xml:space="preserve"> zarówno przypadek zderzenia cząstki z obiektem o nieskończenie wielkiej masie - przykładowo ściany pudła symulacyjnego - jak i zderzenia pomiędzy cząstkami w przypadku ogólnym, gdy cząstki różnią się masami oraz w przypadku szczególnym, gdy cząstki są identyczne.</w:t>
       </w:r>
     </w:p>
     <w:p>
       <w:r>
         <w:tab/>
-        <w:t>Interakcja użytkownika z aplikacją obejmuje obszar zadawania warunków początkowych dla danego układu - ilość kul, ich pozycje, masy i prędkości - oraz możliwość obserwacji parametrów wybranego obiektu w trakcie symulacji. System</w:t>
-      </w:r>
-      <w:r>
-        <w:t xml:space="preserve"> zapewnia za równo gotowe układy przedstawiające różne aspekty zderzenia idealnie sprężystego jak i specjalny </w:t>
-      </w:r>
-      <w:r>
-        <w:t>pusty</w:t>
-      </w:r>
-      <w:r>
-        <w:t xml:space="preserve"> układ, który użytkownik może modyfikować od samego początku</w:t>
-      </w:r>
-      <w:r>
-        <w:t xml:space="preserve"> dodając kolejne kule</w:t>
+        <w:t xml:space="preserve">Na podstawie opisanej części teoretycznej </w:t>
+      </w:r>
+      <w:r>
+        <w:t>została</w:t>
+      </w:r>
+      <w:r>
+        <w:t xml:space="preserve"> zaprojektowana biblioteka silnika fizyki wraz z aplikacją graficzną </w:t>
+      </w:r>
+      <w:r>
+        <w:t xml:space="preserve">z niej </w:t>
+      </w:r>
+      <w:r>
+        <w:t xml:space="preserve">korzystającą. W skład pracy wchodzi pełna dokumentacja projektowa zawierająca raport wykonalności, wymagania funkcjonalne, przypadki użycia, diagram klas oraz diagram sekwencji dla </w:t>
+      </w:r>
+      <w:r>
+        <w:t>algorytmu oblicza</w:t>
+      </w:r>
+      <w:r>
+        <w:t>nia najbliższego zderzenia. Najciekawsze elementy implementacji przedstawion</w:t>
+      </w:r>
+      <w:r>
+        <w:t>o</w:t>
+      </w:r>
+      <w:r>
+        <w:t xml:space="preserve"> w postaci fragmentów kodu wraz z opisem. Sposób realizacji projektu </w:t>
+      </w:r>
+      <w:r>
+        <w:t xml:space="preserve">opisano </w:t>
+      </w:r>
+      <w:r>
+        <w:t xml:space="preserve">w części zawierającej instrukcję obsługi systemu, gdzie </w:t>
+      </w:r>
+      <w:r>
+        <w:t>wyjaśniono</w:t>
+      </w:r>
+      <w:r>
+        <w:t xml:space="preserve"> jak </w:t>
+      </w:r>
+      <w:r>
+        <w:t>można generować własne układy lub modyfikować już istniejące.</w:t>
+      </w:r>
+      <w:r>
+        <w:t xml:space="preserve"> </w:t>
+      </w:r>
+      <w:r>
+        <w:t>Silnik fizy</w:t>
+      </w:r>
+      <w:r>
+        <w:t>ki</w:t>
+      </w:r>
+      <w:r>
+        <w:t xml:space="preserve"> został napisany w języku C#</w:t>
+      </w:r>
+      <w:r>
+        <w:t>, a a</w:t>
+      </w:r>
+      <w:r>
+        <w:t xml:space="preserve">plikacja zrealizowana w środowisku Microsoft XNA </w:t>
+      </w:r>
+      <w:proofErr w:type="spellStart"/>
+      <w:r>
+        <w:t>Game</w:t>
+      </w:r>
+      <w:proofErr w:type="spellEnd"/>
+      <w:r>
+        <w:t xml:space="preserve"> Studio 4.0</w:t>
       </w:r>
       <w:r>
         <w:t>.</w:t>
@@ -8233,53 +8213,7 @@
         <w:tab/>
       </w:r>
       <w:r>
-        <w:t>Praca zawiera pełną dokumentację projektową wraz z opisem</w:t>
-      </w:r>
-      <w:r>
-        <w:t xml:space="preserve"> przebiegu</w:t>
-      </w:r>
-      <w:r>
-        <w:t xml:space="preserve"> testowania. </w:t>
-      </w:r>
-      <w:r>
-        <w:t>Na końcu pracy przedstawiono zestawienie spodziewanych teoretycznych rezultatów zderzeń z wynikami uzyskanymi za pomocą stworzonej aplikacji. Doświadczenie p</w:t>
-      </w:r>
-      <w:r>
-        <w:t>r</w:t>
-      </w:r>
-      <w:r>
-        <w:t>z</w:t>
-      </w:r>
-      <w:r>
-        <w:t>eprowadzono</w:t>
-      </w:r>
-      <w:r>
-        <w:t xml:space="preserve"> dla </w:t>
-      </w:r>
-      <w:r>
-        <w:lastRenderedPageBreak/>
-        <w:t xml:space="preserve">kilku różnych </w:t>
-      </w:r>
-      <w:r>
-        <w:t>układów symulacyjnych</w:t>
-      </w:r>
-      <w:r>
-        <w:t xml:space="preserve"> obejmujących wariacje wektorów prędkości, mas, promieni oraz ilości kul uczestniczących w zderzeniach.</w:t>
-      </w:r>
-    </w:p>
-    <w:p>
-      <w:r>
-        <w:tab/>
-        <w:t>Proponowany model może mieć zastosowanie w badaniu dynamiki obiektów kulistych w wielu obszarach zarówno nauki - symulowanie ruchu gazu idealnego - jak i życia codziennego - zderzenia kul bilardowych, przy założeniu braku tarcia pomiędzy powierzchniami</w:t>
-      </w:r>
-      <w:r>
-        <w:t xml:space="preserve"> - jednak przede wszystkim pozwala zrozumieć </w:t>
-      </w:r>
-      <w:r>
-        <w:t>zagadnienie zderzenia idealnie sprężystego</w:t>
-      </w:r>
-      <w:r>
-        <w:t>.</w:t>
+        <w:t xml:space="preserve"> </w:t>
       </w:r>
     </w:p>
     <w:p>
@@ -8293,6 +8227,9 @@
           <w:docGrid w:linePitch="360"/>
         </w:sectPr>
       </w:pPr>
+      <w:r>
+        <w:tab/>
+      </w:r>
     </w:p>
     <w:p>
       <w:pPr>
@@ -8303,7 +8240,7 @@
         </w:numPr>
         <w:ind w:left="0" w:firstLine="0"/>
       </w:pPr>
-      <w:bookmarkStart w:id="5" w:name="_Toc393641075"/>
+      <w:bookmarkStart w:id="5" w:name="_Toc393817506"/>
       <w:r>
         <w:lastRenderedPageBreak/>
         <w:t>FIZYKA</w:t>
@@ -8325,7 +8262,7 @@
       <w:r>
         <w:t xml:space="preserve"> </w:t>
       </w:r>
-      <w:bookmarkStart w:id="6" w:name="_Toc393641076"/>
+      <w:bookmarkStart w:id="6" w:name="_Toc393817507"/>
       <w:r>
         <w:t xml:space="preserve">Kinematyka </w:t>
       </w:r>
@@ -8351,13 +8288,22 @@
         <w:t>zaprojektowania</w:t>
       </w:r>
       <w:r>
-        <w:t xml:space="preserve"> silnika fizyki badanego układu należy przede wszystkim zrozumieć jak oraz zgodnie z którymi zasadami </w:t>
-      </w:r>
-      <w:r>
-        <w:t xml:space="preserve">fizyki </w:t>
-      </w:r>
-      <w:r>
-        <w:t xml:space="preserve">poruszają się jego cząstki. </w:t>
+        <w:t xml:space="preserve"> silnika fizyki badanego układu należy przede wszystkim zrozumieć jak </w:t>
+      </w:r>
+      <w:r>
+        <w:t xml:space="preserve">poruszają się jego cząstki </w:t>
+      </w:r>
+      <w:r>
+        <w:t>i</w:t>
+      </w:r>
+      <w:r>
+        <w:t xml:space="preserve"> zgodnie z którymi zasadami </w:t>
+      </w:r>
+      <w:r>
+        <w:t>fizyki</w:t>
+      </w:r>
+      <w:r>
+        <w:t xml:space="preserve">. </w:t>
       </w:r>
       <w:r>
         <w:t>Mart</w:t>
@@ -8767,7 +8713,7 @@
       <w:r>
         <w:t xml:space="preserve"> </w:t>
       </w:r>
-      <w:bookmarkStart w:id="7" w:name="_Toc393641077"/>
+      <w:bookmarkStart w:id="7" w:name="_Toc393817508"/>
       <w:r>
         <w:t>Zasada zachowania pędu</w:t>
       </w:r>
@@ -8781,7 +8727,13 @@
         <w:tab/>
       </w:r>
       <w:r>
-        <w:t xml:space="preserve">Warto zauważyć, że druga zasada dynamiki mówi o tym, że wszelkie zmiany prędkości mogą zachodzić jedynie pod wpływem działania sił. "Siła [ta] jest proporcjonalna do przyspieszenia, które wywołuje" </w:t>
+        <w:t>Warto zauważyć, że druga zasada dynamiki mówi o tym, że wszelkie zmiany prędkości mogą zachodzić jedynie pod wpływem działania sił</w:t>
+      </w:r>
+      <w:r>
+        <w:t>y</w:t>
+      </w:r>
+      <w:r>
+        <w:t xml:space="preserve">. "Siła [ta] jest proporcjonalna do przyspieszenia, które wywołuje" </w:t>
       </w:r>
       <w:sdt>
         <w:sdtPr>
@@ -9768,7 +9720,7 @@
       <w:r>
         <w:t xml:space="preserve"> </w:t>
       </w:r>
-      <w:bookmarkStart w:id="8" w:name="_Toc393641078"/>
+      <w:bookmarkStart w:id="8" w:name="_Toc393817509"/>
       <w:r>
         <w:t>Zasada zachowania energii</w:t>
       </w:r>
@@ -10098,7 +10050,7 @@
         </w:numPr>
         <w:ind w:left="0" w:firstLine="0"/>
       </w:pPr>
-      <w:bookmarkStart w:id="9" w:name="_Toc393641079"/>
+      <w:bookmarkStart w:id="9" w:name="_Toc393817510"/>
       <w:r>
         <w:lastRenderedPageBreak/>
         <w:t>ZDERZENIE IDE</w:t>
@@ -10119,7 +10071,13 @@
       </w:pPr>
       <w:r>
         <w:tab/>
-        <w:t xml:space="preserve">Cząstki w układzie poruszają się ruchem opisanym za pomocą wzoru (1.2). Pomiędzy zderzeniami, w trakcie ruchu jednostajnego prostoliniowego spełnione jest również równanie (1.1). Jednak z punktu widzenia symulacji dużo ciekawszym aspektem jest kwestia tego kiedy i jak obiekty będą zderzać się między sobą, bo to w trakcie zderzeń będzie zmieniać się wektor prędkości </w:t>
+        <w:t>Cząstki w układzie poruszają się ruchem opisanym za pomocą wzoru (1.2). Pomiędzy zderzeniami, w trakcie ruchu jednostajnego prostoliniowego spełnione jest również równanie (1.1). Jednak z punktu widzenia symulacji dużo ciekawszym aspektem jest kwestia tego</w:t>
+      </w:r>
+      <w:r>
+        <w:t>,</w:t>
+      </w:r>
+      <w:r>
+        <w:t xml:space="preserve"> kiedy i jak obiekty będą zderzać się między sobą, bo to w trakcie zderzeń będzie zmieniać się wektor prędkości </w:t>
       </w:r>
       <m:oMath>
         <m:r>
@@ -10241,7 +10199,13 @@
         <w:t>Głównym założeniem jest ograniczenie wszelkich zderzeń do zderzenia pomiędzy dwoma obiektami.</w:t>
       </w:r>
       <w:r>
-        <w:t xml:space="preserve"> W przypadku zderzeń wielu obiektów, zostaną one rozpatrzone po kolei jako sekwencja zderzeń dwóch obiektów.</w:t>
+        <w:t xml:space="preserve"> W przypadku zderzeń wielu obiektów, zostaną one rozpatrzone po kolei jako sekwencja </w:t>
+      </w:r>
+      <w:r>
+        <w:t xml:space="preserve">poszczególnych </w:t>
+      </w:r>
+      <w:r>
+        <w:t>zderzeń dwóch obiektów.</w:t>
       </w:r>
       <w:r>
         <w:rPr>
@@ -10310,7 +10274,7 @@
       <w:r>
         <w:t xml:space="preserve"> </w:t>
       </w:r>
-      <w:bookmarkStart w:id="10" w:name="_Toc393641080"/>
+      <w:bookmarkStart w:id="10" w:name="_Toc393817511"/>
       <w:r>
         <w:t>Detekcja zderze</w:t>
       </w:r>
@@ -10613,13 +10577,7 @@
               <w:rPr>
                 <w:rFonts w:ascii="Cambria Math" w:eastAsiaTheme="minorEastAsia" w:hAnsi="Cambria Math"/>
               </w:rPr>
-              <m:t>m</m:t>
-            </m:r>
-            <m:r>
-              <w:rPr>
-                <w:rFonts w:ascii="Cambria Math" w:eastAsiaTheme="minorEastAsia" w:hAnsi="Cambria Math"/>
-              </w:rPr>
-              <m:t>in</m:t>
+              <m:t>min</m:t>
             </m:r>
           </m:sub>
         </m:sSub>
@@ -10708,7 +10666,19 @@
         <w:rPr>
           <w:rFonts w:eastAsiaTheme="minorEastAsia"/>
         </w:rPr>
-        <w:t xml:space="preserve"> i dokładna znajomość czasu, w którym najbliższe zderzenie będzie miało miejsce (eliminacja problemu pominięcia kolizji).</w:t>
+        <w:t xml:space="preserve"> i dokładna znajomość czasu, w którym najbliższe </w:t>
+      </w:r>
+      <w:r>
+        <w:rPr>
+          <w:rFonts w:eastAsiaTheme="minorEastAsia"/>
+        </w:rPr>
+        <w:t>zderzenie będzie miało miejsce, dzięki czemu problem pominięcia kolizji zostaje wyeliminowany</w:t>
+      </w:r>
+      <w:r>
+        <w:rPr>
+          <w:rFonts w:eastAsiaTheme="minorEastAsia"/>
+        </w:rPr>
+        <w:t>.</w:t>
       </w:r>
     </w:p>
     <w:p>
@@ -10720,7 +10690,7 @@
         </w:numPr>
         <w:ind w:left="0" w:firstLine="0"/>
       </w:pPr>
-      <w:bookmarkStart w:id="11" w:name="_Toc393641081"/>
+      <w:bookmarkStart w:id="11" w:name="_Toc393817512"/>
       <w:r>
         <w:t>Detekcja zderzenia cząstki z obszarem granicznym pudła symulacyjnego</w:t>
       </w:r>
@@ -10737,7 +10707,19 @@
         <w:t xml:space="preserve">typu </w:t>
       </w:r>
       <w:r>
-        <w:t xml:space="preserve">kula-ściana należy określić, która ze ścian będzie uczestniczyć w zderzeniu. W tym celu można wykorzystać informację o kierunku ruchu kuli zawartą w jej wektorze prędkości. Ponieważ symulacja jest wyświetlana na monitorze, układ współrzędnych został przyjęty zgodnie z układem ekranu: jeżeli składowa x-owa prędkości kuli jest dodania, kula porusza się w kierunku prawej ściany. Jeżeli jest mniejsza, w kierunku lewej. Z kolei w przypadku składowej </w:t>
+        <w:t>kula-ściana należy określić, która ze ścian będzie uczestniczyć w zderzeniu. W tym celu można wykorzystać informację o kierunku ruchu kuli zawartą w jej wektorze prędkości. Ponieważ symulacja jest wyświetlana na monitorze, układ współrzędnych został przyjęty zgodnie z układem ekranu: jeżeli składowa x-owa prędkości kuli jest doda</w:t>
+      </w:r>
+      <w:r>
+        <w:t>t</w:t>
+      </w:r>
+      <w:r>
+        <w:t>nia, kula porusza się w kierunku prawej ściany. Jeżeli jest mniejsza</w:t>
+      </w:r>
+      <w:r>
+        <w:t xml:space="preserve"> od zera</w:t>
+      </w:r>
+      <w:r>
+        <w:t xml:space="preserve">, w kierunku lewej. Z kolei w przypadku składowej </w:t>
       </w:r>
       <w:proofErr w:type="spellStart"/>
       <w:r>
@@ -11198,9 +11180,8 @@
         </w:numPr>
         <w:ind w:left="0" w:firstLine="0"/>
       </w:pPr>
-      <w:bookmarkStart w:id="12" w:name="_Toc393641082"/>
-      <w:r>
-        <w:lastRenderedPageBreak/>
+      <w:bookmarkStart w:id="12" w:name="_Toc393817513"/>
+      <w:r>
         <w:t>Detekcja zderzenia dwóch cząstek</w:t>
       </w:r>
       <w:bookmarkEnd w:id="12"/>
@@ -12971,7 +12952,19 @@
         <w:rPr>
           <w:rFonts w:eastAsiaTheme="minorEastAsia"/>
         </w:rPr>
-        <w:t xml:space="preserve">, ponieważ w przeciwnym razie kule nie zderzą się. Z wyliczonych czasów </w:t>
+        <w:t xml:space="preserve">, ponieważ w przeciwnym razie kule nie zderzą się. </w:t>
+      </w:r>
+      <w:r>
+        <w:rPr>
+          <w:rFonts w:eastAsiaTheme="minorEastAsia"/>
+        </w:rPr>
+        <w:t>Ponieważ szukamy najbliższego, ale równocześnie kolejnego zderzenia, z</w:t>
+      </w:r>
+      <w:r>
+        <w:rPr>
+          <w:rFonts w:eastAsiaTheme="minorEastAsia"/>
+        </w:rPr>
+        <w:t xml:space="preserve"> wyliczonych czasów </w:t>
       </w:r>
       <m:oMath>
         <m:sSub>
@@ -13039,19 +13032,13 @@
         <w:rPr>
           <w:rFonts w:eastAsiaTheme="minorEastAsia"/>
         </w:rPr>
-        <w:t xml:space="preserve"> należy wybrać mniejszy, ale równocześnie większy od 0</w:t>
+        <w:t xml:space="preserve"> należy wybrać mniejszy, ale równocześnie większy od </w:t>
       </w:r>
       <w:r>
         <w:rPr>
           <w:rFonts w:eastAsiaTheme="minorEastAsia"/>
         </w:rPr>
-        <w:t xml:space="preserve"> (ponieważ szukamy najbliższego, ale kolejnego zderzenia).</w:t>
-      </w:r>
-      <w:r>
-        <w:rPr>
-          <w:rFonts w:eastAsiaTheme="minorEastAsia"/>
-        </w:rPr>
-        <w:t xml:space="preserve"> </w:t>
+        <w:t>zera.</w:t>
       </w:r>
     </w:p>
     <w:p>
@@ -13066,7 +13053,7 @@
       <w:r>
         <w:t xml:space="preserve"> </w:t>
       </w:r>
-      <w:bookmarkStart w:id="13" w:name="_Toc393641083"/>
+      <w:bookmarkStart w:id="13" w:name="_Toc393817514"/>
       <w:r>
         <w:t>Odpowiedź zderzeni</w:t>
       </w:r>
@@ -13098,7 +13085,19 @@
         <w:t xml:space="preserve"> oraz tuż po</w:t>
       </w:r>
       <w:r>
-        <w:t xml:space="preserve"> zachowają się obiekty uczestniczące w nim.</w:t>
+        <w:t xml:space="preserve"> </w:t>
+      </w:r>
+      <w:r>
+        <w:t xml:space="preserve">zderzeniu </w:t>
+      </w:r>
+      <w:r>
+        <w:t>zachowają się obiekty w nim</w:t>
+      </w:r>
+      <w:r>
+        <w:t xml:space="preserve"> uczestniczące</w:t>
+      </w:r>
+      <w:r>
+        <w:t>.</w:t>
       </w:r>
       <w:r>
         <w:t xml:space="preserve"> Czym właściwie jest zderzenie? </w:t>
@@ -13144,22 +13143,35 @@
         <w:t xml:space="preserve"> zasada zachowania energii</w:t>
       </w:r>
       <w:r>
-        <w:t xml:space="preserve"> (</w:t>
-      </w:r>
-      <w:r>
-        <w:t xml:space="preserve">pamiętając, że </w:t>
-      </w:r>
-      <w:r>
-        <w:t>w przypadku badanego układu dodatkowo spełniona jest również zasada zachowania pędu)</w:t>
+        <w:t>. Należy pamiętać</w:t>
+      </w:r>
+      <w:r>
+        <w:t xml:space="preserve">, że </w:t>
+      </w:r>
+      <w:r>
+        <w:t>w przypadku badanego układu dodatkowo spełniona jest</w:t>
+      </w:r>
+      <w:r>
+        <w:t xml:space="preserve"> również zasada zachowania pędu</w:t>
       </w:r>
       <w:r>
         <w:t xml:space="preserve">. </w:t>
       </w:r>
       <w:r>
-        <w:t xml:space="preserve">Gdy zasada nie jest zachowana mamy do czynienia z tak zwanym zderzeniem niesprężystym. W życiu codziennym </w:t>
-      </w:r>
-      <w:r>
-        <w:t>często spotykamy się ze zderzeni</w:t>
+        <w:t xml:space="preserve">Gdy </w:t>
+      </w:r>
+      <w:r>
+        <w:t>energia</w:t>
+      </w:r>
+      <w:r>
+        <w:t xml:space="preserve"> nie jest zachowana mamy do czynienia z tak zwanym zderzeniem niesprężystym. W życiu codziennym </w:t>
+      </w:r>
+      <w:r>
+        <w:t xml:space="preserve">często </w:t>
+      </w:r>
+      <w:r>
+        <w:lastRenderedPageBreak/>
+        <w:t>spotykamy się ze zderzeni</w:t>
       </w:r>
       <w:r>
         <w:t>ami</w:t>
@@ -13168,17 +13180,25 @@
         <w:t xml:space="preserve"> w przybliżeniu sprężystymi. Przykładem takiego zderzenia jest kolizja dwóch kul bilardowych, w skutek której bardzo mała, praktycznie pomijalna część energii jest przekazywana w postaci fali dźwiękowej towarzyszącej hukowi przy zderzeniu. </w:t>
       </w:r>
       <w:r>
-        <w:t xml:space="preserve">Przeważnie </w:t>
-      </w:r>
-      <w:r>
-        <w:lastRenderedPageBreak/>
-        <w:t>jednak ilość oddanej energii jest pomijalnie mała i zderzenie można uznać za niemal sprężyste.</w:t>
+        <w:t>Przeważnie jednak ilość oddanej energii jest pomijalnie mała i zderzenie można uznać za niemal sprężyste.</w:t>
       </w:r>
       <w:r>
         <w:t xml:space="preserve"> </w:t>
       </w:r>
       <w:r>
-        <w:t>W rozważaniach pomijane jest również tarcie pomiędzy powierzchniami obiektów uczestniczących w zderzeniu (a więc współczynnik resuscytacji zderzenia jest równy jedności).</w:t>
+        <w:t>W rozważaniach pomijane jest również tarcie pomiędzy powierzchniami obiekt</w:t>
+      </w:r>
+      <w:r>
+        <w:t xml:space="preserve">ów uczestniczących w zderzeniu, </w:t>
+      </w:r>
+      <w:r>
+        <w:t>a więc współczynnik resuscytacji zderzenia j</w:t>
+      </w:r>
+      <w:r>
+        <w:t>est równy jedności</w:t>
+      </w:r>
+      <w:r>
+        <w:t>.</w:t>
       </w:r>
       <w:r>
         <w:t xml:space="preserve"> </w:t>
@@ -14415,13 +14435,13 @@
         <w:rPr>
           <w:rFonts w:eastAsiaTheme="minorEastAsia"/>
         </w:rPr>
-        <w:t xml:space="preserve">. </w:t>
+        <w:t>, p</w:t>
       </w:r>
       <w:r>
         <w:rPr>
           <w:rFonts w:eastAsiaTheme="minorEastAsia"/>
         </w:rPr>
-        <w:t>Podstawiając</w:t>
+        <w:t>odstawiając</w:t>
       </w:r>
       <w:r>
         <w:rPr>
@@ -15221,22 +15241,6 @@
         <w:spacing w:before="240"/>
         <w:rPr>
           <w:rFonts w:eastAsiaTheme="minorEastAsia"/>
-          <w:color w:val="FF0000"/>
-        </w:rPr>
-      </w:pPr>
-      <w:r>
-        <w:rPr>
-          <w:rFonts w:eastAsiaTheme="minorEastAsia"/>
-          <w:color w:val="FF0000"/>
-        </w:rPr>
-        <w:t>....................... TO DO ............................</w:t>
-      </w:r>
-    </w:p>
-    <w:p>
-      <w:pPr>
-        <w:spacing w:before="240"/>
-        <w:rPr>
-          <w:rFonts w:eastAsiaTheme="minorEastAsia"/>
         </w:rPr>
       </w:pPr>
       <w:r>
@@ -15369,7 +15373,19 @@
         <w:rPr>
           <w:rFonts w:eastAsiaTheme="minorEastAsia"/>
         </w:rPr>
-        <w:t>po zderzeniu:</w:t>
+        <w:t>po zderzeniu</w:t>
+      </w:r>
+      <w:r>
+        <w:rPr>
+          <w:rFonts w:eastAsiaTheme="minorEastAsia"/>
+        </w:rPr>
+        <w:t xml:space="preserve"> opisane wzorami</w:t>
+      </w:r>
+      <w:r>
+        <w:rPr>
+          <w:rFonts w:eastAsiaTheme="minorEastAsia"/>
+        </w:rPr>
+        <w:t>:</w:t>
       </w:r>
     </w:p>
     <w:tbl>
@@ -16085,7 +16101,7 @@
         </w:numPr>
         <w:ind w:left="0" w:firstLine="0"/>
       </w:pPr>
-      <w:bookmarkStart w:id="14" w:name="_Toc393641084"/>
+      <w:bookmarkStart w:id="14" w:name="_Toc393817515"/>
       <w:r>
         <w:t>Przypadek ogólny</w:t>
       </w:r>
@@ -18240,7 +18256,19 @@
         <w:rPr>
           <w:rFonts w:eastAsiaTheme="minorEastAsia"/>
         </w:rPr>
-        <w:t xml:space="preserve"> (a więc nie występuje pomiędzy nimi tarcie)</w:t>
+        <w:t xml:space="preserve">, </w:t>
+      </w:r>
+      <w:r>
+        <w:rPr>
+          <w:rFonts w:eastAsiaTheme="minorEastAsia"/>
+        </w:rPr>
+        <w:t>a więc nie</w:t>
+      </w:r>
+      <w:r>
+        <w:rPr>
+          <w:rFonts w:eastAsiaTheme="minorEastAsia"/>
+        </w:rPr>
+        <w:t xml:space="preserve"> występuje pomiędzy nimi tarcie,</w:t>
       </w:r>
       <w:r>
         <w:rPr>
@@ -21239,7 +21267,16 @@
         <w:t xml:space="preserve"> prędkości po zderzeniu wyraźnie widać, że spełniają one zasadę zachowania energii</w:t>
       </w:r>
       <w:r>
-        <w:t xml:space="preserve"> (kinetycznej). </w:t>
+        <w:t xml:space="preserve"> </w:t>
+      </w:r>
+      <w:r>
+        <w:t xml:space="preserve">dla energii </w:t>
+      </w:r>
+      <w:r>
+        <w:t>kinetycznej</w:t>
+      </w:r>
+      <w:r>
+        <w:t xml:space="preserve">. </w:t>
       </w:r>
       <w:r>
         <w:t>Dodatkowo w</w:t>
@@ -21527,7 +21564,19 @@
         <w:t>przedstawionego na</w:t>
       </w:r>
       <w:r>
-        <w:t xml:space="preserve"> rysunku Rys2.1, tworząc trójkąt prostokątny z prędkością początkową jako przeciwprostokątną i prędkościami po zderzeniu jako przyprostokątnymi, okazuje się że do tego samego równania doprowadza twierdzenie Pitagorasa.</w:t>
+        <w:t xml:space="preserve"> rysunku Rys2.1, tworząc trójkąt prostokątny z prędkością początkową jako przeciwprostokątną i prędkościami po z</w:t>
+      </w:r>
+      <w:r>
+        <w:t>derzeniu jako przyprostokątnymi</w:t>
+      </w:r>
+      <w:r>
+        <w:t xml:space="preserve"> okazuje się</w:t>
+      </w:r>
+      <w:r>
+        <w:t>,</w:t>
+      </w:r>
+      <w:r>
+        <w:t xml:space="preserve"> że do tego samego równania doprowadza twierdzenie Pitagorasa.</w:t>
       </w:r>
       <w:r>
         <w:t xml:space="preserve"> </w:t>
@@ -21589,7 +21638,7 @@
                 <v:shape id="_x0000_i1025" type="#_x0000_t75" style="width:224.25pt;height:104.25pt" o:ole="">
                   <v:imagedata r:id="rId12" o:title=""/>
                 </v:shape>
-                <o:OLEObject Type="Embed" ProgID="PBrush" ShapeID="_x0000_i1025" DrawAspect="Content" ObjectID="_1467386129" r:id="rId13"/>
+                <o:OLEObject Type="Embed" ProgID="PBrush" ShapeID="_x0000_i1025" DrawAspect="Content" ObjectID="_1467564819" r:id="rId13"/>
               </w:object>
             </w:r>
           </w:p>
@@ -21732,7 +21781,7 @@
                 <v:shape id="_x0000_i1026" type="#_x0000_t75" style="width:120pt;height:98.25pt" o:ole="">
                   <v:imagedata r:id="rId14" o:title=""/>
                 </v:shape>
-                <o:OLEObject Type="Embed" ProgID="PBrush" ShapeID="_x0000_i1026" DrawAspect="Content" ObjectID="_1467386130" r:id="rId15"/>
+                <o:OLEObject Type="Embed" ProgID="PBrush" ShapeID="_x0000_i1026" DrawAspect="Content" ObjectID="_1467564820" r:id="rId15"/>
               </w:object>
             </w:r>
           </w:p>
@@ -21840,7 +21889,7 @@
         </w:numPr>
         <w:ind w:left="0" w:firstLine="0"/>
       </w:pPr>
-      <w:bookmarkStart w:id="15" w:name="_Toc393641085"/>
+      <w:bookmarkStart w:id="15" w:name="_Toc393817516"/>
       <w:r>
         <w:t>Przypadek szczególny zderzenia typu kula-kula - z</w:t>
       </w:r>
@@ -22824,7 +22873,7 @@
         </w:numPr>
         <w:ind w:left="0" w:firstLine="0"/>
       </w:pPr>
-      <w:bookmarkStart w:id="16" w:name="_Toc393641086"/>
+      <w:bookmarkStart w:id="16" w:name="_Toc393817517"/>
       <w:r>
         <w:t xml:space="preserve">Zderzenie </w:t>
       </w:r>
@@ -23976,7 +24025,7 @@
         </w:numPr>
         <w:ind w:left="0" w:firstLine="0"/>
       </w:pPr>
-      <w:bookmarkStart w:id="17" w:name="_Toc393641087"/>
+      <w:bookmarkStart w:id="17" w:name="_Toc393817518"/>
       <w:r>
         <w:lastRenderedPageBreak/>
         <w:t>DOKUMENTACJA PROJEKTOWA</w:t>
@@ -24001,7 +24050,7 @@
         </w:rPr>
         <w:t xml:space="preserve"> </w:t>
       </w:r>
-      <w:bookmarkStart w:id="18" w:name="_Toc393641088"/>
+      <w:bookmarkStart w:id="18" w:name="_Toc393817519"/>
       <w:r>
         <w:rPr>
           <w:rFonts w:eastAsiaTheme="minorEastAsia"/>
@@ -24019,7 +24068,7 @@
         </w:numPr>
         <w:ind w:left="0" w:firstLine="0"/>
       </w:pPr>
-      <w:bookmarkStart w:id="19" w:name="_Toc393641089"/>
+      <w:bookmarkStart w:id="19" w:name="_Toc393817520"/>
       <w:r>
         <w:t>Cel i zakres dokumentu</w:t>
       </w:r>
@@ -24065,7 +24114,7 @@
         </w:numPr>
         <w:ind w:left="0" w:firstLine="0"/>
       </w:pPr>
-      <w:bookmarkStart w:id="20" w:name="_Toc393641090"/>
+      <w:bookmarkStart w:id="20" w:name="_Toc393817521"/>
       <w:r>
         <w:t>Odbiorcy</w:t>
       </w:r>
@@ -24076,13 +24125,11 @@
         <w:tab/>
       </w:r>
       <w:r>
-        <w:t xml:space="preserve">Adresatami odbiorców jest autorka projektu dyplomowego oraz kadra naukowa Politechniki Gdańskiej reprezentowana przez promotora i zleceniodawcę, dr </w:t>
-      </w:r>
-      <w:proofErr w:type="spellStart"/>
-      <w:r>
-        <w:t>inż</w:t>
-      </w:r>
-      <w:proofErr w:type="spellEnd"/>
+        <w:t>Adresatami odbiorców jest autorka projektu dyplomowego oraz kadra naukowa Politechniki Gdańskiej reprezentowana przez promotora i zleceniodawcę, dr inż</w:t>
+      </w:r>
+      <w:r>
+        <w:t>.</w:t>
+      </w:r>
       <w:r>
         <w:t xml:space="preserve"> Pawła Sytego, wraz z recenzentem pracy.</w:t>
       </w:r>
@@ -24096,7 +24143,7 @@
         </w:numPr>
         <w:ind w:left="0" w:firstLine="0"/>
       </w:pPr>
-      <w:bookmarkStart w:id="21" w:name="_Toc393641091"/>
+      <w:bookmarkStart w:id="21" w:name="_Toc393817522"/>
       <w:r>
         <w:t>Wstępny opis systemu</w:t>
       </w:r>
@@ -24165,7 +24212,7 @@
         </w:numPr>
         <w:ind w:left="0" w:firstLine="0"/>
       </w:pPr>
-      <w:bookmarkStart w:id="22" w:name="_Toc393641092"/>
+      <w:bookmarkStart w:id="22" w:name="_Toc393817523"/>
       <w:r>
         <w:t>Analiza popytu i konkurencji</w:t>
       </w:r>
@@ -24221,7 +24268,7 @@
         <w:t xml:space="preserve"> </w:t>
       </w:r>
       <w:r>
-        <w:t>niestandardowych ustawień.</w:t>
+        <w:t>niestandardowych ustawień. Opracowanie może być wstępem do rozważać na temat zderzeń cząstek materii np. gazów.</w:t>
       </w:r>
     </w:p>
     <w:p>
@@ -24255,7 +24302,13 @@
         <w:t xml:space="preserve"> oraz zastosowanej dokładności i precyzji, system może znaleźć uznanie wśród każdego użytkownika chcącego badać nie</w:t>
       </w:r>
       <w:r>
-        <w:t>standardowe ustawienia cząstek lub kul zarówno z punktu widzenia naukowego jak i w ramach rozgrywki.</w:t>
+        <w:t>standardowe ustawienia cząstek lub kul zarówno z punktu widzen</w:t>
+      </w:r>
+      <w:r>
+        <w:t>ia naukowego jak i w ramach roz</w:t>
+      </w:r>
+      <w:r>
+        <w:t>rywki.</w:t>
       </w:r>
     </w:p>
     <w:p>
@@ -24294,7 +24347,7 @@
         </w:numPr>
         <w:ind w:left="0" w:firstLine="0"/>
       </w:pPr>
-      <w:bookmarkStart w:id="23" w:name="_Toc393641093"/>
+      <w:bookmarkStart w:id="23" w:name="_Toc393817524"/>
       <w:proofErr w:type="spellStart"/>
       <w:r>
         <w:t>Makrootoczenie</w:t>
@@ -24364,6 +24417,7 @@
     </w:p>
     <w:p>
       <w:r>
+        <w:lastRenderedPageBreak/>
         <w:tab/>
         <w:t xml:space="preserve">Ze względu na brak licencji dla użytku komercyjnego, aplikacja nie może przynosić </w:t>
       </w:r>
@@ -24374,11 +24428,7 @@
         <w:t xml:space="preserve"> </w:t>
       </w:r>
       <w:r>
-        <w:t xml:space="preserve">Natomiast udostępniane przez nią treści mogą być wykorzystane w </w:t>
-      </w:r>
-      <w:r>
-        <w:lastRenderedPageBreak/>
-        <w:t>szerokiej grupie społecznej</w:t>
+        <w:t>Natomiast udostępniane przez nią treści mogą być wykorzystane w szerokiej grupie społecznej</w:t>
       </w:r>
       <w:r>
         <w:t xml:space="preserve">, ograniczonej jedynie przez </w:t>
@@ -24408,7 +24458,7 @@
         </w:numPr>
         <w:ind w:left="0" w:firstLine="0"/>
       </w:pPr>
-      <w:bookmarkStart w:id="24" w:name="_Toc393641094"/>
+      <w:bookmarkStart w:id="24" w:name="_Toc393817525"/>
       <w:r>
         <w:t>Analiza możliwości i szans projektu (SWOT)</w:t>
       </w:r>
@@ -24534,7 +24584,7 @@
         </w:numPr>
         <w:ind w:left="0" w:firstLine="0"/>
       </w:pPr>
-      <w:bookmarkStart w:id="25" w:name="_Toc393641095"/>
+      <w:bookmarkStart w:id="25" w:name="_Toc393817526"/>
       <w:r>
         <w:t>Analiza wykonalności systemu</w:t>
       </w:r>
@@ -24587,7 +24637,11 @@
         <w:t xml:space="preserve"> z założeniem uruchamiania jej pod systemem operacyjnym Windows. </w:t>
       </w:r>
       <w:r>
-        <w:t xml:space="preserve">Korzysta ona z oddzielnie zaprojektowanej i zaimplementowanej zewnętrznej biblioteki będącej silnikiem fizycznym dla zagadnienia zderzenia idealnie sprężystego. </w:t>
+        <w:t xml:space="preserve">Korzysta ona z oddzielnie zaprojektowanej i zaimplementowanej zewnętrznej biblioteki będącej silnikiem </w:t>
+      </w:r>
+      <w:r>
+        <w:lastRenderedPageBreak/>
+        <w:t xml:space="preserve">fizycznym dla zagadnienia zderzenia idealnie sprężystego. </w:t>
       </w:r>
       <w:r>
         <w:t xml:space="preserve">Wykorzystanym językiem programistycznym jest C#. </w:t>
@@ -24603,7 +24657,6 @@
         <w:rPr>
           <w:b/>
         </w:rPr>
-        <w:lastRenderedPageBreak/>
         <w:t>Wykonalność pod względem organizacyjnym</w:t>
       </w:r>
     </w:p>
@@ -24664,7 +24717,7 @@
         </w:numPr>
         <w:ind w:left="0" w:firstLine="0"/>
       </w:pPr>
-      <w:bookmarkStart w:id="26" w:name="_Toc393641096"/>
+      <w:bookmarkStart w:id="26" w:name="_Toc393817527"/>
       <w:r>
         <w:t>Analiza kosztów i zysków</w:t>
       </w:r>
@@ -24710,7 +24763,19 @@
         <w:tab/>
       </w:r>
       <w:r>
-        <w:t>System realizowany jest w ramach projektu magisterskiego dlatego też poprawne wykonanie go wraz z pozytywną oceną obrony zapewni zleceniobiorcy tytuł naukowy magistra. Dodatkowym zyskiem jest bezcenna wiedza teoretyczna i techniczna zdobyta podczas realizacji systemu.</w:t>
+        <w:t>System realizowany jest w ramach projektu magisterskiego dlatego też poprawne wykonanie go</w:t>
+      </w:r>
+      <w:r>
+        <w:t>,</w:t>
+      </w:r>
+      <w:r>
+        <w:t xml:space="preserve"> wraz z pozytywną oceną </w:t>
+      </w:r>
+      <w:r>
+        <w:t>z egzaminu dyplomowego,</w:t>
+      </w:r>
+      <w:r>
+        <w:t xml:space="preserve"> zapewni zleceniobiorcy tytuł naukowy magistra. Dodatkowym zyskiem jest bezcenna wiedza teoretyczna i techniczna zdobyta podczas realizacji systemu.</w:t>
       </w:r>
     </w:p>
     <w:p>
@@ -24722,7 +24787,7 @@
         </w:numPr>
         <w:ind w:left="0" w:firstLine="0"/>
       </w:pPr>
-      <w:bookmarkStart w:id="27" w:name="_Toc393641097"/>
+      <w:bookmarkStart w:id="27" w:name="_Toc393817528"/>
       <w:r>
         <w:t>Podsumowanie</w:t>
       </w:r>
@@ -24750,7 +24815,7 @@
         <w:lastRenderedPageBreak/>
         <w:t xml:space="preserve"> </w:t>
       </w:r>
-      <w:bookmarkStart w:id="28" w:name="_Toc393641098"/>
+      <w:bookmarkStart w:id="28" w:name="_Toc393817529"/>
       <w:r>
         <w:t>Spis wymagań systemowych</w:t>
       </w:r>
@@ -25539,7 +25604,7 @@
       <w:r>
         <w:t xml:space="preserve"> </w:t>
       </w:r>
-      <w:bookmarkStart w:id="29" w:name="_Toc393641099"/>
+      <w:bookmarkStart w:id="29" w:name="_Toc393817530"/>
       <w:r>
         <w:t xml:space="preserve">Diagramy </w:t>
       </w:r>
@@ -25557,7 +25622,7 @@
         </w:numPr>
         <w:ind w:left="0" w:firstLine="0"/>
       </w:pPr>
-      <w:bookmarkStart w:id="30" w:name="_Toc393641100"/>
+      <w:bookmarkStart w:id="30" w:name="_Toc393817531"/>
       <w:r>
         <w:t>Diagramy przypadków użycia</w:t>
       </w:r>
@@ -25633,12 +25698,12 @@
         <w:tblLook w:val="04A0"/>
       </w:tblPr>
       <w:tblGrid>
-        <w:gridCol w:w="8643"/>
+        <w:gridCol w:w="9039"/>
       </w:tblGrid>
       <w:tr>
         <w:tc>
           <w:tcPr>
-            <w:tcW w:w="8643" w:type="dxa"/>
+            <w:tcW w:w="9039" w:type="dxa"/>
           </w:tcPr>
           <w:p>
             <w:pPr>
@@ -25707,7 +25772,7 @@
       <w:tr>
         <w:tc>
           <w:tcPr>
-            <w:tcW w:w="8643" w:type="dxa"/>
+            <w:tcW w:w="9039" w:type="dxa"/>
           </w:tcPr>
           <w:p>
             <w:pPr>
@@ -25756,12 +25821,12 @@
         <w:tblLook w:val="04A0"/>
       </w:tblPr>
       <w:tblGrid>
-        <w:gridCol w:w="8643"/>
+        <w:gridCol w:w="9039"/>
       </w:tblGrid>
       <w:tr>
         <w:tc>
           <w:tcPr>
-            <w:tcW w:w="8643" w:type="dxa"/>
+            <w:tcW w:w="9039" w:type="dxa"/>
           </w:tcPr>
           <w:p>
             <w:pPr>
@@ -25829,7 +25894,7 @@
       <w:tr>
         <w:tc>
           <w:tcPr>
-            <w:tcW w:w="8643" w:type="dxa"/>
+            <w:tcW w:w="9039" w:type="dxa"/>
           </w:tcPr>
           <w:p>
             <w:pPr>
@@ -25858,7 +25923,7 @@
         </w:numPr>
         <w:ind w:left="0" w:firstLine="0"/>
       </w:pPr>
-      <w:bookmarkStart w:id="31" w:name="_Toc393641101"/>
+      <w:bookmarkStart w:id="31" w:name="_Toc393817532"/>
       <w:r>
         <w:t>Diagram klas</w:t>
       </w:r>
@@ -25947,14 +26012,14 @@
         <w:t>).</w:t>
       </w:r>
       <w:r>
-        <w:t xml:space="preserve"> To w ramach jej funkcji obliczane są </w:t>
+        <w:t xml:space="preserve"> To w ramach jej funkcji obliczane są parametry kolejnych zderze</w:t>
+      </w:r>
+      <w:r>
+        <w:t xml:space="preserve">ń oraz prędkości po zderzeniach korzystając z pomocniczych klas </w:t>
       </w:r>
       <w:r>
         <w:lastRenderedPageBreak/>
-        <w:t>parametry kolejnych zderze</w:t>
-      </w:r>
-      <w:r>
-        <w:t xml:space="preserve">ń oraz prędkości po zderzeniach korzystając z pomocniczych klas do rozwiązywania równania kwadratowego </w:t>
+        <w:t xml:space="preserve">do rozwiązywania równania kwadratowego </w:t>
       </w:r>
       <w:proofErr w:type="spellStart"/>
       <w:r>
@@ -26133,12 +26198,12 @@
         <w:tblLook w:val="04A0"/>
       </w:tblPr>
       <w:tblGrid>
-        <w:gridCol w:w="8643"/>
+        <w:gridCol w:w="9039"/>
       </w:tblGrid>
       <w:tr>
         <w:tc>
           <w:tcPr>
-            <w:tcW w:w="8643" w:type="dxa"/>
+            <w:tcW w:w="9039" w:type="dxa"/>
           </w:tcPr>
           <w:p>
             <w:pPr>
@@ -26202,7 +26267,7 @@
       <w:tr>
         <w:tc>
           <w:tcPr>
-            <w:tcW w:w="8643" w:type="dxa"/>
+            <w:tcW w:w="9039" w:type="dxa"/>
           </w:tcPr>
           <w:p>
             <w:pPr>
@@ -26225,7 +26290,7 @@
         </w:numPr>
         <w:ind w:left="0" w:firstLine="0"/>
       </w:pPr>
-      <w:bookmarkStart w:id="32" w:name="_Toc393641102"/>
+      <w:bookmarkStart w:id="32" w:name="_Toc393817533"/>
       <w:r>
         <w:t>Diagram sekwencji</w:t>
       </w:r>
@@ -26254,11 +26319,7 @@
         <w:t>bardzo istotny</w:t>
       </w:r>
       <w:r>
-        <w:t xml:space="preserve">m aspektem jest przepływ danych wśród poszczególnych klas. Diagram sekwencji przedstawiony na rysunku Rys3.4, ilustruje sposób przepływu danych w ramach </w:t>
-      </w:r>
-      <w:r>
-        <w:lastRenderedPageBreak/>
-        <w:t>wykonywania wszystkich operacji mających na celu znalezienie kolejnego najbliższego zderzenia.</w:t>
+        <w:t>m aspektem jest przepływ danych wśród poszczególnych klas. Diagram sekwencji przedstawiony na rysunku Rys3.4, ilustruje sposób przepływu danych w ramach wykonywania wszystkich operacji mających na celu znalezienie kolejnego najbliższego zderzenia.</w:t>
       </w:r>
     </w:p>
     <w:tbl>
@@ -26276,12 +26337,12 @@
         <w:tblLook w:val="04A0"/>
       </w:tblPr>
       <w:tblGrid>
-        <w:gridCol w:w="8646"/>
+        <w:gridCol w:w="9039"/>
       </w:tblGrid>
       <w:tr>
         <w:tc>
           <w:tcPr>
-            <w:tcW w:w="8643" w:type="dxa"/>
+            <w:tcW w:w="9039" w:type="dxa"/>
           </w:tcPr>
           <w:p>
             <w:pPr>
@@ -26293,6 +26354,7 @@
                 <w:noProof/>
                 <w:lang w:eastAsia="pl-PL"/>
               </w:rPr>
+              <w:lastRenderedPageBreak/>
               <w:drawing>
                 <wp:inline distT="0" distB="0" distL="0" distR="0">
                   <wp:extent cx="5334000" cy="3302567"/>
@@ -26345,7 +26407,7 @@
       <w:tr>
         <w:tc>
           <w:tcPr>
-            <w:tcW w:w="8643" w:type="dxa"/>
+            <w:tcW w:w="9039" w:type="dxa"/>
           </w:tcPr>
           <w:p>
             <w:pPr>
@@ -26405,7 +26467,7 @@
         </w:numPr>
         <w:ind w:left="0" w:firstLine="0"/>
       </w:pPr>
-      <w:bookmarkStart w:id="33" w:name="_Toc393641103"/>
+      <w:bookmarkStart w:id="33" w:name="_Toc393817534"/>
       <w:r>
         <w:lastRenderedPageBreak/>
         <w:t>IMPLEMENTACJA WYBRANYCH ZAGADNIEŃ</w:t>
@@ -26468,7 +26530,7 @@
       <w:r>
         <w:t xml:space="preserve"> </w:t>
       </w:r>
-      <w:bookmarkStart w:id="34" w:name="_Toc393641104"/>
+      <w:bookmarkStart w:id="34" w:name="_Toc393817535"/>
       <w:r>
         <w:t>Detekcja kolizji</w:t>
       </w:r>
@@ -36180,7 +36242,7 @@
       <w:r>
         <w:t xml:space="preserve"> </w:t>
       </w:r>
-      <w:bookmarkStart w:id="35" w:name="_Toc393641105"/>
+      <w:bookmarkStart w:id="35" w:name="_Toc393817536"/>
       <w:r>
         <w:t>Odpowiedź zderzenia</w:t>
       </w:r>
@@ -39526,7 +39588,7 @@
       <w:r>
         <w:t xml:space="preserve"> </w:t>
       </w:r>
-      <w:bookmarkStart w:id="36" w:name="_Toc393641106"/>
+      <w:bookmarkStart w:id="36" w:name="_Toc393817537"/>
       <w:r>
         <w:t>Sekwencja głównego algorytmu</w:t>
       </w:r>
@@ -43311,6 +43373,7 @@
                 <w:rFonts w:ascii="Consolas" w:hAnsi="Consolas" w:cs="Consolas"/>
                 <w:sz w:val="18"/>
                 <w:szCs w:val="18"/>
+                <w:lang w:val="en-US"/>
               </w:rPr>
             </w:pPr>
             <w:r>
@@ -43346,6 +43409,7 @@
                 <w:rFonts w:ascii="Consolas" w:hAnsi="Consolas" w:cs="Consolas"/>
                 <w:sz w:val="18"/>
                 <w:szCs w:val="18"/>
+                <w:lang w:val="en-US"/>
               </w:rPr>
               <w:t>CalcAndSetNextCol</w:t>
             </w:r>
@@ -43355,6 +43419,7 @@
                 <w:rFonts w:ascii="Consolas" w:hAnsi="Consolas" w:cs="Consolas"/>
                 <w:sz w:val="18"/>
                 <w:szCs w:val="18"/>
+                <w:lang w:val="en-US"/>
               </w:rPr>
               <w:t>();</w:t>
             </w:r>
@@ -45881,7 +45946,7 @@
         </w:numPr>
         <w:ind w:left="0" w:firstLine="0"/>
       </w:pPr>
-      <w:bookmarkStart w:id="37" w:name="_Toc393641107"/>
+      <w:bookmarkStart w:id="37" w:name="_Toc393817538"/>
       <w:r>
         <w:lastRenderedPageBreak/>
         <w:t>INSTRUKCJA OBSŁUGI SYSTEMU</w:t>
@@ -45900,7 +45965,7 @@
       <w:r>
         <w:t xml:space="preserve"> </w:t>
       </w:r>
-      <w:bookmarkStart w:id="38" w:name="_Toc393641108"/>
+      <w:bookmarkStart w:id="38" w:name="_Toc393817539"/>
       <w:r>
         <w:t>Instalacja i uruchamianie aplikacji</w:t>
       </w:r>
@@ -45956,12 +46021,12 @@
         <w:tblLook w:val="0480"/>
       </w:tblPr>
       <w:tblGrid>
-        <w:gridCol w:w="8701"/>
+        <w:gridCol w:w="9039"/>
       </w:tblGrid>
       <w:tr>
         <w:tc>
           <w:tcPr>
-            <w:tcW w:w="8643" w:type="dxa"/>
+            <w:tcW w:w="9039" w:type="dxa"/>
           </w:tcPr>
           <w:p>
             <w:pPr>
@@ -45973,10 +46038,10 @@
                 <w:sz w:val="24"/>
               </w:rPr>
               <w:object w:dxaOrig="12225" w:dyaOrig="7755">
-                <v:shape id="_x0000_i1027" type="#_x0000_t75" style="width:424.5pt;height:269.25pt" o:ole="">
+                <v:shape id="_x0000_i1036" type="#_x0000_t75" style="width:424.5pt;height:269.25pt" o:ole="">
                   <v:imagedata r:id="rId20" o:title=""/>
                 </v:shape>
-                <o:OLEObject Type="Embed" ProgID="PBrush" ShapeID="_x0000_i1027" DrawAspect="Content" ObjectID="_1467386131" r:id="rId21"/>
+                <o:OLEObject Type="Embed" ProgID="PBrush" ShapeID="_x0000_i1036" DrawAspect="Content" ObjectID="_1467564821" r:id="rId21"/>
               </w:object>
             </w:r>
           </w:p>
@@ -45985,7 +46050,7 @@
       <w:tr>
         <w:tc>
           <w:tcPr>
-            <w:tcW w:w="8643" w:type="dxa"/>
+            <w:tcW w:w="9039" w:type="dxa"/>
           </w:tcPr>
           <w:p>
             <w:pPr>
@@ -46016,7 +46081,7 @@
       <w:r>
         <w:t xml:space="preserve"> </w:t>
       </w:r>
-      <w:bookmarkStart w:id="39" w:name="_Toc393641109"/>
+      <w:bookmarkStart w:id="39" w:name="_Toc393817540"/>
       <w:r>
         <w:t>Obsługa wybranego układu</w:t>
       </w:r>
@@ -46216,10 +46281,10 @@
                 <w:sz w:val="24"/>
               </w:rPr>
               <w:object w:dxaOrig="12210" w:dyaOrig="7755">
-                <v:shape id="_x0000_i1028" type="#_x0000_t75" style="width:425.25pt;height:270pt" o:ole="">
+                <v:shape id="_x0000_i1027" type="#_x0000_t75" style="width:425.25pt;height:270pt" o:ole="">
                   <v:imagedata r:id="rId22" o:title=""/>
                 </v:shape>
-                <o:OLEObject Type="Embed" ProgID="PBrush" ShapeID="_x0000_i1028" DrawAspect="Content" ObjectID="_1467386132" r:id="rId23"/>
+                <o:OLEObject Type="Embed" ProgID="PBrush" ShapeID="_x0000_i1027" DrawAspect="Content" ObjectID="_1467564822" r:id="rId23"/>
               </w:object>
             </w:r>
           </w:p>
@@ -46265,7 +46330,13 @@
         <w:tab/>
       </w:r>
       <w:r>
-        <w:t xml:space="preserve">Aplikacja na bieżąco wyświetla informację o ilości odbytych zderzeń, parametrach kolejnego zderzenia oraz stanie całkowitej energii kinetycznej. Należy mieć na uwadze, że na ostatnia może zmieniać się o wartości rzędu </w:t>
+        <w:t>Aplikacja na bieżąco wyświetla informację o ilości odbytych zderzeń, parametrach kolejnego zderzenia oraz stanie całkowitej energii kinetycznej. Należy mieć na uwadz</w:t>
+      </w:r>
+      <w:r>
+        <w:t>e, że t</w:t>
+      </w:r>
+      <w:r>
+        <w:t xml:space="preserve">a ostatnia może zmieniać się o wartości rzędu </w:t>
       </w:r>
       <m:oMath>
         <m:sSup>
@@ -46324,7 +46395,7 @@
         </w:numPr>
         <w:ind w:left="0" w:firstLine="0"/>
       </w:pPr>
-      <w:bookmarkStart w:id="40" w:name="_Toc393641110"/>
+      <w:bookmarkStart w:id="40" w:name="_Toc393817541"/>
       <w:r>
         <w:lastRenderedPageBreak/>
         <w:t>TESTOWANIE</w:t>
@@ -46352,7 +46423,7 @@
         </w:rPr>
         <w:t xml:space="preserve"> </w:t>
       </w:r>
-      <w:bookmarkStart w:id="41" w:name="_Toc393641111"/>
+      <w:bookmarkStart w:id="41" w:name="_Toc393817542"/>
       <w:r>
         <w:rPr>
           <w:rFonts w:eastAsiaTheme="minorEastAsia"/>
@@ -46462,7 +46533,13 @@
         <w:rPr>
           <w:rFonts w:eastAsiaTheme="minorEastAsia"/>
         </w:rPr>
-        <w:t xml:space="preserve">Do kody źródłowego załączony jest projekt </w:t>
+        <w:t>Do kodu</w:t>
+      </w:r>
+      <w:r>
+        <w:rPr>
+          <w:rFonts w:eastAsiaTheme="minorEastAsia"/>
+        </w:rPr>
+        <w:t xml:space="preserve"> źródłowego załączony jest projekt </w:t>
       </w:r>
       <w:proofErr w:type="spellStart"/>
       <w:r>
@@ -46587,7 +46664,31 @@
         <w:rPr>
           <w:rFonts w:eastAsiaTheme="minorEastAsia"/>
         </w:rPr>
-        <w:t xml:space="preserve"> Jeżeli wyniki zgadzają się, egzekucja testu zwraca rezultat pozytywny i uznany jest za zdany.</w:t>
+        <w:t xml:space="preserve"> Jeżeli wyniki zgadzają się, egzekucja testu zwraca rezultat pozytywny i jest</w:t>
+      </w:r>
+      <w:r>
+        <w:rPr>
+          <w:rFonts w:eastAsiaTheme="minorEastAsia"/>
+        </w:rPr>
+        <w:t xml:space="preserve"> on</w:t>
+      </w:r>
+      <w:r>
+        <w:rPr>
+          <w:rFonts w:eastAsiaTheme="minorEastAsia"/>
+        </w:rPr>
+        <w:t xml:space="preserve"> </w:t>
+      </w:r>
+      <w:r>
+        <w:rPr>
+          <w:rFonts w:eastAsiaTheme="minorEastAsia"/>
+        </w:rPr>
+        <w:t xml:space="preserve">uznany </w:t>
+      </w:r>
+      <w:r>
+        <w:rPr>
+          <w:rFonts w:eastAsiaTheme="minorEastAsia"/>
+        </w:rPr>
+        <w:t>za zdany.</w:t>
       </w:r>
       <w:r>
         <w:rPr>
@@ -48226,7 +48327,6 @@
           <w:rFonts w:ascii="Consolas" w:hAnsi="Consolas" w:cs="Consolas"/>
           <w:color w:val="808080"/>
           <w:szCs w:val="24"/>
-          <w:lang w:val="en-US"/>
         </w:rPr>
         <w:tab/>
       </w:r>
@@ -48467,7 +48567,7 @@
         </w:rPr>
         <w:t xml:space="preserve"> </w:t>
       </w:r>
-      <w:bookmarkStart w:id="42" w:name="_Toc393641112"/>
+      <w:bookmarkStart w:id="42" w:name="_Toc393817543"/>
       <w:r>
         <w:rPr>
           <w:rFonts w:eastAsiaTheme="minorEastAsia"/>
@@ -48508,7 +48608,7 @@
         </w:numPr>
         <w:ind w:left="0" w:firstLine="0"/>
       </w:pPr>
-      <w:bookmarkStart w:id="43" w:name="_Toc393641113"/>
+      <w:bookmarkStart w:id="43" w:name="_Toc393817544"/>
       <w:r>
         <w:t>Zderzenie centralne wertykalne</w:t>
       </w:r>
@@ -48678,10 +48778,10 @@
                 <w:sz w:val="24"/>
               </w:rPr>
               <w:object w:dxaOrig="12210" w:dyaOrig="7740">
-                <v:shape id="_x0000_i1029" type="#_x0000_t75" style="width:425.25pt;height:269.25pt" o:ole="">
+                <v:shape id="_x0000_i1035" type="#_x0000_t75" style="width:425.25pt;height:269.25pt" o:ole="">
                   <v:imagedata r:id="rId24" o:title=""/>
                 </v:shape>
-                <o:OLEObject Type="Embed" ProgID="PBrush" ShapeID="_x0000_i1029" DrawAspect="Content" ObjectID="_1467386133" r:id="rId25"/>
+                <o:OLEObject Type="Embed" ProgID="PBrush" ShapeID="_x0000_i1035" DrawAspect="Content" ObjectID="_1467564823" r:id="rId25"/>
               </w:object>
             </w:r>
           </w:p>
@@ -48950,10 +49050,10 @@
                 <w:sz w:val="24"/>
               </w:rPr>
               <w:object w:dxaOrig="12195" w:dyaOrig="7710">
-                <v:shape id="_x0000_i1030" type="#_x0000_t75" style="width:425.25pt;height:268.5pt" o:ole="">
+                <v:shape id="_x0000_i1034" type="#_x0000_t75" style="width:425.25pt;height:268.5pt" o:ole="">
                   <v:imagedata r:id="rId26" o:title=""/>
                 </v:shape>
-                <o:OLEObject Type="Embed" ProgID="PBrush" ShapeID="_x0000_i1030" DrawAspect="Content" ObjectID="_1467386134" r:id="rId27"/>
+                <o:OLEObject Type="Embed" ProgID="PBrush" ShapeID="_x0000_i1034" DrawAspect="Content" ObjectID="_1467564824" r:id="rId27"/>
               </w:object>
             </w:r>
           </w:p>
@@ -49013,7 +49113,7 @@
         </w:numPr>
         <w:ind w:left="0" w:firstLine="0"/>
       </w:pPr>
-      <w:bookmarkStart w:id="44" w:name="_Toc393641114"/>
+      <w:bookmarkStart w:id="44" w:name="_Toc393817545"/>
       <w:r>
         <w:t>Zderzenie centralne horyzontalne</w:t>
       </w:r>
@@ -49203,10 +49303,10 @@
                 <w:sz w:val="24"/>
               </w:rPr>
               <w:object w:dxaOrig="12210" w:dyaOrig="7740">
-                <v:shape id="_x0000_i1031" type="#_x0000_t75" style="width:425.25pt;height:269.25pt" o:ole="">
+                <v:shape id="_x0000_i1033" type="#_x0000_t75" style="width:425.25pt;height:269.25pt" o:ole="">
                   <v:imagedata r:id="rId28" o:title=""/>
                 </v:shape>
-                <o:OLEObject Type="Embed" ProgID="PBrush" ShapeID="_x0000_i1031" DrawAspect="Content" ObjectID="_1467386135" r:id="rId29"/>
+                <o:OLEObject Type="Embed" ProgID="PBrush" ShapeID="_x0000_i1033" DrawAspect="Content" ObjectID="_1467564825" r:id="rId29"/>
               </w:object>
             </w:r>
           </w:p>
@@ -50055,10 +50155,10 @@
                 <w:sz w:val="24"/>
               </w:rPr>
               <w:object w:dxaOrig="12210" w:dyaOrig="7740">
-                <v:shape id="_x0000_i1032" type="#_x0000_t75" style="width:425.25pt;height:269.25pt" o:ole="">
+                <v:shape id="_x0000_i1028" type="#_x0000_t75" style="width:425.25pt;height:269.25pt" o:ole="">
                   <v:imagedata r:id="rId30" o:title=""/>
                 </v:shape>
-                <o:OLEObject Type="Embed" ProgID="PBrush" ShapeID="_x0000_i1032" DrawAspect="Content" ObjectID="_1467386136" r:id="rId31"/>
+                <o:OLEObject Type="Embed" ProgID="PBrush" ShapeID="_x0000_i1028" DrawAspect="Content" ObjectID="_1467564826" r:id="rId31"/>
               </w:object>
             </w:r>
           </w:p>
@@ -50143,7 +50243,7 @@
           <w:numId w:val="1"/>
         </w:numPr>
       </w:pPr>
-      <w:bookmarkStart w:id="45" w:name="_Toc393641115"/>
+      <w:bookmarkStart w:id="45" w:name="_Toc393817546"/>
       <w:r>
         <w:t>Zderzenie trzech obiektów</w:t>
       </w:r>
@@ -50344,10 +50444,10 @@
                 <w:sz w:val="24"/>
               </w:rPr>
               <w:object w:dxaOrig="12210" w:dyaOrig="7755">
-                <v:shape id="_x0000_i1033" type="#_x0000_t75" style="width:425.25pt;height:270pt" o:ole="">
+                <v:shape id="_x0000_i1029" type="#_x0000_t75" style="width:425.25pt;height:270pt" o:ole="">
                   <v:imagedata r:id="rId32" o:title=""/>
                 </v:shape>
-                <o:OLEObject Type="Embed" ProgID="PBrush" ShapeID="_x0000_i1033" DrawAspect="Content" ObjectID="_1467386137" r:id="rId33"/>
+                <o:OLEObject Type="Embed" ProgID="PBrush" ShapeID="_x0000_i1029" DrawAspect="Content" ObjectID="_1467564827" r:id="rId33"/>
               </w:object>
             </w:r>
           </w:p>
@@ -50507,10 +50607,10 @@
                 <w:sz w:val="24"/>
               </w:rPr>
               <w:object w:dxaOrig="12180" w:dyaOrig="7725">
-                <v:shape id="_x0000_i1034" type="#_x0000_t75" style="width:425.25pt;height:269.25pt" o:ole="">
+                <v:shape id="_x0000_i1030" type="#_x0000_t75" style="width:425.25pt;height:269.25pt" o:ole="">
                   <v:imagedata r:id="rId34" o:title=""/>
                 </v:shape>
-                <o:OLEObject Type="Embed" ProgID="PBrush" ShapeID="_x0000_i1034" DrawAspect="Content" ObjectID="_1467386138" r:id="rId35"/>
+                <o:OLEObject Type="Embed" ProgID="PBrush" ShapeID="_x0000_i1030" DrawAspect="Content" ObjectID="_1467564828" r:id="rId35"/>
               </w:object>
             </w:r>
           </w:p>
@@ -50568,7 +50668,7 @@
           <w:numId w:val="1"/>
         </w:numPr>
       </w:pPr>
-      <w:bookmarkStart w:id="46" w:name="_Toc393641116"/>
+      <w:bookmarkStart w:id="46" w:name="_Toc393817547"/>
       <w:r>
         <w:t>Przykładowe rozbicie w grze typu bilard</w:t>
       </w:r>
@@ -50662,10 +50762,10 @@
                 <w:sz w:val="24"/>
               </w:rPr>
               <w:object w:dxaOrig="12210" w:dyaOrig="7755">
-                <v:shape id="_x0000_i1035" type="#_x0000_t75" style="width:425.25pt;height:270pt" o:ole="">
+                <v:shape id="_x0000_i1031" type="#_x0000_t75" style="width:425.25pt;height:270pt" o:ole="">
                   <v:imagedata r:id="rId36" o:title=""/>
                 </v:shape>
-                <o:OLEObject Type="Embed" ProgID="PBrush" ShapeID="_x0000_i1035" DrawAspect="Content" ObjectID="_1467386139" r:id="rId37"/>
+                <o:OLEObject Type="Embed" ProgID="PBrush" ShapeID="_x0000_i1031" DrawAspect="Content" ObjectID="_1467564829" r:id="rId37"/>
               </w:object>
             </w:r>
           </w:p>
@@ -50722,7 +50822,7 @@
         </w:rPr>
         <w:lastRenderedPageBreak/>
         <w:tab/>
-        <w:t>Ze względu na ilość uczestniczących w zderzeniu obiektów, a więc rozpatrzenie go jako sekwencję zderzeń par obiektów, spodziewany efekt przeprowadzonego testu jest jedynie intuicyjnym ustawieniem, którego spodziewa się każdy, kto chociaż raz grał w bilard. Układ po zderzeniu wygenerowany w skutek symulacji przedstawia rysunek Rys</w:t>
+        <w:t>Ze względu na ilość uczestniczących w zderzeniu obiektów, a więc rozpatrzenie go jako sekwencję zderzeń par obiektów, spodziewany efekt przeprowadzonego testu jest intuicyjnym ustawieniem, którego spodziewa się każdy, kto chociaż raz grał w bilard. Układ po zderzeniu wygenerowany w skutek symulacji przedstawia rysunek Rys</w:t>
       </w:r>
       <w:r>
         <w:rPr>
@@ -50740,7 +50840,7 @@
         <w:rPr>
           <w:rFonts w:eastAsiaTheme="minorEastAsia"/>
         </w:rPr>
-        <w:t xml:space="preserve"> - wydaje się on być zgodny z oczekiwaniami.</w:t>
+        <w:t>. Realistyczne ułożenie obiektów tuż po rozbiciu sugeruje poprawne działanie systemu.</w:t>
       </w:r>
     </w:p>
     <w:tbl>
@@ -50777,10 +50877,10 @@
                 <w:sz w:val="24"/>
               </w:rPr>
               <w:object w:dxaOrig="12210" w:dyaOrig="7725">
-                <v:shape id="_x0000_i1036" type="#_x0000_t75" style="width:425.25pt;height:268.5pt" o:ole="">
+                <v:shape id="_x0000_i1032" type="#_x0000_t75" style="width:425.25pt;height:268.5pt" o:ole="">
                   <v:imagedata r:id="rId38" o:title=""/>
                 </v:shape>
-                <o:OLEObject Type="Embed" ProgID="PBrush" ShapeID="_x0000_i1036" DrawAspect="Content" ObjectID="_1467386140" r:id="rId39"/>
+                <o:OLEObject Type="Embed" ProgID="PBrush" ShapeID="_x0000_i1032" DrawAspect="Content" ObjectID="_1467564830" r:id="rId39"/>
               </w:object>
             </w:r>
           </w:p>
@@ -50858,7 +50958,7 @@
         </w:numPr>
         <w:ind w:left="0" w:firstLine="0"/>
       </w:pPr>
-      <w:bookmarkStart w:id="47" w:name="_Toc393641117"/>
+      <w:bookmarkStart w:id="47" w:name="_Toc393817548"/>
       <w:r>
         <w:lastRenderedPageBreak/>
         <w:t>PODSUMOWANIE I WNIOSKI</w:t>
@@ -50870,90 +50970,77 @@
         <w:tab/>
       </w:r>
       <w:r>
-        <w:t xml:space="preserve">Celem projektu było </w:t>
-      </w:r>
-      <w:r>
-        <w:t>zgłębienie teorii zagadnienia zderzenia idealnie sprężystego i opracowanie opartego na niej systemu umożliwiającego przeprowadzani</w:t>
-      </w:r>
-      <w:r>
-        <w:t>e</w:t>
-      </w:r>
-      <w:r>
-        <w:t xml:space="preserve"> symulacji dla zadanych parametrów. </w:t>
-      </w:r>
-      <w:r>
-        <w:t xml:space="preserve">W ramach pracy opisano podstawy mechaniki klasycznej układu zamkniętego izolowanego - </w:t>
-      </w:r>
-      <w:r>
-        <w:t>pierwszą i drugą zasadę</w:t>
-      </w:r>
-      <w:r>
-        <w:t xml:space="preserve"> dynamiki Newtona, zasadę zachowania</w:t>
-      </w:r>
-      <w:r>
-        <w:t xml:space="preserve"> pędu</w:t>
-      </w:r>
-      <w:r>
-        <w:t xml:space="preserve"> oraz zasadę zachowania energii. </w:t>
-      </w:r>
-      <w:r>
-        <w:t>Po przedstawieniu podstaw teoretycznych stworzono procedury zgodnie z którymi należy przeprowadzać detekcję jak i te, które opisują jak prędkość cząstek będzie zmieniać się w skutek zderzenia. Rozpatrzono zarówno przypadek zderzenia cząstki z obiektem o nieskończenie wielkiej masie - przykładowo ściany pudła symulacyjnego - jak i zderzenia pomiędzy cząstkami w przypadku ogólnym, gdy cząstki różnią się masami jak i w przypadku szczególnym, gdy cząstki są identyczne.</w:t>
+        <w:t>Praca dyplomowa miała na celu zgłębienie teorii zagadnienia zderzenia idealnie sprężystego i opracowanie opartego na niej systemu umożliwiającego przeprowadzanie symulacji dla zadanych parametrów. W pracy zawarto poszczególne etapy od opisu teoretycznego praw fizyki rządzących układem, algorytmów detekcji i odpowiedzi zderzenia po projekt biblioteki silnika fizyki wraz z dokumentacją projektową, opisem stworzonego systemu i sposobem wykorzystania zastosowanych rozwiązań</w:t>
+      </w:r>
+      <w:r>
+        <w:t xml:space="preserve"> wraz z częścią opisującą przebieg testowania aplikacji.</w:t>
+      </w:r>
+      <w:r>
+        <w:t xml:space="preserve"> </w:t>
       </w:r>
     </w:p>
     <w:p>
       <w:r>
         <w:tab/>
-        <w:t xml:space="preserve">Na podstawie opisanej części teoretycznej zaprojektowano bibliotekę silnika fizyki </w:t>
-      </w:r>
-      <w:r>
-        <w:t xml:space="preserve">wraz z aplikacją graficzną korzystającą z niej. Przedstawiono pełną dokumentację projektową zawierającą </w:t>
-      </w:r>
-      <w:r>
-        <w:t xml:space="preserve">raport wykonalności, </w:t>
-      </w:r>
-      <w:r>
-        <w:t xml:space="preserve">wymagania funkcjonalne, przypadki użycia, diagram klas oraz diagram sekwencji dla obliczenia najbliższego zderzenia. </w:t>
-      </w:r>
-      <w:r>
-        <w:t xml:space="preserve">Najciekawsze elementy implementacji przedstawiono w postaci fragmentów kodu wraz z opisem. </w:t>
-      </w:r>
-      <w:r>
-        <w:t>Sposób realizacji projektu opisano w części zawierającej instrukcję obsługi systemu, gdzie wyjaśniono w jaki sposób można generować własne układy lub modyfikować już istniejące.</w:t>
+      </w:r>
+      <w:r>
+        <w:t xml:space="preserve">W ramach testowania systemu sprawdzono go zarówno za pomocą testów jednostkowych na poziomie implementacji biblioteki jak i testów </w:t>
+      </w:r>
+      <w:r>
+        <w:t xml:space="preserve">końcowych stworzonej aplikacji. </w:t>
+      </w:r>
+      <w:r>
+        <w:t>Model przetestowano pod kątem poprawności wyników dla przypadku zderzenia centralnego wertykalnego dwóch identycznych kul jak i zderzenia centralnego horyzontalnego kul o różnych masach. Sprawdzono również zachowanie systemu dla zderzeń niecentralnych oraz działanie algorytmu obsługujące przypadek zderzenia więcej niż dwóch obiektów na raz. Wykazano, że biorąc pod uwagę wszystkie założenia, model sprawdza się zarówno w przypadku testowania prostych układów dwóch kul dając wyniki zgodne z teoretycznymi oraz daje realistyczne efekty dla układów wielu obiektów na przykładzie rozbicia kul bilardowych.</w:t>
       </w:r>
     </w:p>
     <w:p>
       <w:r>
         <w:tab/>
-        <w:t>Wstępne przetestowanie systemu zarówno za pomocą testów jednostkowych na poziomie implementacji biblioteki jak i testów końcowych stworzonej aplikacji, wykazało, że biorąc pod uwagę wszystkie założenia, model daje realne wyniki.</w:t>
+        <w:t>Autorka pr</w:t>
+      </w:r>
+      <w:r>
+        <w:t>acy</w:t>
+      </w:r>
+      <w:r>
+        <w:t xml:space="preserve"> w trakcie zgłębiania części teoretycznej, projektowania i implementacji usystematyzowała</w:t>
+      </w:r>
+      <w:r>
+        <w:t xml:space="preserve"> zagadnienia części mechaniki klasycznej</w:t>
+      </w:r>
+      <w:r>
+        <w:t xml:space="preserve"> wymagane dla z</w:t>
+      </w:r>
+      <w:r>
+        <w:t>rozumienia istoty</w:t>
+      </w:r>
+      <w:r>
+        <w:t xml:space="preserve"> zderzenia idealnie sprężystego</w:t>
+      </w:r>
+      <w:r>
+        <w:t xml:space="preserve">. </w:t>
+      </w:r>
+      <w:r>
+        <w:t xml:space="preserve">Dzięki wykorzystaniu zdobytej wiedzy, powstała biblioteka silnika fizyki, która została wykorzystana w interfejsie graficznym. Wizualizacja symulacji wraz z interakcją z użytkownikiem została zrealizowana w nowo poznanym systemie Microsoft </w:t>
+      </w:r>
+      <w:proofErr w:type="spellStart"/>
+      <w:r>
+        <w:t>XNAGame</w:t>
+      </w:r>
+      <w:proofErr w:type="spellEnd"/>
+      <w:r>
+        <w:t xml:space="preserve"> Studio 4.0, dzięki czemu autorka miała możliwość poszerzenia swojej wiedzy o znajomość nowego środowiska.</w:t>
       </w:r>
     </w:p>
     <w:p>
       <w:r>
         <w:tab/>
-        <w:t>Autorka projektu w trakcie zgłębiania części teoretycznej, projektowania i implementacji usystematyzowała wymagane dla zagadnienia zderzenia idealnie sprężystego części mechaniki klasycznej.</w:t>
-      </w:r>
-      <w:r>
-        <w:t xml:space="preserve"> Dzięki wykorzystaniu zdobytej wiedzy, powstała biblioteka silnika fizyki, która została wykorzystana w interfejsie graficznym. Wizualizacja symulacji wraz z interakcją z użytkownikiem została zrealizowana w nowo poznanym systemie Microsoft </w:t>
-      </w:r>
-      <w:proofErr w:type="spellStart"/>
-      <w:r>
-        <w:t>XNAGame</w:t>
-      </w:r>
-      <w:proofErr w:type="spellEnd"/>
-      <w:r>
-        <w:t xml:space="preserve"> Studio 4.0, dzięki czemu autorka miała możliwość poszerzenia swojej wiedzy o znajomość nowego środowiska.</w:t>
-      </w:r>
-    </w:p>
-    <w:p>
-      <w:r>
-        <w:tab/>
-      </w:r>
-      <w:r>
-        <w:t xml:space="preserve">Praca dyplomowa zawiera opis wiedzy teoretycznej niezbędnej do zrozumienia zagadnienia zderzenia idealnie sprężystego, a także najciekawsze problemy, które należało </w:t>
+      </w:r>
+      <w:r>
+        <w:t xml:space="preserve">Praca dyplomowa zawiera opis wiedzy teoretycznej niezbędnej do zrozumienia zagadnienia zderzenia idealnie sprężystego, a także najciekawsze problemy, które należało rozwiązać aby móc zaimplementować projekt. Przedstawiony powyżej projekt jest jedynie wstępem do świata zderzeń, który ma na celu zainteresować potencjalnych odbiorców </w:t>
       </w:r>
       <w:r>
         <w:lastRenderedPageBreak/>
-        <w:t xml:space="preserve">rozwiązać aby móc zaimplementować projekt. Przedstawiony powyżej projekt jest jedynie wstępem do świata zderzeń, który ma na celu zainteresować potencjalnych odbiorców mechaniką klasyczną, jak i daje możliwość przetestowania niestandardowych ustawień i konfrontacji oczekiwanych wyników z wyliczonymi w trakcie symulacji. </w:t>
+        <w:t xml:space="preserve">mechaniką klasyczną, jak i daje możliwość przetestowania niestandardowych ustawień i konfrontacji oczekiwanych wyników z wyliczonymi w trakcie symulacji. </w:t>
       </w:r>
     </w:p>
     <w:p>
@@ -50985,7 +51072,7 @@
         </w:docPartObj>
       </w:sdtPr>
       <w:sdtContent>
-        <w:bookmarkStart w:id="48" w:name="_Toc393641118" w:displacedByCustomXml="prev"/>
+        <w:bookmarkStart w:id="48" w:name="_Toc393817549" w:displacedByCustomXml="prev"/>
         <w:p>
           <w:pPr>
             <w:pStyle w:val="Nagwek1"/>
@@ -51037,7 +51124,6 @@
               </w:tblGrid>
               <w:tr>
                 <w:trPr>
-                  <w:divId w:val="245655544"/>
                   <w:tblCellSpacing w:w="15" w:type="dxa"/>
                 </w:trPr>
                 <w:tc>
@@ -51085,7 +51171,6 @@
               </w:tr>
               <w:tr>
                 <w:trPr>
-                  <w:divId w:val="245655544"/>
                   <w:tblCellSpacing w:w="15" w:type="dxa"/>
                 </w:trPr>
                 <w:tc>
@@ -51145,7 +51230,6 @@
               </w:tr>
               <w:tr>
                 <w:trPr>
-                  <w:divId w:val="245655544"/>
                   <w:tblCellSpacing w:w="15" w:type="dxa"/>
                 </w:trPr>
                 <w:tc>
@@ -51193,7 +51277,6 @@
               </w:tr>
               <w:tr>
                 <w:trPr>
-                  <w:divId w:val="245655544"/>
                   <w:tblCellSpacing w:w="15" w:type="dxa"/>
                 </w:trPr>
                 <w:tc>
@@ -51272,7 +51355,6 @@
               </w:tr>
               <w:tr>
                 <w:trPr>
-                  <w:divId w:val="245655544"/>
                   <w:tblCellSpacing w:w="15" w:type="dxa"/>
                 </w:trPr>
                 <w:tc>
@@ -51321,7 +51403,6 @@
             </w:tbl>
             <w:p>
               <w:pPr>
-                <w:divId w:val="245655544"/>
                 <w:rPr>
                   <w:rFonts w:eastAsia="Times New Roman"/>
                   <w:noProof/>
@@ -51352,7 +51433,7 @@
       <w:pPr>
         <w:pStyle w:val="Nagwek1"/>
       </w:pPr>
-      <w:bookmarkStart w:id="49" w:name="_Toc393641119"/>
+      <w:bookmarkStart w:id="49" w:name="_Toc393817550"/>
       <w:r>
         <w:lastRenderedPageBreak/>
         <w:t>ZAŁĄCZNIK</w:t>
@@ -51630,7 +51711,7 @@
             <w:rPr>
               <w:noProof/>
             </w:rPr>
-            <w:t>5</w:t>
+            <w:t>2</w:t>
           </w:r>
         </w:fldSimple>
       </w:p>
@@ -54167,7 +54248,7 @@
 </file>
 
 <file path=customXml/itemProps1.xml><?xml version="1.0" encoding="utf-8"?>
-<ds:datastoreItem xmlns:ds="http://schemas.openxmlformats.org/officeDocument/2006/customXml" ds:itemID="{068C80FF-EB7C-49B1-B8A1-C9D9FD058CBF}">
+<ds:datastoreItem xmlns:ds="http://schemas.openxmlformats.org/officeDocument/2006/customXml" ds:itemID="{AAC2D656-C92A-4359-8C1C-442BF5398228}">
   <ds:schemaRefs>
     <ds:schemaRef ds:uri="http://schemas.openxmlformats.org/officeDocument/2006/bibliography"/>
   </ds:schemaRefs>

</xml_diff>

<commit_message>
Final thesis - editor fixes
</commit_message>
<xml_diff>
--- a/docs/Implementacja wybranego modelu zderzeń w grach dwuwymiarowych.docx
+++ b/docs/Implementacja wybranego modelu zderzeń w grach dwuwymiarowych.docx
@@ -569,7 +569,23 @@
           <w:szCs w:val="24"/>
           <w:lang w:val="en-US"/>
         </w:rPr>
-        <w:t xml:space="preserve"> model in two-dimensional games</w:t>
+        <w:t xml:space="preserve"> model in two</w:t>
+      </w:r>
+      <w:r>
+        <w:rPr>
+          <w:rFonts w:cs="Times New Roman"/>
+          <w:szCs w:val="24"/>
+          <w:lang w:val="en-US"/>
+        </w:rPr>
+        <w:t xml:space="preserve"> </w:t>
+      </w:r>
+      <w:r>
+        <w:rPr>
+          <w:rFonts w:cs="Times New Roman"/>
+          <w:szCs w:val="24"/>
+          <w:lang w:val="en-US"/>
+        </w:rPr>
+        <w:t>dimensional games</w:t>
       </w:r>
     </w:p>
     <w:p>
@@ -1782,7 +1798,45 @@
                       <w:sz w:val="20"/>
                       <w:szCs w:val="20"/>
                     </w:rPr>
-                    <w:t xml:space="preserve"> a także odpowiedzialności cywilno-prawnej oświadczam, że przedkładana praca dyplomowa została opracowana przeze mnie samodzielnie.</w:t>
+                    <w:t xml:space="preserve"> a także odpowiedzialności </w:t>
+                  </w:r>
+                  <w:proofErr w:type="spellStart"/>
+                  <w:r>
+                    <w:rPr>
+                      <w:rFonts w:eastAsia="Arial" w:cs="Times New Roman"/>
+                      <w:color w:val="000000"/>
+                      <w:sz w:val="20"/>
+                      <w:szCs w:val="20"/>
+                    </w:rPr>
+                    <w:t>cywilno</w:t>
+                  </w:r>
+                  <w:r>
+                    <w:rPr>
+                      <w:rFonts w:eastAsia="Arial" w:cs="Times New Roman"/>
+                      <w:color w:val="000000"/>
+                      <w:sz w:val="20"/>
+                      <w:szCs w:val="20"/>
+                    </w:rPr>
+                    <w:t>–</w:t>
+                  </w:r>
+                  <w:r>
+                    <w:rPr>
+                      <w:rFonts w:eastAsia="Arial" w:cs="Times New Roman"/>
+                      <w:color w:val="000000"/>
+                      <w:sz w:val="20"/>
+                      <w:szCs w:val="20"/>
+                    </w:rPr>
+                    <w:t>prawnej</w:t>
+                  </w:r>
+                  <w:proofErr w:type="spellEnd"/>
+                  <w:r>
+                    <w:rPr>
+                      <w:rFonts w:eastAsia="Arial" w:cs="Times New Roman"/>
+                      <w:color w:val="000000"/>
+                      <w:sz w:val="20"/>
+                      <w:szCs w:val="20"/>
+                    </w:rPr>
+                    <w:t xml:space="preserve"> oświadczam, że przedkładana praca dyplomowa została opracowana przeze mnie samodzielnie.</w:t>
                   </w:r>
                 </w:p>
                 <w:p>
@@ -2724,7 +2778,7 @@
             </w:rPr>
             <w:fldChar w:fldCharType="separate"/>
           </w:r>
-          <w:hyperlink w:anchor="_Toc394683448" w:history="1">
+          <w:hyperlink w:anchor="_Toc396317810" w:history="1">
             <w:r>
               <w:rPr>
                 <w:rStyle w:val="Hipercze"/>
@@ -2763,7 +2817,7 @@
                 <w:sz w:val="24"/>
                 <w:szCs w:val="24"/>
               </w:rPr>
-              <w:instrText xml:space="preserve"> PAGEREF _Toc394683448 \h </w:instrText>
+              <w:instrText xml:space="preserve"> PAGEREF _Toc396317810 \h </w:instrText>
             </w:r>
             <w:r>
               <w:rPr>
@@ -2821,7 +2875,7 @@
               <w:lang w:eastAsia="pl-PL"/>
             </w:rPr>
           </w:pPr>
-          <w:hyperlink w:anchor="_Toc394683449" w:history="1">
+          <w:hyperlink w:anchor="_Toc396317811" w:history="1">
             <w:r>
               <w:rPr>
                 <w:rStyle w:val="Hipercze"/>
@@ -2880,7 +2934,7 @@
                 <w:sz w:val="24"/>
                 <w:szCs w:val="24"/>
               </w:rPr>
-              <w:instrText xml:space="preserve"> PAGEREF _Toc394683449 \h </w:instrText>
+              <w:instrText xml:space="preserve"> PAGEREF _Toc396317811 \h </w:instrText>
             </w:r>
             <w:r>
               <w:rPr>
@@ -2938,7 +2992,7 @@
               <w:lang w:eastAsia="pl-PL"/>
             </w:rPr>
           </w:pPr>
-          <w:hyperlink w:anchor="_Toc394683450" w:history="1">
+          <w:hyperlink w:anchor="_Toc396317812" w:history="1">
             <w:r>
               <w:rPr>
                 <w:rStyle w:val="Hipercze"/>
@@ -2997,7 +3051,7 @@
                 <w:sz w:val="24"/>
                 <w:szCs w:val="24"/>
               </w:rPr>
-              <w:instrText xml:space="preserve"> PAGEREF _Toc394683450 \h </w:instrText>
+              <w:instrText xml:space="preserve"> PAGEREF _Toc396317812 \h </w:instrText>
             </w:r>
             <w:r>
               <w:rPr>
@@ -3055,7 +3109,7 @@
               <w:lang w:eastAsia="pl-PL"/>
             </w:rPr>
           </w:pPr>
-          <w:hyperlink w:anchor="_Toc394683451" w:history="1">
+          <w:hyperlink w:anchor="_Toc396317813" w:history="1">
             <w:r>
               <w:rPr>
                 <w:rStyle w:val="Hipercze"/>
@@ -3114,7 +3168,7 @@
                 <w:sz w:val="24"/>
                 <w:szCs w:val="24"/>
               </w:rPr>
-              <w:instrText xml:space="preserve"> PAGEREF _Toc394683451 \h </w:instrText>
+              <w:instrText xml:space="preserve"> PAGEREF _Toc396317813 \h </w:instrText>
             </w:r>
             <w:r>
               <w:rPr>
@@ -3172,7 +3226,7 @@
               <w:lang w:eastAsia="pl-PL"/>
             </w:rPr>
           </w:pPr>
-          <w:hyperlink w:anchor="_Toc394683452" w:history="1">
+          <w:hyperlink w:anchor="_Toc396317814" w:history="1">
             <w:r>
               <w:rPr>
                 <w:rStyle w:val="Hipercze"/>
@@ -3231,7 +3285,7 @@
                 <w:sz w:val="24"/>
                 <w:szCs w:val="24"/>
               </w:rPr>
-              <w:instrText xml:space="preserve"> PAGEREF _Toc394683452 \h </w:instrText>
+              <w:instrText xml:space="preserve"> PAGEREF _Toc396317814 \h </w:instrText>
             </w:r>
             <w:r>
               <w:rPr>
@@ -3289,7 +3343,7 @@
               <w:lang w:eastAsia="pl-PL"/>
             </w:rPr>
           </w:pPr>
-          <w:hyperlink w:anchor="_Toc394683453" w:history="1">
+          <w:hyperlink w:anchor="_Toc396317815" w:history="1">
             <w:r>
               <w:rPr>
                 <w:rStyle w:val="Hipercze"/>
@@ -3348,7 +3402,7 @@
                 <w:sz w:val="24"/>
                 <w:szCs w:val="24"/>
               </w:rPr>
-              <w:instrText xml:space="preserve"> PAGEREF _Toc394683453 \h </w:instrText>
+              <w:instrText xml:space="preserve"> PAGEREF _Toc396317815 \h </w:instrText>
             </w:r>
             <w:r>
               <w:rPr>
@@ -3406,7 +3460,7 @@
               <w:lang w:eastAsia="pl-PL"/>
             </w:rPr>
           </w:pPr>
-          <w:hyperlink w:anchor="_Toc394683454" w:history="1">
+          <w:hyperlink w:anchor="_Toc396317816" w:history="1">
             <w:r>
               <w:rPr>
                 <w:rStyle w:val="Hipercze"/>
@@ -3465,7 +3519,7 @@
                 <w:sz w:val="24"/>
                 <w:szCs w:val="24"/>
               </w:rPr>
-              <w:instrText xml:space="preserve"> PAGEREF _Toc394683454 \h </w:instrText>
+              <w:instrText xml:space="preserve"> PAGEREF _Toc396317816 \h </w:instrText>
             </w:r>
             <w:r>
               <w:rPr>
@@ -3523,7 +3577,7 @@
               <w:lang w:eastAsia="pl-PL"/>
             </w:rPr>
           </w:pPr>
-          <w:hyperlink w:anchor="_Toc394683455" w:history="1">
+          <w:hyperlink w:anchor="_Toc396317817" w:history="1">
             <w:r>
               <w:rPr>
                 <w:rStyle w:val="Hipercze"/>
@@ -3582,7 +3636,7 @@
                 <w:sz w:val="24"/>
                 <w:szCs w:val="24"/>
               </w:rPr>
-              <w:instrText xml:space="preserve"> PAGEREF _Toc394683455 \h </w:instrText>
+              <w:instrText xml:space="preserve"> PAGEREF _Toc396317817 \h </w:instrText>
             </w:r>
             <w:r>
               <w:rPr>
@@ -3640,7 +3694,7 @@
               <w:lang w:eastAsia="pl-PL"/>
             </w:rPr>
           </w:pPr>
-          <w:hyperlink w:anchor="_Toc394683456" w:history="1">
+          <w:hyperlink w:anchor="_Toc396317818" w:history="1">
             <w:r>
               <w:rPr>
                 <w:rStyle w:val="Hipercze"/>
@@ -3699,7 +3753,7 @@
                 <w:sz w:val="24"/>
                 <w:szCs w:val="24"/>
               </w:rPr>
-              <w:instrText xml:space="preserve"> PAGEREF _Toc394683456 \h </w:instrText>
+              <w:instrText xml:space="preserve"> PAGEREF _Toc396317818 \h </w:instrText>
             </w:r>
             <w:r>
               <w:rPr>
@@ -3757,7 +3811,7 @@
               <w:lang w:eastAsia="pl-PL"/>
             </w:rPr>
           </w:pPr>
-          <w:hyperlink w:anchor="_Toc394683457" w:history="1">
+          <w:hyperlink w:anchor="_Toc396317819" w:history="1">
             <w:r>
               <w:rPr>
                 <w:rStyle w:val="Hipercze"/>
@@ -3816,7 +3870,7 @@
                 <w:sz w:val="24"/>
                 <w:szCs w:val="24"/>
               </w:rPr>
-              <w:instrText xml:space="preserve"> PAGEREF _Toc394683457 \h </w:instrText>
+              <w:instrText xml:space="preserve"> PAGEREF _Toc396317819 \h </w:instrText>
             </w:r>
             <w:r>
               <w:rPr>
@@ -3874,7 +3928,7 @@
               <w:lang w:eastAsia="pl-PL"/>
             </w:rPr>
           </w:pPr>
-          <w:hyperlink w:anchor="_Toc394683458" w:history="1">
+          <w:hyperlink w:anchor="_Toc396317820" w:history="1">
             <w:r>
               <w:rPr>
                 <w:rStyle w:val="Hipercze"/>
@@ -3903,7 +3957,7 @@
                 <w:sz w:val="24"/>
                 <w:szCs w:val="24"/>
               </w:rPr>
-              <w:t>Przypadek ogólny zderzenia typu kula-kula</w:t>
+              <w:t>Przypadek ogólny zderzenia typu kula–kula</w:t>
             </w:r>
             <w:r>
               <w:rPr>
@@ -3933,7 +3987,7 @@
                 <w:sz w:val="24"/>
                 <w:szCs w:val="24"/>
               </w:rPr>
-              <w:instrText xml:space="preserve"> PAGEREF _Toc394683458 \h </w:instrText>
+              <w:instrText xml:space="preserve"> PAGEREF _Toc396317820 \h </w:instrText>
             </w:r>
             <w:r>
               <w:rPr>
@@ -3991,7 +4045,7 @@
               <w:lang w:eastAsia="pl-PL"/>
             </w:rPr>
           </w:pPr>
-          <w:hyperlink w:anchor="_Toc394683459" w:history="1">
+          <w:hyperlink w:anchor="_Toc396317821" w:history="1">
             <w:r>
               <w:rPr>
                 <w:rStyle w:val="Hipercze"/>
@@ -4020,7 +4074,7 @@
                 <w:sz w:val="24"/>
                 <w:szCs w:val="24"/>
               </w:rPr>
-              <w:t>Przypadek szczególny zderzenia typu kula-kula - zderzenie dwóch cząstek o tych samych masach i promieniach</w:t>
+              <w:t>Przypadek szczególny zderzenia typu kula–kula – zderzenie dwóch cząstek o tych samych masach</w:t>
             </w:r>
             <w:r>
               <w:rPr>
@@ -4050,7 +4104,7 @@
                 <w:sz w:val="24"/>
                 <w:szCs w:val="24"/>
               </w:rPr>
-              <w:instrText xml:space="preserve"> PAGEREF _Toc394683459 \h </w:instrText>
+              <w:instrText xml:space="preserve"> PAGEREF _Toc396317821 \h </w:instrText>
             </w:r>
             <w:r>
               <w:rPr>
@@ -4108,7 +4162,7 @@
               <w:lang w:eastAsia="pl-PL"/>
             </w:rPr>
           </w:pPr>
-          <w:hyperlink w:anchor="_Toc394683460" w:history="1">
+          <w:hyperlink w:anchor="_Toc396317822" w:history="1">
             <w:r>
               <w:rPr>
                 <w:rStyle w:val="Hipercze"/>
@@ -4167,7 +4221,7 @@
                 <w:sz w:val="24"/>
                 <w:szCs w:val="24"/>
               </w:rPr>
-              <w:instrText xml:space="preserve"> PAGEREF _Toc394683460 \h </w:instrText>
+              <w:instrText xml:space="preserve"> PAGEREF _Toc396317822 \h </w:instrText>
             </w:r>
             <w:r>
               <w:rPr>
@@ -4225,7 +4279,7 @@
               <w:lang w:eastAsia="pl-PL"/>
             </w:rPr>
           </w:pPr>
-          <w:hyperlink w:anchor="_Toc394683461" w:history="1">
+          <w:hyperlink w:anchor="_Toc396317823" w:history="1">
             <w:r>
               <w:rPr>
                 <w:rStyle w:val="Hipercze"/>
@@ -4284,7 +4338,7 @@
                 <w:sz w:val="24"/>
                 <w:szCs w:val="24"/>
               </w:rPr>
-              <w:instrText xml:space="preserve"> PAGEREF _Toc394683461 \h </w:instrText>
+              <w:instrText xml:space="preserve"> PAGEREF _Toc396317823 \h </w:instrText>
             </w:r>
             <w:r>
               <w:rPr>
@@ -4342,7 +4396,7 @@
               <w:lang w:eastAsia="pl-PL"/>
             </w:rPr>
           </w:pPr>
-          <w:hyperlink w:anchor="_Toc394683462" w:history="1">
+          <w:hyperlink w:anchor="_Toc396317824" w:history="1">
             <w:r>
               <w:rPr>
                 <w:rStyle w:val="Hipercze"/>
@@ -4401,7 +4455,7 @@
                 <w:sz w:val="24"/>
                 <w:szCs w:val="24"/>
               </w:rPr>
-              <w:instrText xml:space="preserve"> PAGEREF _Toc394683462 \h </w:instrText>
+              <w:instrText xml:space="preserve"> PAGEREF _Toc396317824 \h </w:instrText>
             </w:r>
             <w:r>
               <w:rPr>
@@ -4459,7 +4513,7 @@
               <w:lang w:eastAsia="pl-PL"/>
             </w:rPr>
           </w:pPr>
-          <w:hyperlink w:anchor="_Toc394683463" w:history="1">
+          <w:hyperlink w:anchor="_Toc396317825" w:history="1">
             <w:r>
               <w:rPr>
                 <w:rStyle w:val="Hipercze"/>
@@ -4518,7 +4572,7 @@
                 <w:sz w:val="24"/>
                 <w:szCs w:val="24"/>
               </w:rPr>
-              <w:instrText xml:space="preserve"> PAGEREF _Toc394683463 \h </w:instrText>
+              <w:instrText xml:space="preserve"> PAGEREF _Toc396317825 \h </w:instrText>
             </w:r>
             <w:r>
               <w:rPr>
@@ -4576,7 +4630,7 @@
               <w:lang w:eastAsia="pl-PL"/>
             </w:rPr>
           </w:pPr>
-          <w:hyperlink w:anchor="_Toc394683464" w:history="1">
+          <w:hyperlink w:anchor="_Toc396317826" w:history="1">
             <w:r>
               <w:rPr>
                 <w:rStyle w:val="Hipercze"/>
@@ -4635,7 +4689,7 @@
                 <w:sz w:val="24"/>
                 <w:szCs w:val="24"/>
               </w:rPr>
-              <w:instrText xml:space="preserve"> PAGEREF _Toc394683464 \h </w:instrText>
+              <w:instrText xml:space="preserve"> PAGEREF _Toc396317826 \h </w:instrText>
             </w:r>
             <w:r>
               <w:rPr>
@@ -4693,7 +4747,7 @@
               <w:lang w:eastAsia="pl-PL"/>
             </w:rPr>
           </w:pPr>
-          <w:hyperlink w:anchor="_Toc394683465" w:history="1">
+          <w:hyperlink w:anchor="_Toc396317827" w:history="1">
             <w:r>
               <w:rPr>
                 <w:rStyle w:val="Hipercze"/>
@@ -4752,7 +4806,7 @@
                 <w:sz w:val="24"/>
                 <w:szCs w:val="24"/>
               </w:rPr>
-              <w:instrText xml:space="preserve"> PAGEREF _Toc394683465 \h </w:instrText>
+              <w:instrText xml:space="preserve"> PAGEREF _Toc396317827 \h </w:instrText>
             </w:r>
             <w:r>
               <w:rPr>
@@ -4810,7 +4864,7 @@
               <w:lang w:eastAsia="pl-PL"/>
             </w:rPr>
           </w:pPr>
-          <w:hyperlink w:anchor="_Toc394683466" w:history="1">
+          <w:hyperlink w:anchor="_Toc396317828" w:history="1">
             <w:r>
               <w:rPr>
                 <w:rStyle w:val="Hipercze"/>
@@ -4869,7 +4923,7 @@
                 <w:sz w:val="24"/>
                 <w:szCs w:val="24"/>
               </w:rPr>
-              <w:instrText xml:space="preserve"> PAGEREF _Toc394683466 \h </w:instrText>
+              <w:instrText xml:space="preserve"> PAGEREF _Toc396317828 \h </w:instrText>
             </w:r>
             <w:r>
               <w:rPr>
@@ -4927,7 +4981,7 @@
               <w:lang w:eastAsia="pl-PL"/>
             </w:rPr>
           </w:pPr>
-          <w:hyperlink w:anchor="_Toc394683467" w:history="1">
+          <w:hyperlink w:anchor="_Toc396317829" w:history="1">
             <w:r>
               <w:rPr>
                 <w:rStyle w:val="Hipercze"/>
@@ -4986,7 +5040,7 @@
                 <w:sz w:val="24"/>
                 <w:szCs w:val="24"/>
               </w:rPr>
-              <w:instrText xml:space="preserve"> PAGEREF _Toc394683467 \h </w:instrText>
+              <w:instrText xml:space="preserve"> PAGEREF _Toc396317829 \h </w:instrText>
             </w:r>
             <w:r>
               <w:rPr>
@@ -5044,7 +5098,7 @@
               <w:lang w:eastAsia="pl-PL"/>
             </w:rPr>
           </w:pPr>
-          <w:hyperlink w:anchor="_Toc394683468" w:history="1">
+          <w:hyperlink w:anchor="_Toc396317830" w:history="1">
             <w:r>
               <w:rPr>
                 <w:rStyle w:val="Hipercze"/>
@@ -5103,7 +5157,7 @@
                 <w:sz w:val="24"/>
                 <w:szCs w:val="24"/>
               </w:rPr>
-              <w:instrText xml:space="preserve"> PAGEREF _Toc394683468 \h </w:instrText>
+              <w:instrText xml:space="preserve"> PAGEREF _Toc396317830 \h </w:instrText>
             </w:r>
             <w:r>
               <w:rPr>
@@ -5161,7 +5215,7 @@
               <w:lang w:eastAsia="pl-PL"/>
             </w:rPr>
           </w:pPr>
-          <w:hyperlink w:anchor="_Toc394683469" w:history="1">
+          <w:hyperlink w:anchor="_Toc396317831" w:history="1">
             <w:r>
               <w:rPr>
                 <w:rStyle w:val="Hipercze"/>
@@ -5220,7 +5274,7 @@
                 <w:sz w:val="24"/>
                 <w:szCs w:val="24"/>
               </w:rPr>
-              <w:instrText xml:space="preserve"> PAGEREF _Toc394683469 \h </w:instrText>
+              <w:instrText xml:space="preserve"> PAGEREF _Toc396317831 \h </w:instrText>
             </w:r>
             <w:r>
               <w:rPr>
@@ -5278,7 +5332,7 @@
               <w:lang w:eastAsia="pl-PL"/>
             </w:rPr>
           </w:pPr>
-          <w:hyperlink w:anchor="_Toc394683470" w:history="1">
+          <w:hyperlink w:anchor="_Toc396317832" w:history="1">
             <w:r>
               <w:rPr>
                 <w:rStyle w:val="Hipercze"/>
@@ -5337,7 +5391,7 @@
                 <w:sz w:val="24"/>
                 <w:szCs w:val="24"/>
               </w:rPr>
-              <w:instrText xml:space="preserve"> PAGEREF _Toc394683470 \h </w:instrText>
+              <w:instrText xml:space="preserve"> PAGEREF _Toc396317832 \h </w:instrText>
             </w:r>
             <w:r>
               <w:rPr>
@@ -5395,7 +5449,7 @@
               <w:lang w:eastAsia="pl-PL"/>
             </w:rPr>
           </w:pPr>
-          <w:hyperlink w:anchor="_Toc394683471" w:history="1">
+          <w:hyperlink w:anchor="_Toc396317833" w:history="1">
             <w:r>
               <w:rPr>
                 <w:rStyle w:val="Hipercze"/>
@@ -5454,7 +5508,7 @@
                 <w:sz w:val="24"/>
                 <w:szCs w:val="24"/>
               </w:rPr>
-              <w:instrText xml:space="preserve"> PAGEREF _Toc394683471 \h </w:instrText>
+              <w:instrText xml:space="preserve"> PAGEREF _Toc396317833 \h </w:instrText>
             </w:r>
             <w:r>
               <w:rPr>
@@ -5512,7 +5566,7 @@
               <w:lang w:eastAsia="pl-PL"/>
             </w:rPr>
           </w:pPr>
-          <w:hyperlink w:anchor="_Toc394683472" w:history="1">
+          <w:hyperlink w:anchor="_Toc396317834" w:history="1">
             <w:r>
               <w:rPr>
                 <w:rStyle w:val="Hipercze"/>
@@ -5571,7 +5625,7 @@
                 <w:sz w:val="24"/>
                 <w:szCs w:val="24"/>
               </w:rPr>
-              <w:instrText xml:space="preserve"> PAGEREF _Toc394683472 \h </w:instrText>
+              <w:instrText xml:space="preserve"> PAGEREF _Toc396317834 \h </w:instrText>
             </w:r>
             <w:r>
               <w:rPr>
@@ -5629,7 +5683,7 @@
               <w:lang w:eastAsia="pl-PL"/>
             </w:rPr>
           </w:pPr>
-          <w:hyperlink w:anchor="_Toc394683473" w:history="1">
+          <w:hyperlink w:anchor="_Toc396317835" w:history="1">
             <w:r>
               <w:rPr>
                 <w:rStyle w:val="Hipercze"/>
@@ -5688,7 +5742,7 @@
                 <w:sz w:val="24"/>
                 <w:szCs w:val="24"/>
               </w:rPr>
-              <w:instrText xml:space="preserve"> PAGEREF _Toc394683473 \h </w:instrText>
+              <w:instrText xml:space="preserve"> PAGEREF _Toc396317835 \h </w:instrText>
             </w:r>
             <w:r>
               <w:rPr>
@@ -5746,7 +5800,7 @@
               <w:lang w:eastAsia="pl-PL"/>
             </w:rPr>
           </w:pPr>
-          <w:hyperlink w:anchor="_Toc394683474" w:history="1">
+          <w:hyperlink w:anchor="_Toc396317836" w:history="1">
             <w:r>
               <w:rPr>
                 <w:rStyle w:val="Hipercze"/>
@@ -5805,7 +5859,7 @@
                 <w:sz w:val="24"/>
                 <w:szCs w:val="24"/>
               </w:rPr>
-              <w:instrText xml:space="preserve"> PAGEREF _Toc394683474 \h </w:instrText>
+              <w:instrText xml:space="preserve"> PAGEREF _Toc396317836 \h </w:instrText>
             </w:r>
             <w:r>
               <w:rPr>
@@ -5863,7 +5917,7 @@
               <w:lang w:eastAsia="pl-PL"/>
             </w:rPr>
           </w:pPr>
-          <w:hyperlink w:anchor="_Toc394683475" w:history="1">
+          <w:hyperlink w:anchor="_Toc396317837" w:history="1">
             <w:r>
               <w:rPr>
                 <w:rStyle w:val="Hipercze"/>
@@ -5922,7 +5976,7 @@
                 <w:sz w:val="24"/>
                 <w:szCs w:val="24"/>
               </w:rPr>
-              <w:instrText xml:space="preserve"> PAGEREF _Toc394683475 \h </w:instrText>
+              <w:instrText xml:space="preserve"> PAGEREF _Toc396317837 \h </w:instrText>
             </w:r>
             <w:r>
               <w:rPr>
@@ -5980,7 +6034,7 @@
               <w:lang w:eastAsia="pl-PL"/>
             </w:rPr>
           </w:pPr>
-          <w:hyperlink w:anchor="_Toc394683476" w:history="1">
+          <w:hyperlink w:anchor="_Toc396317838" w:history="1">
             <w:r>
               <w:rPr>
                 <w:rStyle w:val="Hipercze"/>
@@ -6039,7 +6093,7 @@
                 <w:sz w:val="24"/>
                 <w:szCs w:val="24"/>
               </w:rPr>
-              <w:instrText xml:space="preserve"> PAGEREF _Toc394683476 \h </w:instrText>
+              <w:instrText xml:space="preserve"> PAGEREF _Toc396317838 \h </w:instrText>
             </w:r>
             <w:r>
               <w:rPr>
@@ -6097,7 +6151,7 @@
               <w:lang w:eastAsia="pl-PL"/>
             </w:rPr>
           </w:pPr>
-          <w:hyperlink w:anchor="_Toc394683477" w:history="1">
+          <w:hyperlink w:anchor="_Toc396317839" w:history="1">
             <w:r>
               <w:rPr>
                 <w:rStyle w:val="Hipercze"/>
@@ -6156,7 +6210,7 @@
                 <w:sz w:val="24"/>
                 <w:szCs w:val="24"/>
               </w:rPr>
-              <w:instrText xml:space="preserve"> PAGEREF _Toc394683477 \h </w:instrText>
+              <w:instrText xml:space="preserve"> PAGEREF _Toc396317839 \h </w:instrText>
             </w:r>
             <w:r>
               <w:rPr>
@@ -6214,7 +6268,7 @@
               <w:lang w:eastAsia="pl-PL"/>
             </w:rPr>
           </w:pPr>
-          <w:hyperlink w:anchor="_Toc394683478" w:history="1">
+          <w:hyperlink w:anchor="_Toc396317840" w:history="1">
             <w:r>
               <w:rPr>
                 <w:rStyle w:val="Hipercze"/>
@@ -6273,7 +6327,7 @@
                 <w:sz w:val="24"/>
                 <w:szCs w:val="24"/>
               </w:rPr>
-              <w:instrText xml:space="preserve"> PAGEREF _Toc394683478 \h </w:instrText>
+              <w:instrText xml:space="preserve"> PAGEREF _Toc396317840 \h </w:instrText>
             </w:r>
             <w:r>
               <w:rPr>
@@ -6331,7 +6385,7 @@
               <w:lang w:eastAsia="pl-PL"/>
             </w:rPr>
           </w:pPr>
-          <w:hyperlink w:anchor="_Toc394683479" w:history="1">
+          <w:hyperlink w:anchor="_Toc396317841" w:history="1">
             <w:r>
               <w:rPr>
                 <w:rStyle w:val="Hipercze"/>
@@ -6390,7 +6444,7 @@
                 <w:sz w:val="24"/>
                 <w:szCs w:val="24"/>
               </w:rPr>
-              <w:instrText xml:space="preserve"> PAGEREF _Toc394683479 \h </w:instrText>
+              <w:instrText xml:space="preserve"> PAGEREF _Toc396317841 \h </w:instrText>
             </w:r>
             <w:r>
               <w:rPr>
@@ -6448,7 +6502,7 @@
               <w:lang w:eastAsia="pl-PL"/>
             </w:rPr>
           </w:pPr>
-          <w:hyperlink w:anchor="_Toc394683480" w:history="1">
+          <w:hyperlink w:anchor="_Toc396317842" w:history="1">
             <w:r>
               <w:rPr>
                 <w:rStyle w:val="Hipercze"/>
@@ -6507,7 +6561,7 @@
                 <w:sz w:val="24"/>
                 <w:szCs w:val="24"/>
               </w:rPr>
-              <w:instrText xml:space="preserve"> PAGEREF _Toc394683480 \h </w:instrText>
+              <w:instrText xml:space="preserve"> PAGEREF _Toc396317842 \h </w:instrText>
             </w:r>
             <w:r>
               <w:rPr>
@@ -6565,7 +6619,7 @@
               <w:lang w:eastAsia="pl-PL"/>
             </w:rPr>
           </w:pPr>
-          <w:hyperlink w:anchor="_Toc394683481" w:history="1">
+          <w:hyperlink w:anchor="_Toc396317843" w:history="1">
             <w:r>
               <w:rPr>
                 <w:rStyle w:val="Hipercze"/>
@@ -6624,7 +6678,7 @@
                 <w:sz w:val="24"/>
                 <w:szCs w:val="24"/>
               </w:rPr>
-              <w:instrText xml:space="preserve"> PAGEREF _Toc394683481 \h </w:instrText>
+              <w:instrText xml:space="preserve"> PAGEREF _Toc396317843 \h </w:instrText>
             </w:r>
             <w:r>
               <w:rPr>
@@ -6682,7 +6736,7 @@
               <w:lang w:eastAsia="pl-PL"/>
             </w:rPr>
           </w:pPr>
-          <w:hyperlink w:anchor="_Toc394683482" w:history="1">
+          <w:hyperlink w:anchor="_Toc396317844" w:history="1">
             <w:r>
               <w:rPr>
                 <w:rStyle w:val="Hipercze"/>
@@ -6741,7 +6795,7 @@
                 <w:sz w:val="24"/>
                 <w:szCs w:val="24"/>
               </w:rPr>
-              <w:instrText xml:space="preserve"> PAGEREF _Toc394683482 \h </w:instrText>
+              <w:instrText xml:space="preserve"> PAGEREF _Toc396317844 \h </w:instrText>
             </w:r>
             <w:r>
               <w:rPr>
@@ -6799,7 +6853,7 @@
               <w:lang w:eastAsia="pl-PL"/>
             </w:rPr>
           </w:pPr>
-          <w:hyperlink w:anchor="_Toc394683483" w:history="1">
+          <w:hyperlink w:anchor="_Toc396317845" w:history="1">
             <w:r>
               <w:rPr>
                 <w:rStyle w:val="Hipercze"/>
@@ -6858,7 +6912,7 @@
                 <w:sz w:val="24"/>
                 <w:szCs w:val="24"/>
               </w:rPr>
-              <w:instrText xml:space="preserve"> PAGEREF _Toc394683483 \h </w:instrText>
+              <w:instrText xml:space="preserve"> PAGEREF _Toc396317845 \h </w:instrText>
             </w:r>
             <w:r>
               <w:rPr>
@@ -6916,7 +6970,7 @@
               <w:lang w:eastAsia="pl-PL"/>
             </w:rPr>
           </w:pPr>
-          <w:hyperlink w:anchor="_Toc394683484" w:history="1">
+          <w:hyperlink w:anchor="_Toc396317846" w:history="1">
             <w:r>
               <w:rPr>
                 <w:rStyle w:val="Hipercze"/>
@@ -6975,7 +7029,7 @@
                 <w:sz w:val="24"/>
                 <w:szCs w:val="24"/>
               </w:rPr>
-              <w:instrText xml:space="preserve"> PAGEREF _Toc394683484 \h </w:instrText>
+              <w:instrText xml:space="preserve"> PAGEREF _Toc396317846 \h </w:instrText>
             </w:r>
             <w:r>
               <w:rPr>
@@ -7033,7 +7087,7 @@
               <w:lang w:eastAsia="pl-PL"/>
             </w:rPr>
           </w:pPr>
-          <w:hyperlink w:anchor="_Toc394683485" w:history="1">
+          <w:hyperlink w:anchor="_Toc396317847" w:history="1">
             <w:r>
               <w:rPr>
                 <w:rStyle w:val="Hipercze"/>
@@ -7092,7 +7146,7 @@
                 <w:sz w:val="24"/>
                 <w:szCs w:val="24"/>
               </w:rPr>
-              <w:instrText xml:space="preserve"> PAGEREF _Toc394683485 \h </w:instrText>
+              <w:instrText xml:space="preserve"> PAGEREF _Toc396317847 \h </w:instrText>
             </w:r>
             <w:r>
               <w:rPr>
@@ -7150,7 +7204,7 @@
               <w:lang w:eastAsia="pl-PL"/>
             </w:rPr>
           </w:pPr>
-          <w:hyperlink w:anchor="_Toc394683486" w:history="1">
+          <w:hyperlink w:anchor="_Toc396317848" w:history="1">
             <w:r>
               <w:rPr>
                 <w:rStyle w:val="Hipercze"/>
@@ -7209,7 +7263,7 @@
                 <w:sz w:val="24"/>
                 <w:szCs w:val="24"/>
               </w:rPr>
-              <w:instrText xml:space="preserve"> PAGEREF _Toc394683486 \h </w:instrText>
+              <w:instrText xml:space="preserve"> PAGEREF _Toc396317848 \h </w:instrText>
             </w:r>
             <w:r>
               <w:rPr>
@@ -7267,7 +7321,7 @@
               <w:lang w:eastAsia="pl-PL"/>
             </w:rPr>
           </w:pPr>
-          <w:hyperlink w:anchor="_Toc394683487" w:history="1">
+          <w:hyperlink w:anchor="_Toc396317849" w:history="1">
             <w:r>
               <w:rPr>
                 <w:rStyle w:val="Hipercze"/>
@@ -7326,7 +7380,7 @@
                 <w:sz w:val="24"/>
                 <w:szCs w:val="24"/>
               </w:rPr>
-              <w:instrText xml:space="preserve"> PAGEREF _Toc394683487 \h </w:instrText>
+              <w:instrText xml:space="preserve"> PAGEREF _Toc396317849 \h </w:instrText>
             </w:r>
             <w:r>
               <w:rPr>
@@ -7384,7 +7438,7 @@
               <w:lang w:eastAsia="pl-PL"/>
             </w:rPr>
           </w:pPr>
-          <w:hyperlink w:anchor="_Toc394683488" w:history="1">
+          <w:hyperlink w:anchor="_Toc396317850" w:history="1">
             <w:r>
               <w:rPr>
                 <w:rStyle w:val="Hipercze"/>
@@ -7443,7 +7497,7 @@
                 <w:sz w:val="24"/>
                 <w:szCs w:val="24"/>
               </w:rPr>
-              <w:instrText xml:space="preserve"> PAGEREF _Toc394683488 \h </w:instrText>
+              <w:instrText xml:space="preserve"> PAGEREF _Toc396317850 \h </w:instrText>
             </w:r>
             <w:r>
               <w:rPr>
@@ -7501,7 +7555,7 @@
               <w:lang w:eastAsia="pl-PL"/>
             </w:rPr>
           </w:pPr>
-          <w:hyperlink w:anchor="_Toc394683489" w:history="1">
+          <w:hyperlink w:anchor="_Toc396317851" w:history="1">
             <w:r>
               <w:rPr>
                 <w:rStyle w:val="Hipercze"/>
@@ -7560,7 +7614,7 @@
                 <w:sz w:val="24"/>
                 <w:szCs w:val="24"/>
               </w:rPr>
-              <w:instrText xml:space="preserve"> PAGEREF _Toc394683489 \h </w:instrText>
+              <w:instrText xml:space="preserve"> PAGEREF _Toc396317851 \h </w:instrText>
             </w:r>
             <w:r>
               <w:rPr>
@@ -7618,7 +7672,7 @@
               <w:lang w:eastAsia="pl-PL"/>
             </w:rPr>
           </w:pPr>
-          <w:hyperlink w:anchor="_Toc394683490" w:history="1">
+          <w:hyperlink w:anchor="_Toc396317852" w:history="1">
             <w:r>
               <w:rPr>
                 <w:rStyle w:val="Hipercze"/>
@@ -7677,7 +7731,7 @@
                 <w:sz w:val="24"/>
                 <w:szCs w:val="24"/>
               </w:rPr>
-              <w:instrText xml:space="preserve"> PAGEREF _Toc394683490 \h </w:instrText>
+              <w:instrText xml:space="preserve"> PAGEREF _Toc396317852 \h </w:instrText>
             </w:r>
             <w:r>
               <w:rPr>
@@ -7735,7 +7789,7 @@
               <w:lang w:eastAsia="pl-PL"/>
             </w:rPr>
           </w:pPr>
-          <w:hyperlink w:anchor="_Toc394683491" w:history="1">
+          <w:hyperlink w:anchor="_Toc396317853" w:history="1">
             <w:r>
               <w:rPr>
                 <w:rStyle w:val="Hipercze"/>
@@ -7794,7 +7848,7 @@
                 <w:sz w:val="24"/>
                 <w:szCs w:val="24"/>
               </w:rPr>
-              <w:instrText xml:space="preserve"> PAGEREF _Toc394683491 \h </w:instrText>
+              <w:instrText xml:space="preserve"> PAGEREF _Toc396317853 \h </w:instrText>
             </w:r>
             <w:r>
               <w:rPr>
@@ -7851,7 +7905,7 @@
               <w:lang w:eastAsia="pl-PL"/>
             </w:rPr>
           </w:pPr>
-          <w:hyperlink w:anchor="_Toc394683492" w:history="1">
+          <w:hyperlink w:anchor="_Toc396317854" w:history="1">
             <w:r>
               <w:rPr>
                 <w:rStyle w:val="Hipercze"/>
@@ -7890,7 +7944,7 @@
                 <w:sz w:val="24"/>
                 <w:szCs w:val="24"/>
               </w:rPr>
-              <w:instrText xml:space="preserve"> PAGEREF _Toc394683492 \h </w:instrText>
+              <w:instrText xml:space="preserve"> PAGEREF _Toc396317854 \h </w:instrText>
             </w:r>
             <w:r>
               <w:rPr>
@@ -7947,7 +8001,7 @@
               <w:lang w:eastAsia="pl-PL"/>
             </w:rPr>
           </w:pPr>
-          <w:hyperlink w:anchor="_Toc394683493" w:history="1">
+          <w:hyperlink w:anchor="_Toc396317855" w:history="1">
             <w:r>
               <w:rPr>
                 <w:rStyle w:val="Hipercze"/>
@@ -7986,7 +8040,7 @@
                 <w:sz w:val="24"/>
                 <w:szCs w:val="24"/>
               </w:rPr>
-              <w:instrText xml:space="preserve"> PAGEREF _Toc394683493 \h </w:instrText>
+              <w:instrText xml:space="preserve"> PAGEREF _Toc396317855 \h </w:instrText>
             </w:r>
             <w:r>
               <w:rPr>
@@ -8061,7 +8115,7 @@
       <w:pPr>
         <w:pStyle w:val="Nagwek1"/>
       </w:pPr>
-      <w:bookmarkStart w:id="4" w:name="_Toc394683448"/>
+      <w:bookmarkStart w:id="4" w:name="_Toc396317810"/>
       <w:r>
         <w:lastRenderedPageBreak/>
         <w:t>W</w:t>
@@ -8107,7 +8161,35 @@
     <w:p>
       <w:r>
         <w:tab/>
-        <w:t>Interakcja użytkownika z aplikacją obejmuje obszar zadawania warunków początkowych dla danego układu - ilość kul, ich pozycje, masy i prędkości - oraz możliwość obserwacji parametrów wybranego obiektu w trakcie symulacji. System składa się z zarówno gotowych układów przedstawiających różne aspekty zderzenia idealnie sprężystego</w:t>
+        <w:t>Interakcja użytkownika z aplikacją obejmuje obszar zadawania warunków</w:t>
+      </w:r>
+      <w:r>
+        <w:t xml:space="preserve"> początkowych dla danego układu</w:t>
+      </w:r>
+      <w:r>
+        <w:rPr>
+          <w:rFonts w:cs="Times New Roman"/>
+          <w:szCs w:val="24"/>
+        </w:rPr>
+        <w:t xml:space="preserve"> </w:t>
+      </w:r>
+      <w:r>
+        <w:rPr>
+          <w:rFonts w:cs="Times New Roman"/>
+          <w:color w:val="303030"/>
+          <w:szCs w:val="24"/>
+          <w:shd w:val="clear" w:color="auto" w:fill="FFFFFF"/>
+        </w:rPr>
+        <w:t>–</w:t>
+      </w:r>
+      <w:r>
+        <w:t xml:space="preserve"> ilość kul, ich pozycje, masy i prędkości </w:t>
+      </w:r>
+      <w:r>
+        <w:t>–</w:t>
+      </w:r>
+      <w:r>
+        <w:t xml:space="preserve"> oraz możliwość obserwacji parametrów wybranego obiektu w trakcie symulacji. System składa się z zarówno gotowych układów przedstawiających różne aspekty zderzenia idealnie sprężystego</w:t>
       </w:r>
       <w:r>
         <w:t xml:space="preserve"> z możliwości</w:t>
@@ -8125,7 +8207,49 @@
         <w:t>zdefiniować</w:t>
       </w:r>
       <w:r>
-        <w:t xml:space="preserve"> od samego początku poprzez dodawanie kolejnych kul. Proponowany model może mieć zastosowanie w badaniu dynamiki obiektów w wielu obszarach zarówno nauki - symulowanie ruchu gazu idealnego - jak i życia codziennego - zderzenia kul bilardowych, przy założeniu braku tarcia pomiędzy powierzchniami - jednak przede wszystkim pozwala zrozumieć zagadnienie zderzenia idealnie sprężystego.</w:t>
+        <w:t xml:space="preserve"> od samego początku poprzez dodawanie kolejnych kul. Proponowany model może mieć zastosowanie w badaniu dynamiki obiektów w wielu obszarach zarówno nauki </w:t>
+      </w:r>
+      <w:r>
+        <w:rPr>
+          <w:rFonts w:cs="Times New Roman"/>
+          <w:color w:val="303030"/>
+          <w:szCs w:val="24"/>
+          <w:shd w:val="clear" w:color="auto" w:fill="FFFFFF"/>
+        </w:rPr>
+        <w:t>–</w:t>
+      </w:r>
+      <w:r>
+        <w:t xml:space="preserve"> symulowanie ruchu gazu idealnego </w:t>
+      </w:r>
+      <w:r>
+        <w:rPr>
+          <w:rFonts w:cs="Times New Roman"/>
+          <w:color w:val="303030"/>
+          <w:szCs w:val="24"/>
+          <w:shd w:val="clear" w:color="auto" w:fill="FFFFFF"/>
+        </w:rPr>
+        <w:t>–</w:t>
+      </w:r>
+      <w:r>
+        <w:t xml:space="preserve"> jak i życia codziennego </w:t>
+      </w:r>
+      <w:r>
+        <w:rPr>
+          <w:rFonts w:cs="Times New Roman"/>
+          <w:color w:val="303030"/>
+          <w:szCs w:val="24"/>
+          <w:shd w:val="clear" w:color="auto" w:fill="FFFFFF"/>
+        </w:rPr>
+        <w:t>–</w:t>
+      </w:r>
+      <w:r>
+        <w:t xml:space="preserve"> zderzenia kul bilardowych, przy założeniu braku tarcia pomiędzy powierzchniami </w:t>
+      </w:r>
+      <w:r>
+        <w:t>–</w:t>
+      </w:r>
+      <w:r>
+        <w:t xml:space="preserve"> jednak przede wszystkim pozwala zrozumieć zagadnienie zderzenia idealnie sprężystego.</w:t>
       </w:r>
     </w:p>
     <w:p>
@@ -8139,7 +8263,13 @@
         <w:t>podstaw</w:t>
       </w:r>
       <w:r>
-        <w:t xml:space="preserve"> mechaniki klasycznej układu zamkniętego izolowanego - pierwsza i druga zasada dynamiki Newtona, zasada zachowania pędu oraz </w:t>
+        <w:t xml:space="preserve"> mechaniki klasycznej układu zamkniętego izolowanego </w:t>
+      </w:r>
+      <w:r>
+        <w:t>–</w:t>
+      </w:r>
+      <w:r>
+        <w:t xml:space="preserve"> pierwsza i druga zasada dynamiki Newtona, zasada zachowania pędu oraz </w:t>
       </w:r>
       <w:r>
         <w:lastRenderedPageBreak/>
@@ -8161,7 +8291,19 @@
         <w:t>został</w:t>
       </w:r>
       <w:r>
-        <w:t xml:space="preserve"> zarówno przypadek zderzenia cząstki z obiektem o nieskończenie wielkiej masie - przykładowo ściany pudła symulacyjnego - jak i zderzenia pomiędzy cząstkami w przypadku ogólnym, gdy cząstki różnią się masami oraz w przypadku szczególnym, gdy cząstki są identyczne.</w:t>
+        <w:t xml:space="preserve"> zarówno przypadek zderzenia cząstki z obiektem o nieskończenie wielkiej masie </w:t>
+      </w:r>
+      <w:r>
+        <w:t>–</w:t>
+      </w:r>
+      <w:r>
+        <w:t xml:space="preserve"> przykładowo ściany pudła symulacyjnego </w:t>
+      </w:r>
+      <w:r>
+        <w:t>–</w:t>
+      </w:r>
+      <w:r>
+        <w:t xml:space="preserve"> jak i zderzenia pomiędzy cząstkami w przypadku ogólnym, gdy cząstki różnią się masami oraz w przypadku szczególnym, gdy cząstki są identyczne.</w:t>
       </w:r>
     </w:p>
     <w:p>
@@ -8270,7 +8412,7 @@
         </w:numPr>
         <w:ind w:left="0" w:firstLine="0"/>
       </w:pPr>
-      <w:bookmarkStart w:id="5" w:name="_Toc394683449"/>
+      <w:bookmarkStart w:id="5" w:name="_Toc396317811"/>
       <w:r>
         <w:lastRenderedPageBreak/>
         <w:t>FIZYKA</w:t>
@@ -8292,7 +8434,7 @@
       <w:r>
         <w:t xml:space="preserve"> </w:t>
       </w:r>
-      <w:bookmarkStart w:id="6" w:name="_Toc394683450"/>
+      <w:bookmarkStart w:id="6" w:name="_Toc396317812"/>
       <w:r>
         <w:t xml:space="preserve">Kinematyka </w:t>
       </w:r>
@@ -8353,13 +8495,16 @@
         <w:t xml:space="preserve"> w </w:t>
       </w:r>
       <w:r>
-        <w:t>"F</w:t>
+        <w:t>„</w:t>
+      </w:r>
+      <w:r>
+        <w:t>F</w:t>
       </w:r>
       <w:r>
         <w:t>izyce</w:t>
       </w:r>
       <w:r>
-        <w:t>"</w:t>
+        <w:t>”</w:t>
       </w:r>
       <w:r>
         <w:t xml:space="preserve"> swojego autorstwa</w:t>
@@ -8377,7 +8522,13 @@
         <w:t xml:space="preserve"> że</w:t>
       </w:r>
       <w:r>
-        <w:t xml:space="preserve"> "przez ruch ciała rozumiemy zmianę jego położenia w stosunku do innych ciał, które uważamy za nieruchome"</w:t>
+        <w:t xml:space="preserve"> „</w:t>
+      </w:r>
+      <w:r>
+        <w:t>przez ruch ciała rozumiemy zmianę jego położenia w stosunku do innych ci</w:t>
+      </w:r>
+      <w:r>
+        <w:t>ał, które uważamy za nieruchome”</w:t>
       </w:r>
       <w:sdt>
         <w:sdtPr>
@@ -8746,7 +8897,7 @@
       <w:r>
         <w:t xml:space="preserve"> </w:t>
       </w:r>
-      <w:bookmarkStart w:id="7" w:name="_Toc394683451"/>
+      <w:bookmarkStart w:id="7" w:name="_Toc396317813"/>
       <w:r>
         <w:t>Zasada zachowania pędu</w:t>
       </w:r>
@@ -8766,7 +8917,19 @@
         <w:t>y</w:t>
       </w:r>
       <w:r>
-        <w:t xml:space="preserve">. "Siła [ta] jest proporcjonalna do przyspieszenia, które wywołuje" </w:t>
+        <w:t xml:space="preserve">. </w:t>
+      </w:r>
+      <w:r>
+        <w:t>„</w:t>
+      </w:r>
+      <w:r>
+        <w:t>Siła [ta] jest proporcjonalna do</w:t>
+      </w:r>
+      <w:r>
+        <w:t xml:space="preserve"> przyspieszenia, które wywołuje”</w:t>
+      </w:r>
+      <w:r>
+        <w:t xml:space="preserve"> </w:t>
       </w:r>
       <w:sdt>
         <w:sdtPr>
@@ -9219,7 +9382,16 @@
         <w:t>oznacza</w:t>
       </w:r>
       <w:r>
-        <w:t xml:space="preserve">, że "wektor popędu siły jest równy wektorowemu przyrostowi pędu wywołanemu przez tę siłę" </w:t>
+        <w:t>, że „</w:t>
+      </w:r>
+      <w:r>
+        <w:t>wektor popędu siły jest równy wektorowemu przyrostow</w:t>
+      </w:r>
+      <w:r>
+        <w:t>i pędu wywołanemu przez tę siłę”</w:t>
+      </w:r>
+      <w:r>
+        <w:t xml:space="preserve"> </w:t>
       </w:r>
       <w:sdt>
         <w:sdtPr>
@@ -9605,30 +9777,58 @@
           <w:rFonts w:eastAsiaTheme="minorEastAsia"/>
           <w:sz w:val="22"/>
         </w:rPr>
-        <w:t xml:space="preserve">ytując opis z "Podstaw fizyki" </w:t>
+        <w:t>ytując opis z „</w:t>
       </w:r>
       <w:r>
         <w:rPr>
           <w:rFonts w:eastAsiaTheme="minorEastAsia"/>
           <w:sz w:val="22"/>
         </w:rPr>
-        <w:t xml:space="preserve">Davida </w:t>
-      </w:r>
-      <w:proofErr w:type="spellStart"/>
+        <w:t>Podstaw fizyki</w:t>
+      </w:r>
       <w:r>
         <w:rPr>
           <w:rFonts w:eastAsiaTheme="minorEastAsia"/>
           <w:sz w:val="22"/>
         </w:rPr>
-        <w:t>Hallidaya</w:t>
-      </w:r>
-      <w:proofErr w:type="spellEnd"/>
+        <w:t>”</w:t>
+      </w:r>
       <w:r>
         <w:rPr>
           <w:rFonts w:eastAsiaTheme="minorEastAsia"/>
           <w:sz w:val="22"/>
         </w:rPr>
-        <w:t xml:space="preserve">, oznacza to, że "jeżeli na układ cząstek nie działają siły zewnętrzne lub ich wypadkowa jest równa zeru, to całkowity pęd </w:t>
+        <w:t xml:space="preserve"> </w:t>
+      </w:r>
+      <w:r>
+        <w:rPr>
+          <w:rFonts w:eastAsiaTheme="minorEastAsia"/>
+          <w:sz w:val="22"/>
+        </w:rPr>
+        <w:t xml:space="preserve">Davida </w:t>
+      </w:r>
+      <w:proofErr w:type="spellStart"/>
+      <w:r>
+        <w:rPr>
+          <w:rFonts w:eastAsiaTheme="minorEastAsia"/>
+          <w:sz w:val="22"/>
+        </w:rPr>
+        <w:t>Hallidaya</w:t>
+      </w:r>
+      <w:proofErr w:type="spellEnd"/>
+      <w:r>
+        <w:rPr>
+          <w:rFonts w:eastAsiaTheme="minorEastAsia"/>
+          <w:sz w:val="22"/>
+        </w:rPr>
+        <w:t>, oznacza to, że „</w:t>
+      </w:r>
+      <w:r>
+        <w:rPr>
+          <w:rFonts w:eastAsiaTheme="minorEastAsia"/>
+          <w:sz w:val="22"/>
+        </w:rPr>
+        <w:t xml:space="preserve">jeżeli na układ cząstek nie działają siły zewnętrzne lub ich wypadkowa jest równa zeru, to całkowity pęd </w:t>
       </w:r>
       <m:oMath>
         <m:r>
@@ -9662,7 +9862,14 @@
           <w:rFonts w:eastAsiaTheme="minorEastAsia"/>
           <w:sz w:val="22"/>
         </w:rPr>
-        <w:t xml:space="preserve">" </w:t>
+        <w:t>”</w:t>
+      </w:r>
+      <w:r>
+        <w:rPr>
+          <w:rFonts w:eastAsiaTheme="minorEastAsia"/>
+          <w:sz w:val="22"/>
+        </w:rPr>
+        <w:t xml:space="preserve"> </w:t>
       </w:r>
       <w:sdt>
         <w:sdtPr>
@@ -9753,7 +9960,7 @@
       <w:r>
         <w:t xml:space="preserve"> </w:t>
       </w:r>
-      <w:bookmarkStart w:id="8" w:name="_Toc394683452"/>
+      <w:bookmarkStart w:id="8" w:name="_Toc396317814"/>
       <w:r>
         <w:t>Zasada zachowania energii</w:t>
       </w:r>
@@ -9791,7 +9998,13 @@
         <w:t xml:space="preserve"> układzie izolowanym zamkniętym, całkowita energia układu pozostaje stała. Oznacza to, że </w:t>
       </w:r>
       <w:r>
-        <w:t>wewnątrz układu mogą zachodzić jedynie przemiany energetyczne jednej energii w drugą - energia nie może być ani tworzona, ani niszczona.</w:t>
+        <w:t xml:space="preserve">wewnątrz układu mogą zachodzić jedynie przemiany energetyczne jednej energii w drugą </w:t>
+      </w:r>
+      <w:r>
+        <w:t>–</w:t>
+      </w:r>
+      <w:r>
+        <w:t xml:space="preserve"> energia nie może być ani tworzona, ani niszczona.</w:t>
       </w:r>
       <w:r>
         <w:t xml:space="preserve"> </w:t>
@@ -10083,7 +10296,7 @@
         </w:numPr>
         <w:ind w:left="0" w:firstLine="0"/>
       </w:pPr>
-      <w:bookmarkStart w:id="9" w:name="_Toc394683453"/>
+      <w:bookmarkStart w:id="9" w:name="_Toc396317815"/>
       <w:r>
         <w:lastRenderedPageBreak/>
         <w:t>ZDERZENIE IDE</w:t>
@@ -10206,7 +10419,25 @@
         <w:rPr>
           <w:rFonts w:eastAsiaTheme="minorEastAsia"/>
         </w:rPr>
-        <w:t xml:space="preserve">, "detekcja zderzenia jest komputerowym problemem geometrycznym, którego rozwiązanie prowadzi do ustalenia, czy i gdzie nastąpiło zderzenie [...]. Odpowiedź zderzenia to problem fizyczny ruchu dwóch lub więcej obiektów" </w:t>
+        <w:t>, „</w:t>
+      </w:r>
+      <w:r>
+        <w:rPr>
+          <w:rFonts w:eastAsiaTheme="minorEastAsia"/>
+        </w:rPr>
+        <w:t>detekcja zderzenia jest komputerowym problemem geometrycznym, którego rozwiązanie prowadzi do ustalenia, czy i gdzie nastąpiło zderzenie [...]. Odpowiedź zderzenia to problem fizyczny ruchu dwóch lub więcej obiektów</w:t>
+      </w:r>
+      <w:r>
+        <w:rPr>
+          <w:rFonts w:eastAsiaTheme="minorEastAsia"/>
+        </w:rPr>
+        <w:t>”</w:t>
+      </w:r>
+      <w:r>
+        <w:rPr>
+          <w:rFonts w:eastAsiaTheme="minorEastAsia"/>
+        </w:rPr>
+        <w:t xml:space="preserve"> </w:t>
       </w:r>
       <w:sdt>
         <w:sdtPr>
@@ -10302,8 +10533,19 @@
         </w:rPr>
       </w:pPr>
       <w:r>
-        <w:t>zderzenie typu kula-kula</w:t>
-      </w:r>
+        <w:t xml:space="preserve">zderzenie typu </w:t>
+      </w:r>
+      <w:proofErr w:type="spellStart"/>
+      <w:r>
+        <w:t>kula</w:t>
+      </w:r>
+      <w:r>
+        <w:t>–</w:t>
+      </w:r>
+      <w:r>
+        <w:t>kula</w:t>
+      </w:r>
+      <w:proofErr w:type="spellEnd"/>
     </w:p>
     <w:p>
       <w:pPr>
@@ -10318,8 +10560,19 @@
         </w:rPr>
       </w:pPr>
       <w:r>
-        <w:t>zderzenie typu kula-ściana</w:t>
-      </w:r>
+        <w:t xml:space="preserve">zderzenie typu </w:t>
+      </w:r>
+      <w:proofErr w:type="spellStart"/>
+      <w:r>
+        <w:t>kula</w:t>
+      </w:r>
+      <w:r>
+        <w:t>–</w:t>
+      </w:r>
+      <w:r>
+        <w:t>ściana</w:t>
+      </w:r>
+      <w:proofErr w:type="spellEnd"/>
     </w:p>
     <w:p>
       <w:pPr>
@@ -10346,7 +10599,7 @@
       <w:r>
         <w:t xml:space="preserve"> </w:t>
       </w:r>
-      <w:bookmarkStart w:id="10" w:name="_Toc394683454"/>
+      <w:bookmarkStart w:id="10" w:name="_Toc396317816"/>
       <w:r>
         <w:t>Detekcja zderze</w:t>
       </w:r>
@@ -10389,7 +10642,59 @@
         <w:rPr>
           <w:rFonts w:eastAsiaTheme="minorEastAsia"/>
         </w:rPr>
-        <w:t>Najprostszym algorytmem jest wyliczanie dla każdego kroku czasowego czy nastąpiło już zderzenie dla każdej pary kula-kula oraz kula-ściana. Rozwiązanie to</w:t>
+        <w:t xml:space="preserve">Najprostszym algorytmem jest wyliczanie dla każdego kroku czasowego czy nastąpiło już zderzenie dla każdej pary </w:t>
+      </w:r>
+      <w:proofErr w:type="spellStart"/>
+      <w:r>
+        <w:rPr>
+          <w:rFonts w:eastAsiaTheme="minorEastAsia"/>
+        </w:rPr>
+        <w:t>kula</w:t>
+      </w:r>
+      <w:r>
+        <w:rPr>
+          <w:rFonts w:eastAsiaTheme="minorEastAsia"/>
+        </w:rPr>
+        <w:t>–</w:t>
+      </w:r>
+      <w:r>
+        <w:rPr>
+          <w:rFonts w:eastAsiaTheme="minorEastAsia"/>
+        </w:rPr>
+        <w:t>kula</w:t>
+      </w:r>
+      <w:proofErr w:type="spellEnd"/>
+      <w:r>
+        <w:rPr>
+          <w:rFonts w:eastAsiaTheme="minorEastAsia"/>
+        </w:rPr>
+        <w:t xml:space="preserve"> oraz </w:t>
+      </w:r>
+      <w:proofErr w:type="spellStart"/>
+      <w:r>
+        <w:rPr>
+          <w:rFonts w:eastAsiaTheme="minorEastAsia"/>
+        </w:rPr>
+        <w:t>kula</w:t>
+      </w:r>
+      <w:r>
+        <w:rPr>
+          <w:rFonts w:eastAsiaTheme="minorEastAsia"/>
+        </w:rPr>
+        <w:t>–</w:t>
+      </w:r>
+      <w:r>
+        <w:rPr>
+          <w:rFonts w:eastAsiaTheme="minorEastAsia"/>
+        </w:rPr>
+        <w:t>ściana</w:t>
+      </w:r>
+      <w:proofErr w:type="spellEnd"/>
+      <w:r>
+        <w:rPr>
+          <w:rFonts w:eastAsiaTheme="minorEastAsia"/>
+        </w:rPr>
+        <w:t>. Rozwiązanie to</w:t>
       </w:r>
       <w:r>
         <w:rPr>
@@ -10501,7 +10806,13 @@
         <w:rPr>
           <w:rFonts w:eastAsiaTheme="minorEastAsia"/>
         </w:rPr>
-        <w:t xml:space="preserve">-tej kuli, gdzie </w:t>
+        <w:t>–</w:t>
+      </w:r>
+      <w:r>
+        <w:rPr>
+          <w:rFonts w:eastAsiaTheme="minorEastAsia"/>
+        </w:rPr>
+        <w:t xml:space="preserve">tej kuli, gdzie </w:t>
       </w:r>
       <m:oMath>
         <m:r>
@@ -10762,7 +11073,7 @@
         </w:numPr>
         <w:ind w:left="0" w:firstLine="0"/>
       </w:pPr>
-      <w:bookmarkStart w:id="11" w:name="_Toc394683455"/>
+      <w:bookmarkStart w:id="11" w:name="_Toc396317817"/>
       <w:r>
         <w:t>Detekcja zderzenia cząstki z obszarem granicznym pudła symulacyjnego</w:t>
       </w:r>
@@ -10778,8 +11089,33 @@
       <w:r>
         <w:t xml:space="preserve">typu </w:t>
       </w:r>
-      <w:r>
-        <w:t>kula-ściana należy określić, która ze ścian będzie uczestniczyć w zderzeniu. W tym celu można wykorzystać informację o kierunku ruchu kuli zawartą w jej wektorze prędkości. Ponieważ symulacja jest wyświetlana na monitorze, układ współrzędnych został przyjęty zgodnie z układem ekranu: jeżeli składowa x-owa prędkości kuli jest doda</w:t>
+      <w:proofErr w:type="spellStart"/>
+      <w:r>
+        <w:t>kula</w:t>
+      </w:r>
+      <w:r>
+        <w:t>–</w:t>
+      </w:r>
+      <w:r>
+        <w:t>ściana</w:t>
+      </w:r>
+      <w:proofErr w:type="spellEnd"/>
+      <w:r>
+        <w:t xml:space="preserve"> należy określić, która ze ścian będzie uczestniczyć w zderzeniu. W tym celu można wykorzystać informację o kierunku ruchu kuli zawartą w jej wektorze prędkości. Ponieważ symulacja jest wyświetlana na monitorze, układ współrzędnych został przyjęty zgodnie z układem ekranu: jeżeli składowa </w:t>
+      </w:r>
+      <w:proofErr w:type="spellStart"/>
+      <w:r>
+        <w:t>x</w:t>
+      </w:r>
+      <w:r>
+        <w:t>–</w:t>
+      </w:r>
+      <w:r>
+        <w:t>owa</w:t>
+      </w:r>
+      <w:proofErr w:type="spellEnd"/>
+      <w:r>
+        <w:t xml:space="preserve"> prędkości kuli jest doda</w:t>
       </w:r>
       <w:r>
         <w:t>t</w:t>
@@ -10795,7 +11131,13 @@
       </w:r>
       <w:proofErr w:type="spellStart"/>
       <w:r>
-        <w:t>y-owej</w:t>
+        <w:t>y</w:t>
+      </w:r>
+      <w:r>
+        <w:t>–</w:t>
+      </w:r>
+      <w:r>
+        <w:t>owej</w:t>
       </w:r>
       <w:proofErr w:type="spellEnd"/>
       <w:r>
@@ -11252,7 +11594,7 @@
         </w:numPr>
         <w:ind w:left="0" w:firstLine="0"/>
       </w:pPr>
-      <w:bookmarkStart w:id="12" w:name="_Toc394683456"/>
+      <w:bookmarkStart w:id="12" w:name="_Toc396317818"/>
       <w:r>
         <w:t>Detekcja zderzenia dwóch cząstek</w:t>
       </w:r>
@@ -13123,7 +13465,7 @@
       <w:r>
         <w:t xml:space="preserve"> </w:t>
       </w:r>
-      <w:bookmarkStart w:id="13" w:name="_Toc394683457"/>
+      <w:bookmarkStart w:id="13" w:name="_Toc396317819"/>
       <w:r>
         <w:t>Odpowiedź zderzeni</w:t>
       </w:r>
@@ -13179,7 +13521,19 @@
         <w:t>c</w:t>
       </w:r>
       <w:r>
-        <w:t xml:space="preserve"> podać bardziej precyzyjną definicję można powiedzieć, że "zderzenie zachodzi wtedy, gdy dwa lub więcej ciał (partnerów zderzenia) działa na siebie stosunkowo dużymi siłami w stosunkowo krótkim przedziale czasu" </w:t>
+        <w:t xml:space="preserve"> podać bardziej precyzyjną </w:t>
+      </w:r>
+      <w:r>
+        <w:t>definicję można powiedzieć, że „</w:t>
+      </w:r>
+      <w:r>
+        <w:t>zderzenie zachodzi wtedy, gdy dwa lub więcej ciał (partnerów zderzenia) działa na siebie stosunkowo dużymi siłami w stosunkowo krótkim przedziale czasu</w:t>
+      </w:r>
+      <w:r>
+        <w:t>”</w:t>
+      </w:r>
+      <w:r>
+        <w:t xml:space="preserve"> </w:t>
       </w:r>
       <w:sdt>
         <w:sdtPr>
@@ -13283,7 +13637,13 @@
         <w:t xml:space="preserve">kierunek ruchu obiektów przed i po kolizji. </w:t>
       </w:r>
       <w:r>
-        <w:t xml:space="preserve">Zderzenie centralne ma miejsce, gdy wszystkie ciała uczestniczące w zderzeniu poruszają się przed i po zderzeniu wzdłuż tej samej prostej - </w:t>
+        <w:t xml:space="preserve">Zderzenie centralne ma miejsce, gdy wszystkie ciała uczestniczące w zderzeniu poruszają się przed i po zderzeniu wzdłuż tej samej prostej </w:t>
+      </w:r>
+      <w:r>
+        <w:t>–</w:t>
+      </w:r>
+      <w:r>
+        <w:t xml:space="preserve"> </w:t>
       </w:r>
       <w:r>
         <w:t xml:space="preserve">krótko mówiąc, </w:t>
@@ -13292,7 +13652,13 @@
         <w:t>jest to przypadek jednowymiarowy.</w:t>
       </w:r>
       <w:r>
-        <w:t xml:space="preserve"> Oznacza to, że wektory prędkości obiektów przed i po zderzeniu układają się wzdłuż jednej prostej. Z kolei zderzenie niecentralne ma miejsce wtedy, gdy obiekty po zderzeniu poruszają się w innych kierunkach niż przed - a więc przypadek na płaszczyźnie.</w:t>
+        <w:t xml:space="preserve"> Oznacza to, że wektory prędkości obiektów przed i po zderzeniu układają się wzdłuż jednej prostej. Z kolei zderzenie niecentralne ma miejsce wtedy, gdy obiekty po zderzeniu poruszają się w innych kierunkach niż przed </w:t>
+      </w:r>
+      <w:r>
+        <w:t>–</w:t>
+      </w:r>
+      <w:r>
+        <w:t xml:space="preserve"> a więc przypadek na płaszczyźnie.</w:t>
       </w:r>
     </w:p>
     <w:p>
@@ -14403,7 +14769,19 @@
         <w:rPr>
           <w:rFonts w:eastAsiaTheme="minorEastAsia"/>
         </w:rPr>
-        <w:t xml:space="preserve">Aby uzyskać wartości prędkości tuż po zderzeniu, należy rozwiązać układ równań (2.6)-(2.7) względem </w:t>
+        <w:t>Aby uzyskać wartości prędkości tuż po zderzeniu, należy rozwiązać układ równań (2.6)</w:t>
+      </w:r>
+      <w:r>
+        <w:rPr>
+          <w:rFonts w:eastAsiaTheme="minorEastAsia"/>
+        </w:rPr>
+        <w:t>–</w:t>
+      </w:r>
+      <w:r>
+        <w:rPr>
+          <w:rFonts w:eastAsiaTheme="minorEastAsia"/>
+        </w:rPr>
+        <w:t xml:space="preserve">(2.7) względem </w:t>
       </w:r>
       <m:oMath>
         <m:sSup>
@@ -16196,14 +16574,25 @@
         </w:numPr>
         <w:ind w:left="0" w:firstLine="0"/>
       </w:pPr>
-      <w:bookmarkStart w:id="14" w:name="_Toc394683458"/>
+      <w:bookmarkStart w:id="14" w:name="_Toc396317820"/>
       <w:r>
         <w:t>Przypadek ogólny</w:t>
       </w:r>
       <w:r>
-        <w:t xml:space="preserve"> zderzenia typu kula-kula</w:t>
+        <w:t xml:space="preserve"> zderzenia typu </w:t>
+      </w:r>
+      <w:proofErr w:type="spellStart"/>
+      <w:r>
+        <w:t>kula</w:t>
+      </w:r>
+      <w:r>
+        <w:t>–</w:t>
+      </w:r>
+      <w:r>
+        <w:t>kula</w:t>
       </w:r>
       <w:bookmarkEnd w:id="14"/>
+      <w:proofErr w:type="spellEnd"/>
     </w:p>
     <w:p>
       <w:r>
@@ -20159,7 +20548,19 @@
         <w:rPr>
           <w:rFonts w:eastAsiaTheme="minorEastAsia"/>
         </w:rPr>
-        <w:t>(2.10)-(2.11</w:t>
+        <w:t>(2.10)</w:t>
+      </w:r>
+      <w:r>
+        <w:rPr>
+          <w:rFonts w:eastAsiaTheme="minorEastAsia"/>
+        </w:rPr>
+        <w:t>–</w:t>
+      </w:r>
+      <w:r>
+        <w:rPr>
+          <w:rFonts w:eastAsiaTheme="minorEastAsia"/>
+        </w:rPr>
+        <w:t>(2.11</w:t>
       </w:r>
       <w:r>
         <w:rPr>
@@ -21398,13 +21799,22 @@
         <w:t xml:space="preserve"> masach</w:t>
       </w:r>
       <w:r>
-        <w:t xml:space="preserve"> -</w:t>
+        <w:t xml:space="preserve"> </w:t>
+      </w:r>
+      <w:r>
+        <w:t>–</w:t>
       </w:r>
       <w:r>
         <w:t xml:space="preserve"> pierwszy ruchomy, drugi stacjonarny</w:t>
       </w:r>
       <w:r>
-        <w:t xml:space="preserve"> - </w:t>
+        <w:t xml:space="preserve"> </w:t>
+      </w:r>
+      <w:r>
+        <w:t>–</w:t>
+      </w:r>
+      <w:r>
+        <w:t xml:space="preserve"> </w:t>
       </w:r>
       <w:r>
         <w:t>zasada zachowania energii sprowadza się do równania</w:t>
@@ -21735,7 +22145,7 @@
                 <v:shape id="_x0000_i1025" type="#_x0000_t75" style="width:224.25pt;height:104.25pt" o:ole="">
                   <v:imagedata r:id="rId12" o:title=""/>
                 </v:shape>
-                <o:OLEObject Type="Embed" ProgID="PBrush" ShapeID="_x0000_i1025" DrawAspect="Content" ObjectID="_1468428548" r:id="rId13"/>
+                <o:OLEObject Type="Embed" ProgID="PBrush" ShapeID="_x0000_i1025" DrawAspect="Content" ObjectID="_1470060599" r:id="rId13"/>
               </w:object>
             </w:r>
           </w:p>
@@ -21878,7 +22288,7 @@
                 <v:shape id="_x0000_i1026" type="#_x0000_t75" style="width:120pt;height:98.25pt" o:ole="">
                   <v:imagedata r:id="rId14" o:title=""/>
                 </v:shape>
-                <o:OLEObject Type="Embed" ProgID="PBrush" ShapeID="_x0000_i1026" DrawAspect="Content" ObjectID="_1468428549" r:id="rId15"/>
+                <o:OLEObject Type="Embed" ProgID="PBrush" ShapeID="_x0000_i1026" DrawAspect="Content" ObjectID="_1470060600" r:id="rId15"/>
               </w:object>
             </w:r>
           </w:p>
@@ -21986,10 +22396,30 @@
         </w:numPr>
         <w:ind w:left="0" w:firstLine="0"/>
       </w:pPr>
-      <w:bookmarkStart w:id="15" w:name="_Toc394683459"/>
+      <w:bookmarkStart w:id="15" w:name="_Toc396317821"/>
       <w:r>
         <w:lastRenderedPageBreak/>
-        <w:t>Przypadek szczególny zderzenia typu kula-kula - z</w:t>
+        <w:t xml:space="preserve">Przypadek szczególny zderzenia typu </w:t>
+      </w:r>
+      <w:proofErr w:type="spellStart"/>
+      <w:r>
+        <w:t>kula</w:t>
+      </w:r>
+      <w:r>
+        <w:t>–</w:t>
+      </w:r>
+      <w:r>
+        <w:t>kula</w:t>
+      </w:r>
+      <w:proofErr w:type="spellEnd"/>
+      <w:r>
+        <w:t xml:space="preserve"> </w:t>
+      </w:r>
+      <w:r>
+        <w:t>–</w:t>
+      </w:r>
+      <w:r>
+        <w:t xml:space="preserve"> z</w:t>
       </w:r>
       <w:r>
         <w:t xml:space="preserve">derzenie dwóch </w:t>
@@ -22026,7 +22456,19 @@
         <w:rPr>
           <w:rFonts w:eastAsiaTheme="minorEastAsia"/>
         </w:rPr>
-        <w:t>(2.10)-(2.11</w:t>
+        <w:t>(2.10)</w:t>
+      </w:r>
+      <w:r>
+        <w:rPr>
+          <w:rFonts w:eastAsiaTheme="minorEastAsia"/>
+        </w:rPr>
+        <w:t>–</w:t>
+      </w:r>
+      <w:r>
+        <w:rPr>
+          <w:rFonts w:eastAsiaTheme="minorEastAsia"/>
+        </w:rPr>
+        <w:t>(2.11</w:t>
       </w:r>
       <w:r>
         <w:rPr>
@@ -22116,7 +22558,19 @@
         <w:rPr>
           <w:rFonts w:eastAsiaTheme="minorEastAsia"/>
         </w:rPr>
-        <w:t xml:space="preserve"> do wzorów (2.26)-(2.27).</w:t>
+        <w:t xml:space="preserve"> do wzorów (2.26)</w:t>
+      </w:r>
+      <w:r>
+        <w:rPr>
+          <w:rFonts w:eastAsiaTheme="minorEastAsia"/>
+        </w:rPr>
+        <w:t>–</w:t>
+      </w:r>
+      <w:r>
+        <w:rPr>
+          <w:rFonts w:eastAsiaTheme="minorEastAsia"/>
+        </w:rPr>
+        <w:t>(2.27).</w:t>
       </w:r>
     </w:p>
     <w:tbl>
@@ -22428,12 +22882,24 @@
         <w:rPr>
           <w:rFonts w:eastAsiaTheme="minorEastAsia"/>
         </w:rPr>
-        <w:t>)-(2.</w:t>
+        <w:t>)</w:t>
       </w:r>
       <w:r>
         <w:rPr>
           <w:rFonts w:eastAsiaTheme="minorEastAsia"/>
         </w:rPr>
+        <w:t>–</w:t>
+      </w:r>
+      <w:r>
+        <w:rPr>
+          <w:rFonts w:eastAsiaTheme="minorEastAsia"/>
+        </w:rPr>
+        <w:t>(2.</w:t>
+      </w:r>
+      <w:r>
+        <w:rPr>
+          <w:rFonts w:eastAsiaTheme="minorEastAsia"/>
+        </w:rPr>
         <w:t>22</w:t>
       </w:r>
       <w:r>
@@ -22452,7 +22918,19 @@
         <w:rPr>
           <w:rFonts w:eastAsiaTheme="minorEastAsia"/>
         </w:rPr>
-        <w:t>)-(</w:t>
+        <w:t>)</w:t>
+      </w:r>
+      <w:r>
+        <w:rPr>
+          <w:rFonts w:eastAsiaTheme="minorEastAsia"/>
+        </w:rPr>
+        <w:t>–</w:t>
+      </w:r>
+      <w:r>
+        <w:rPr>
+          <w:rFonts w:eastAsiaTheme="minorEastAsia"/>
+        </w:rPr>
+        <w:t>(</w:t>
       </w:r>
       <w:r>
         <w:rPr>
@@ -22989,7 +23467,7 @@
         </w:numPr>
         <w:ind w:left="0" w:firstLine="0"/>
       </w:pPr>
-      <w:bookmarkStart w:id="16" w:name="_Toc394683460"/>
+      <w:bookmarkStart w:id="16" w:name="_Toc396317822"/>
       <w:r>
         <w:t xml:space="preserve">Zderzenie </w:t>
       </w:r>
@@ -23023,7 +23501,19 @@
         <w:rPr>
           <w:rFonts w:eastAsiaTheme="minorEastAsia"/>
         </w:rPr>
-        <w:t xml:space="preserve"> (2.10)-(2.11</w:t>
+        <w:t xml:space="preserve"> (2.10)</w:t>
+      </w:r>
+      <w:r>
+        <w:rPr>
+          <w:rFonts w:eastAsiaTheme="minorEastAsia"/>
+        </w:rPr>
+        <w:t>–</w:t>
+      </w:r>
+      <w:r>
+        <w:rPr>
+          <w:rFonts w:eastAsiaTheme="minorEastAsia"/>
+        </w:rPr>
+        <w:t>(2.11</w:t>
       </w:r>
       <w:r>
         <w:rPr>
@@ -24096,7 +24586,13 @@
         <w:rPr>
           <w:rFonts w:eastAsiaTheme="minorEastAsia"/>
         </w:rPr>
-        <w:t>-owej</w:t>
+        <w:t>–</w:t>
+      </w:r>
+      <w:r>
+        <w:rPr>
+          <w:rFonts w:eastAsiaTheme="minorEastAsia"/>
+        </w:rPr>
+        <w:t>owej</w:t>
       </w:r>
       <w:proofErr w:type="spellEnd"/>
       <w:r>
@@ -24141,7 +24637,7 @@
         </w:numPr>
         <w:ind w:left="0" w:firstLine="0"/>
       </w:pPr>
-      <w:bookmarkStart w:id="17" w:name="_Toc394683461"/>
+      <w:bookmarkStart w:id="17" w:name="_Toc396317823"/>
       <w:r>
         <w:lastRenderedPageBreak/>
         <w:t>DOKUMENTACJA PROJEKTOWA</w:t>
@@ -24166,7 +24662,7 @@
         </w:rPr>
         <w:t xml:space="preserve"> </w:t>
       </w:r>
-      <w:bookmarkStart w:id="18" w:name="_Toc394683462"/>
+      <w:bookmarkStart w:id="18" w:name="_Toc396317824"/>
       <w:r>
         <w:rPr>
           <w:rFonts w:eastAsiaTheme="minorEastAsia"/>
@@ -24184,7 +24680,7 @@
         </w:numPr>
         <w:ind w:left="0" w:firstLine="0"/>
       </w:pPr>
-      <w:bookmarkStart w:id="19" w:name="_Toc394683463"/>
+      <w:bookmarkStart w:id="19" w:name="_Toc396317825"/>
       <w:r>
         <w:t>Cel i zakres dokumentu</w:t>
       </w:r>
@@ -24230,7 +24726,7 @@
         </w:numPr>
         <w:ind w:left="0" w:firstLine="0"/>
       </w:pPr>
-      <w:bookmarkStart w:id="20" w:name="_Toc394683464"/>
+      <w:bookmarkStart w:id="20" w:name="_Toc396317826"/>
       <w:r>
         <w:t>Odbiorcy</w:t>
       </w:r>
@@ -24265,7 +24761,7 @@
         </w:numPr>
         <w:ind w:left="0" w:firstLine="0"/>
       </w:pPr>
-      <w:bookmarkStart w:id="21" w:name="_Toc394683465"/>
+      <w:bookmarkStart w:id="21" w:name="_Toc396317827"/>
       <w:r>
         <w:t>Wstępny opis systemu</w:t>
       </w:r>
@@ -24340,7 +24836,7 @@
         </w:numPr>
         <w:ind w:left="0" w:firstLine="0"/>
       </w:pPr>
-      <w:bookmarkStart w:id="22" w:name="_Toc394683466"/>
+      <w:bookmarkStart w:id="22" w:name="_Toc396317828"/>
       <w:r>
         <w:t>Analiza popytu i konkurencji</w:t>
       </w:r>
@@ -24472,7 +24968,13 @@
         <w:t xml:space="preserve">jak </w:t>
       </w:r>
       <w:r>
-        <w:t>i prędkości dowolnej ilości obiektów. Dodatkowym atutem symulatora jest rzeczywista skalowalność układu - wszystkie parametry podawane są w jednostkach SI, a promień kul na wyświetlaczy w przybliżeniu odpowiada jego rzeczywistej wartości, a więc wyniki układu</w:t>
+        <w:t xml:space="preserve">i prędkości dowolnej ilości obiektów. Dodatkowym atutem symulatora jest rzeczywista skalowalność układu </w:t>
+      </w:r>
+      <w:r>
+        <w:t>–</w:t>
+      </w:r>
+      <w:r>
+        <w:t xml:space="preserve"> wszystkie parametry podawane są w jednostkach SI, a promień kul na wyświetlaczy w przybliżeniu odpowiada jego rzeczywistej wartości, a więc wyniki układu</w:t>
       </w:r>
       <w:r>
         <w:t>,</w:t>
@@ -24496,7 +24998,7 @@
         </w:numPr>
         <w:ind w:left="0" w:firstLine="0"/>
       </w:pPr>
-      <w:bookmarkStart w:id="23" w:name="_Toc394683467"/>
+      <w:bookmarkStart w:id="23" w:name="_Toc396317829"/>
       <w:proofErr w:type="spellStart"/>
       <w:r>
         <w:t>Makrootoczenie</w:t>
@@ -24616,7 +25118,7 @@
         </w:numPr>
         <w:ind w:left="0" w:firstLine="0"/>
       </w:pPr>
-      <w:bookmarkStart w:id="24" w:name="_Toc394683468"/>
+      <w:bookmarkStart w:id="24" w:name="_Toc396317830"/>
       <w:r>
         <w:t>Analiza możliwości i szans projektu (SWOT)</w:t>
       </w:r>
@@ -24769,7 +25271,7 @@
         </w:numPr>
         <w:ind w:left="0" w:firstLine="0"/>
       </w:pPr>
-      <w:bookmarkStart w:id="25" w:name="_Toc394683469"/>
+      <w:bookmarkStart w:id="25" w:name="_Toc396317831"/>
       <w:r>
         <w:t>Analiza wykonalności systemu</w:t>
       </w:r>
@@ -24914,7 +25416,7 @@
         </w:numPr>
         <w:ind w:left="0" w:firstLine="0"/>
       </w:pPr>
-      <w:bookmarkStart w:id="26" w:name="_Toc394683470"/>
+      <w:bookmarkStart w:id="26" w:name="_Toc396317832"/>
       <w:r>
         <w:t>Analiza kosztów i zysków</w:t>
       </w:r>
@@ -24989,7 +25491,7 @@
         </w:numPr>
         <w:ind w:left="0" w:firstLine="0"/>
       </w:pPr>
-      <w:bookmarkStart w:id="27" w:name="_Toc394683471"/>
+      <w:bookmarkStart w:id="27" w:name="_Toc396317833"/>
       <w:r>
         <w:t>Podsumowanie</w:t>
       </w:r>
@@ -25017,7 +25519,7 @@
         <w:lastRenderedPageBreak/>
         <w:t xml:space="preserve"> </w:t>
       </w:r>
-      <w:bookmarkStart w:id="28" w:name="_Toc394683472"/>
+      <w:bookmarkStart w:id="28" w:name="_Toc396317834"/>
       <w:r>
         <w:t>Spis wymagań systemowych</w:t>
       </w:r>
@@ -25806,7 +26308,7 @@
       <w:r>
         <w:t xml:space="preserve"> </w:t>
       </w:r>
-      <w:bookmarkStart w:id="29" w:name="_Toc394683473"/>
+      <w:bookmarkStart w:id="29" w:name="_Toc396317835"/>
       <w:r>
         <w:t xml:space="preserve">Diagramy </w:t>
       </w:r>
@@ -25824,7 +26326,7 @@
         </w:numPr>
         <w:ind w:left="0" w:firstLine="0"/>
       </w:pPr>
-      <w:bookmarkStart w:id="30" w:name="_Toc394683474"/>
+      <w:bookmarkStart w:id="30" w:name="_Toc396317836"/>
       <w:r>
         <w:t>Diagramy przypadków użycia</w:t>
       </w:r>
@@ -25862,7 +26364,13 @@
         <w:t xml:space="preserve"> przedstawione za pomocą diagramów przypadków użycia.</w:t>
       </w:r>
       <w:r>
-        <w:t xml:space="preserve"> Wymagania WF01-WF0</w:t>
+        <w:t xml:space="preserve"> Wymagania WF01</w:t>
+      </w:r>
+      <w:r>
+        <w:t>–</w:t>
+      </w:r>
+      <w:r>
+        <w:t>WF0</w:t>
       </w:r>
       <w:r>
         <w:t>4</w:t>
@@ -25874,7 +26382,10 @@
         <w:t xml:space="preserve"> i moment modyfikacji parametrów jako rozpoczęcie nowej symulacji</w:t>
       </w:r>
       <w:r>
-        <w:t>. Z kolei wymagania WF09-</w:t>
+        <w:t>. Z kolei wymagania WF09</w:t>
+      </w:r>
+      <w:r>
+        <w:t>–</w:t>
       </w:r>
       <w:r>
         <w:t>WF10</w:t>
@@ -26000,7 +26511,33 @@
               <w:rPr>
                 <w:rFonts w:eastAsiaTheme="minorEastAsia"/>
               </w:rPr>
-              <w:t xml:space="preserve"> Diagram przypadków użycia przedstawiający interakcje aktora-użytkownika z systemem.</w:t>
+              <w:t xml:space="preserve"> Diagram przypadków użycia przedstawiający interakcje </w:t>
+            </w:r>
+            <w:proofErr w:type="spellStart"/>
+            <w:r>
+              <w:rPr>
+                <w:rFonts w:eastAsiaTheme="minorEastAsia"/>
+              </w:rPr>
+              <w:t>aktora</w:t>
+            </w:r>
+            <w:r>
+              <w:rPr>
+                <w:rFonts w:eastAsiaTheme="minorEastAsia"/>
+              </w:rPr>
+              <w:t>–</w:t>
+            </w:r>
+            <w:r>
+              <w:rPr>
+                <w:rFonts w:eastAsiaTheme="minorEastAsia"/>
+              </w:rPr>
+              <w:t>użytkownika</w:t>
+            </w:r>
+            <w:proofErr w:type="spellEnd"/>
+            <w:r>
+              <w:rPr>
+                <w:rFonts w:eastAsiaTheme="minorEastAsia"/>
+              </w:rPr>
+              <w:t xml:space="preserve"> z systemem.</w:t>
             </w:r>
           </w:p>
         </w:tc>
@@ -26131,7 +26668,7 @@
         </w:numPr>
         <w:ind w:left="0" w:firstLine="0"/>
       </w:pPr>
-      <w:bookmarkStart w:id="31" w:name="_Toc394683475"/>
+      <w:bookmarkStart w:id="31" w:name="_Toc396317837"/>
       <w:r>
         <w:t>Diagram klas</w:t>
       </w:r>
@@ -26498,7 +27035,7 @@
         </w:numPr>
         <w:ind w:left="0" w:firstLine="0"/>
       </w:pPr>
-      <w:bookmarkStart w:id="32" w:name="_Toc394683476"/>
+      <w:bookmarkStart w:id="32" w:name="_Toc396317838"/>
       <w:r>
         <w:t>Diagram sekwencji</w:t>
       </w:r>
@@ -26675,7 +27212,7 @@
         </w:numPr>
         <w:ind w:left="0" w:firstLine="0"/>
       </w:pPr>
-      <w:bookmarkStart w:id="33" w:name="_Toc394683477"/>
+      <w:bookmarkStart w:id="33" w:name="_Toc396317839"/>
       <w:r>
         <w:lastRenderedPageBreak/>
         <w:t>IMPLEMENTACJA WYBRANYCH ZAGADNIEŃ</w:t>
@@ -26738,7 +27275,7 @@
       <w:r>
         <w:t xml:space="preserve"> </w:t>
       </w:r>
-      <w:bookmarkStart w:id="34" w:name="_Toc394683478"/>
+      <w:bookmarkStart w:id="34" w:name="_Toc396317840"/>
       <w:r>
         <w:t>Detekcja kolizji</w:t>
       </w:r>
@@ -29287,7 +29824,25 @@
                 <w:szCs w:val="18"/>
                 <w:lang w:val="en-US"/>
               </w:rPr>
-              <w:t xml:space="preserve"> (time &gt;= 0.0f &amp;&amp; (time - TIME_TO_NEXT_COLLISION) </w:t>
+              <w:t xml:space="preserve"> (time &gt;= 0.0f &amp;&amp; (time </w:t>
+            </w:r>
+            <w:r>
+              <w:rPr>
+                <w:rFonts w:ascii="Consolas" w:hAnsi="Consolas" w:cs="Consolas"/>
+                <w:sz w:val="18"/>
+                <w:szCs w:val="18"/>
+                <w:lang w:val="en-US"/>
+              </w:rPr>
+              <w:t>–</w:t>
+            </w:r>
+            <w:r>
+              <w:rPr>
+                <w:rFonts w:ascii="Consolas" w:hAnsi="Consolas" w:cs="Consolas"/>
+                <w:sz w:val="18"/>
+                <w:szCs w:val="18"/>
+                <w:lang w:val="en-US"/>
+              </w:rPr>
+              <w:t xml:space="preserve"> TIME_TO_NEXT_COLLISION) </w:t>
             </w:r>
             <w:r>
               <w:rPr>
@@ -29756,7 +30311,13 @@
         <w:t>MAXTIME</w:t>
       </w:r>
       <w:r>
-        <w:t xml:space="preserve"> (linie 3-5). </w:t>
+        <w:t xml:space="preserve"> (linie 3</w:t>
+      </w:r>
+      <w:r>
+        <w:t>–</w:t>
+      </w:r>
+      <w:r>
+        <w:t xml:space="preserve">5). </w:t>
       </w:r>
       <w:r>
         <w:t>Następnie w podwójnej pętli dla każdej cząstki sprawdzane jest</w:t>
@@ -29765,7 +30326,13 @@
         <w:t>,</w:t>
       </w:r>
       <w:r>
-        <w:t xml:space="preserve"> z którą ze ścian nastąpi jej zderzenie. W liniach 10-29 przedstawiony został fragment kodu dla przypadku kolizji kuli z prawą pionową ścianą. </w:t>
+        <w:t xml:space="preserve"> z którą ze ścian nastąpi jej zderzenie. W liniach 10</w:t>
+      </w:r>
+      <w:r>
+        <w:t>–</w:t>
+      </w:r>
+      <w:r>
+        <w:t xml:space="preserve">29 przedstawiony został fragment kodu dla przypadku kolizji kuli z prawą pionową ścianą. </w:t>
       </w:r>
       <w:r>
         <w:lastRenderedPageBreak/>
@@ -29786,7 +30353,13 @@
         <w:t>,</w:t>
       </w:r>
       <w:r>
-        <w:t xml:space="preserve"> jeżeli otrzymany czas jest zarówno większy od zera (zderzenie nastąpi) jak i mniejszy od dotychczasowej najmniejszej wartości (linie 16-17), tworzona jest nowa lista kolizji i zderzenie jest do niej dodane. Należy zwrócić uwagę na dodatkowy parametr </w:t>
+        <w:t xml:space="preserve"> jeżeli otrzymany czas jest zarówno większy od zera (zderzenie nastąpi) jak i mniejszy od dotychczasowej najmniejszej wartości (linie 16</w:t>
+      </w:r>
+      <w:r>
+        <w:t>–</w:t>
+      </w:r>
+      <w:r>
+        <w:t xml:space="preserve">17), tworzona jest nowa lista kolizji i zderzenie jest do niej dodane. Należy zwrócić uwagę na dodatkowy parametr </w:t>
       </w:r>
       <w:proofErr w:type="spellStart"/>
       <w:r>
@@ -29822,10 +30395,28 @@
         <w:t xml:space="preserve"> w stosunku do najmniejszego z nich. </w:t>
       </w:r>
       <w:r>
-        <w:t xml:space="preserve">Opisany problem przedstawiają linie 23-28. </w:t>
-      </w:r>
-      <w:r>
-        <w:t>Pozostałe przypadki - kolizja z lewą, górną i dolną ścianą - przebiegają w analogiczny sposób.</w:t>
+        <w:t>Opisany problem przedstawiają linie 23</w:t>
+      </w:r>
+      <w:r>
+        <w:t>–</w:t>
+      </w:r>
+      <w:r>
+        <w:t xml:space="preserve">28. </w:t>
+      </w:r>
+      <w:r>
+        <w:t xml:space="preserve">Pozostałe przypadki </w:t>
+      </w:r>
+      <w:r>
+        <w:t>–</w:t>
+      </w:r>
+      <w:r>
+        <w:t xml:space="preserve"> kolizja z lewą, górną i dolną ścianą </w:t>
+      </w:r>
+      <w:r>
+        <w:t>–</w:t>
+      </w:r>
+      <w:r>
+        <w:t xml:space="preserve"> przebiegają w analogiczny sposób.</w:t>
       </w:r>
     </w:p>
     <w:p>
@@ -30797,7 +31388,25 @@
                 <w:szCs w:val="18"/>
                 <w:lang w:val="en-US"/>
               </w:rPr>
-              <w:t xml:space="preserve"> - </w:t>
+              <w:t xml:space="preserve"> </w:t>
+            </w:r>
+            <w:r>
+              <w:rPr>
+                <w:rFonts w:ascii="Consolas" w:hAnsi="Consolas" w:cs="Consolas"/>
+                <w:sz w:val="18"/>
+                <w:szCs w:val="18"/>
+                <w:lang w:val="en-US"/>
+              </w:rPr>
+              <w:t>–</w:t>
+            </w:r>
+            <w:r>
+              <w:rPr>
+                <w:rFonts w:ascii="Consolas" w:hAnsi="Consolas" w:cs="Consolas"/>
+                <w:sz w:val="18"/>
+                <w:szCs w:val="18"/>
+                <w:lang w:val="en-US"/>
+              </w:rPr>
+              <w:t xml:space="preserve"> </w:t>
             </w:r>
             <w:proofErr w:type="spellStart"/>
             <w:r>
@@ -31164,7 +31773,25 @@
                 <w:szCs w:val="18"/>
                 <w:lang w:val="en-US"/>
               </w:rPr>
-              <w:t xml:space="preserve"> - </w:t>
+              <w:t xml:space="preserve"> </w:t>
+            </w:r>
+            <w:r>
+              <w:rPr>
+                <w:rFonts w:ascii="Consolas" w:hAnsi="Consolas" w:cs="Consolas"/>
+                <w:sz w:val="18"/>
+                <w:szCs w:val="18"/>
+                <w:lang w:val="en-US"/>
+              </w:rPr>
+              <w:t>–</w:t>
+            </w:r>
+            <w:r>
+              <w:rPr>
+                <w:rFonts w:ascii="Consolas" w:hAnsi="Consolas" w:cs="Consolas"/>
+                <w:sz w:val="18"/>
+                <w:szCs w:val="18"/>
+                <w:lang w:val="en-US"/>
+              </w:rPr>
+              <w:t xml:space="preserve"> </w:t>
             </w:r>
             <w:proofErr w:type="spellStart"/>
             <w:r>
@@ -31275,7 +31902,25 @@
                 <w:szCs w:val="18"/>
                 <w:lang w:val="en-US"/>
               </w:rPr>
-              <w:t xml:space="preserve"> (s - </w:t>
+              <w:t xml:space="preserve"> (s </w:t>
+            </w:r>
+            <w:r>
+              <w:rPr>
+                <w:rFonts w:ascii="Consolas" w:hAnsi="Consolas" w:cs="Consolas"/>
+                <w:sz w:val="18"/>
+                <w:szCs w:val="18"/>
+                <w:lang w:val="en-US"/>
+              </w:rPr>
+              <w:t>–</w:t>
+            </w:r>
+            <w:r>
+              <w:rPr>
+                <w:rFonts w:ascii="Consolas" w:hAnsi="Consolas" w:cs="Consolas"/>
+                <w:sz w:val="18"/>
+                <w:szCs w:val="18"/>
+                <w:lang w:val="en-US"/>
+              </w:rPr>
+              <w:t xml:space="preserve"> </w:t>
             </w:r>
             <w:proofErr w:type="spellStart"/>
             <w:r>
@@ -31384,7 +32029,43 @@
         <w:t>Funkcja ta dzieli się n</w:t>
       </w:r>
       <w:r>
-        <w:t>a dwa etapy ze względu na orientację ściany. W pierwszym kroku - linie 4-8 - uwzględniony jest przypadek orientacji poziomej. Następnie - linie 9-13 - sprawdzany jest warunek dla orientacji pionowej. W zależności od przypadku wyliczana jest odległość środka kuli od ściany. Ostatecznie w linii 15 zwracany jest czas pokonania drogi wyliczonej odległości pomniejszonej o promień kuli z odpowiednią prędkością kuli.</w:t>
+        <w:t xml:space="preserve">a dwa etapy ze względu na orientację ściany. W pierwszym kroku </w:t>
+      </w:r>
+      <w:r>
+        <w:t>–</w:t>
+      </w:r>
+      <w:r>
+        <w:t xml:space="preserve"> linie 4</w:t>
+      </w:r>
+      <w:r>
+        <w:t>–</w:t>
+      </w:r>
+      <w:r>
+        <w:t xml:space="preserve">8 </w:t>
+      </w:r>
+      <w:r>
+        <w:t>–</w:t>
+      </w:r>
+      <w:r>
+        <w:t xml:space="preserve"> uwzględniony jest przypadek orientacji poziomej. Następnie </w:t>
+      </w:r>
+      <w:r>
+        <w:t>–</w:t>
+      </w:r>
+      <w:r>
+        <w:t xml:space="preserve"> linie 9</w:t>
+      </w:r>
+      <w:r>
+        <w:t>–</w:t>
+      </w:r>
+      <w:r>
+        <w:t xml:space="preserve">13 </w:t>
+      </w:r>
+      <w:r>
+        <w:t>–</w:t>
+      </w:r>
+      <w:r>
+        <w:t xml:space="preserve"> sprawdzany jest warunek dla orientacji pionowej. W zależności od przypadku wyliczana jest odległość środka kuli od ściany. Ostatecznie w linii 15 zwracany jest czas pokonania drogi wyliczonej odległości pomniejszonej o promień kuli z odpowiednią prędkością kuli.</w:t>
       </w:r>
     </w:p>
     <w:p>
@@ -33243,7 +33924,25 @@
                 <w:szCs w:val="18"/>
                 <w:lang w:val="en-US"/>
               </w:rPr>
-              <w:t xml:space="preserve"> - Balls[</w:t>
+              <w:t xml:space="preserve"> </w:t>
+            </w:r>
+            <w:r>
+              <w:rPr>
+                <w:rFonts w:ascii="Consolas" w:hAnsi="Consolas" w:cs="Consolas"/>
+                <w:sz w:val="18"/>
+                <w:szCs w:val="18"/>
+                <w:lang w:val="en-US"/>
+              </w:rPr>
+              <w:t>–</w:t>
+            </w:r>
+            <w:r>
+              <w:rPr>
+                <w:rFonts w:ascii="Consolas" w:hAnsi="Consolas" w:cs="Consolas"/>
+                <w:sz w:val="18"/>
+                <w:szCs w:val="18"/>
+                <w:lang w:val="en-US"/>
+              </w:rPr>
+              <w:t xml:space="preserve"> Balls[</w:t>
             </w:r>
             <w:proofErr w:type="spellStart"/>
             <w:r>
@@ -33384,7 +34083,25 @@
                 <w:szCs w:val="18"/>
                 <w:lang w:val="en-US"/>
               </w:rPr>
-              <w:t xml:space="preserve"> - Balls[</w:t>
+              <w:t xml:space="preserve"> </w:t>
+            </w:r>
+            <w:r>
+              <w:rPr>
+                <w:rFonts w:ascii="Consolas" w:hAnsi="Consolas" w:cs="Consolas"/>
+                <w:sz w:val="18"/>
+                <w:szCs w:val="18"/>
+                <w:lang w:val="en-US"/>
+              </w:rPr>
+              <w:t>–</w:t>
+            </w:r>
+            <w:r>
+              <w:rPr>
+                <w:rFonts w:ascii="Consolas" w:hAnsi="Consolas" w:cs="Consolas"/>
+                <w:sz w:val="18"/>
+                <w:szCs w:val="18"/>
+                <w:lang w:val="en-US"/>
+              </w:rPr>
+              <w:t xml:space="preserve"> Balls[</w:t>
             </w:r>
             <w:proofErr w:type="spellStart"/>
             <w:r>
@@ -33505,7 +34222,25 @@
                 <w:szCs w:val="18"/>
                 <w:lang w:val="en-US"/>
               </w:rPr>
-              <w:t xml:space="preserve"> = Balls[j].V.X - Balls[</w:t>
+              <w:t xml:space="preserve"> = Balls[j].V.X </w:t>
+            </w:r>
+            <w:r>
+              <w:rPr>
+                <w:rFonts w:ascii="Consolas" w:hAnsi="Consolas" w:cs="Consolas"/>
+                <w:sz w:val="18"/>
+                <w:szCs w:val="18"/>
+                <w:lang w:val="en-US"/>
+              </w:rPr>
+              <w:t>–</w:t>
+            </w:r>
+            <w:r>
+              <w:rPr>
+                <w:rFonts w:ascii="Consolas" w:hAnsi="Consolas" w:cs="Consolas"/>
+                <w:sz w:val="18"/>
+                <w:szCs w:val="18"/>
+                <w:lang w:val="en-US"/>
+              </w:rPr>
+              <w:t xml:space="preserve"> Balls[</w:t>
             </w:r>
             <w:proofErr w:type="spellStart"/>
             <w:r>
@@ -33606,7 +34341,25 @@
                 <w:szCs w:val="18"/>
                 <w:lang w:val="en-US"/>
               </w:rPr>
-              <w:t xml:space="preserve"> = Balls[j].V.Y - Balls[</w:t>
+              <w:t xml:space="preserve"> = Balls[j].V.Y </w:t>
+            </w:r>
+            <w:r>
+              <w:rPr>
+                <w:rFonts w:ascii="Consolas" w:hAnsi="Consolas" w:cs="Consolas"/>
+                <w:sz w:val="18"/>
+                <w:szCs w:val="18"/>
+                <w:lang w:val="en-US"/>
+              </w:rPr>
+              <w:t>–</w:t>
+            </w:r>
+            <w:r>
+              <w:rPr>
+                <w:rFonts w:ascii="Consolas" w:hAnsi="Consolas" w:cs="Consolas"/>
+                <w:sz w:val="18"/>
+                <w:szCs w:val="18"/>
+                <w:lang w:val="en-US"/>
+              </w:rPr>
+              <w:t xml:space="preserve"> Balls[</w:t>
             </w:r>
             <w:proofErr w:type="spellStart"/>
             <w:r>
@@ -34634,7 +35387,25 @@
                 <w:szCs w:val="18"/>
                 <w:lang w:val="en-US"/>
               </w:rPr>
-              <w:t xml:space="preserve"> c = xdiff2 + ydiff2 - r_sum2;</w:t>
+              <w:t xml:space="preserve"> c = xdiff2 + ydiff2 </w:t>
+            </w:r>
+            <w:r>
+              <w:rPr>
+                <w:rFonts w:ascii="Consolas" w:hAnsi="Consolas" w:cs="Consolas"/>
+                <w:sz w:val="18"/>
+                <w:szCs w:val="18"/>
+                <w:lang w:val="en-US"/>
+              </w:rPr>
+              <w:t>–</w:t>
+            </w:r>
+            <w:r>
+              <w:rPr>
+                <w:rFonts w:ascii="Consolas" w:hAnsi="Consolas" w:cs="Consolas"/>
+                <w:sz w:val="18"/>
+                <w:szCs w:val="18"/>
+                <w:lang w:val="en-US"/>
+              </w:rPr>
+              <w:t xml:space="preserve"> r_sum2;</w:t>
             </w:r>
           </w:p>
           <w:p>
@@ -35843,7 +36614,25 @@
                 <w:szCs w:val="18"/>
                 <w:lang w:val="en-US"/>
               </w:rPr>
-              <w:t xml:space="preserve">(time - TIME_TO_NEXT_COLLISION) &lt;= </w:t>
+              <w:t xml:space="preserve">(time </w:t>
+            </w:r>
+            <w:r>
+              <w:rPr>
+                <w:rFonts w:ascii="Consolas" w:hAnsi="Consolas" w:cs="Consolas"/>
+                <w:sz w:val="18"/>
+                <w:szCs w:val="18"/>
+                <w:lang w:val="en-US"/>
+              </w:rPr>
+              <w:t>–</w:t>
+            </w:r>
+            <w:r>
+              <w:rPr>
+                <w:rFonts w:ascii="Consolas" w:hAnsi="Consolas" w:cs="Consolas"/>
+                <w:sz w:val="18"/>
+                <w:szCs w:val="18"/>
+                <w:lang w:val="en-US"/>
+              </w:rPr>
+              <w:t xml:space="preserve"> TIME_TO_NEXT_COLLISION) &lt;= </w:t>
             </w:r>
             <w:proofErr w:type="spellStart"/>
             <w:r>
@@ -36406,7 +37195,13 @@
         <w:t xml:space="preserve"> drugiej pętli, która celowo nie została ustawiona na zero, tak aby nie wykonywać podwójnych obliczeń dla już sprawdzonej pary.</w:t>
       </w:r>
       <w:r>
-        <w:t xml:space="preserve"> W liniach 12-21 wyliczane są wszystkie parametry niezbędne do rozwiązania równania kwadratowego z równania </w:t>
+        <w:t xml:space="preserve"> W liniach 12</w:t>
+      </w:r>
+      <w:r>
+        <w:t>–</w:t>
+      </w:r>
+      <w:r>
+        <w:t xml:space="preserve">21 wyliczane są wszystkie parametry niezbędne do rozwiązania równania kwadratowego z równania </w:t>
       </w:r>
       <w:r>
         <w:t xml:space="preserve">(2.5). </w:t>
@@ -36425,10 +37220,22 @@
         <w:t xml:space="preserve">zaokrągleń operacji na typach zmiennoprzecinkowych pojedynczej precyzji. </w:t>
       </w:r>
       <w:r>
-        <w:t>W liniach 24-28 obliczane są parametry równania kwadratowego oraz najmniejszy czas, równocześnie większy od zera.</w:t>
-      </w:r>
-      <w:r>
-        <w:t xml:space="preserve"> Ostatecznie w liniach 29-41 wykonywana jest analogiczna operacja jak w przypadku obliczania najbliższej kolizji kuli ze ścianą. Brany jest pod uwagę przedział czasowy uwzględniający parametr </w:t>
+        <w:t>W liniach 24</w:t>
+      </w:r>
+      <w:r>
+        <w:t>–</w:t>
+      </w:r>
+      <w:r>
+        <w:t>28 obliczane są parametry równania kwadratowego oraz najmniejszy czas, równocześnie większy od zera.</w:t>
+      </w:r>
+      <w:r>
+        <w:t xml:space="preserve"> Ostatecznie w liniach 29</w:t>
+      </w:r>
+      <w:r>
+        <w:t>–</w:t>
+      </w:r>
+      <w:r>
+        <w:t xml:space="preserve">41 wykonywana jest analogiczna operacja jak w przypadku obliczania najbliższej kolizji kuli ze ścianą. Brany jest pod uwagę przedział czasowy uwzględniający parametr </w:t>
       </w:r>
       <w:proofErr w:type="spellStart"/>
       <w:r>
@@ -36445,7 +37252,13 @@
         <w:t>pięciu</w:t>
       </w:r>
       <w:r>
-        <w:t xml:space="preserve"> liczb - jest to dodatkowe zabezpieczenie przed nadmiarowymi zderzeniami</w:t>
+        <w:t xml:space="preserve"> liczb </w:t>
+      </w:r>
+      <w:r>
+        <w:t>–</w:t>
+      </w:r>
+      <w:r>
+        <w:t xml:space="preserve"> jest to dodatkowe zabezpieczenie przed nadmiarowymi zderzeniami</w:t>
       </w:r>
       <w:r>
         <w:t xml:space="preserve"> w sytuacji, gdy kolejne najbliższe zderzenie liczone jest w momencie, gdy kule już stykają się.</w:t>
@@ -36462,7 +37275,7 @@
       <w:r>
         <w:t xml:space="preserve"> </w:t>
       </w:r>
-      <w:bookmarkStart w:id="35" w:name="_Toc394683479"/>
+      <w:bookmarkStart w:id="35" w:name="_Toc396317841"/>
       <w:r>
         <w:t>Odpowiedź zderzenia</w:t>
       </w:r>
@@ -36473,13 +37286,41 @@
         <w:tab/>
       </w:r>
       <w:r>
-        <w:t xml:space="preserve">Odpowiedź zderzenia w przypadku pierwszego rodzaju kolizji kula-ściana jest raczej trywialna. </w:t>
+        <w:t xml:space="preserve">Odpowiedź zderzenia w przypadku pierwszego rodzaju kolizji </w:t>
+      </w:r>
+      <w:proofErr w:type="spellStart"/>
+      <w:r>
+        <w:t>kula</w:t>
+      </w:r>
+      <w:r>
+        <w:t>–</w:t>
+      </w:r>
+      <w:r>
+        <w:t>ściana</w:t>
+      </w:r>
+      <w:proofErr w:type="spellEnd"/>
+      <w:r>
+        <w:t xml:space="preserve"> jest raczej trywialna. </w:t>
       </w:r>
       <w:r>
         <w:t xml:space="preserve">Dużo ciekawsza jest implementacja </w:t>
       </w:r>
       <w:r>
-        <w:t xml:space="preserve">przypadku zderzenia kula-kula, która została zrealizowana w funkcji </w:t>
+        <w:t xml:space="preserve">przypadku zderzenia </w:t>
+      </w:r>
+      <w:proofErr w:type="spellStart"/>
+      <w:r>
+        <w:t>kula</w:t>
+      </w:r>
+      <w:r>
+        <w:t>–</w:t>
+      </w:r>
+      <w:r>
+        <w:t>kula</w:t>
+      </w:r>
+      <w:proofErr w:type="spellEnd"/>
+      <w:r>
+        <w:t xml:space="preserve">, która została zrealizowana w funkcji </w:t>
       </w:r>
       <w:proofErr w:type="spellStart"/>
       <w:r>
@@ -38759,7 +39600,25 @@
                 <w:szCs w:val="18"/>
                 <w:lang w:val="en-US"/>
               </w:rPr>
-              <w:t xml:space="preserve"> v1nPost = factor1 * v1n - factor2 * v1n </w:t>
+              <w:t xml:space="preserve"> v1nPost = factor1 * v1n </w:t>
+            </w:r>
+            <w:r>
+              <w:rPr>
+                <w:rFonts w:ascii="Consolas" w:hAnsi="Consolas" w:cs="Consolas"/>
+                <w:sz w:val="18"/>
+                <w:szCs w:val="18"/>
+                <w:lang w:val="en-US"/>
+              </w:rPr>
+              <w:t>–</w:t>
+            </w:r>
+            <w:r>
+              <w:rPr>
+                <w:rFonts w:ascii="Consolas" w:hAnsi="Consolas" w:cs="Consolas"/>
+                <w:sz w:val="18"/>
+                <w:szCs w:val="18"/>
+                <w:lang w:val="en-US"/>
+              </w:rPr>
+              <w:t xml:space="preserve"> factor2 * v1n </w:t>
             </w:r>
           </w:p>
           <w:p>
@@ -38880,7 +39739,25 @@
                 <w:szCs w:val="18"/>
                 <w:lang w:val="en-US"/>
               </w:rPr>
-              <w:t xml:space="preserve"> v2nPost = -factor1 * v2n + factor2 * v2n </w:t>
+              <w:t xml:space="preserve"> v2nPost = </w:t>
+            </w:r>
+            <w:r>
+              <w:rPr>
+                <w:rFonts w:ascii="Consolas" w:hAnsi="Consolas" w:cs="Consolas"/>
+                <w:sz w:val="18"/>
+                <w:szCs w:val="18"/>
+                <w:lang w:val="en-US"/>
+              </w:rPr>
+              <w:t>–</w:t>
+            </w:r>
+            <w:r>
+              <w:rPr>
+                <w:rFonts w:ascii="Consolas" w:hAnsi="Consolas" w:cs="Consolas"/>
+                <w:sz w:val="18"/>
+                <w:szCs w:val="18"/>
+                <w:lang w:val="en-US"/>
+              </w:rPr>
+              <w:t xml:space="preserve">factor1 * v2n + factor2 * v2n </w:t>
             </w:r>
           </w:p>
           <w:p>
@@ -39767,7 +40644,13 @@
         <w:t xml:space="preserve"> </w:t>
       </w:r>
       <w:r>
-        <w:t xml:space="preserve">W liniach 8-9 oba obiekty rzutowane są na typ </w:t>
+        <w:t>W liniach 8</w:t>
+      </w:r>
+      <w:r>
+        <w:t>–</w:t>
+      </w:r>
+      <w:r>
+        <w:t xml:space="preserve">9 oba obiekty rzutowane są na typ </w:t>
       </w:r>
       <w:r>
         <w:rPr>
@@ -39782,16 +40665,40 @@
         <w:t xml:space="preserve">wektorów normalnego i stycznego (linie </w:t>
       </w:r>
       <w:r>
-        <w:t>11-12)</w:t>
-      </w:r>
-      <w:r>
-        <w:t xml:space="preserve">, rzutowania wektorów prędkości na lokalny układ współrzędnych wyznaczony przez wektor normalny i styczny (linie 14-17), </w:t>
+        <w:t>11</w:t>
+      </w:r>
+      <w:r>
+        <w:t>–</w:t>
+      </w:r>
+      <w:r>
+        <w:t>12)</w:t>
+      </w:r>
+      <w:r>
+        <w:t>, rzutowania wektorów prędkości na lokalny układ współrzędnych wyznaczony przez wektor normalny i styczny (linie 14</w:t>
+      </w:r>
+      <w:r>
+        <w:t>–</w:t>
+      </w:r>
+      <w:r>
+        <w:t xml:space="preserve">17), </w:t>
       </w:r>
       <w:r>
         <w:t>obliczania</w:t>
       </w:r>
       <w:r>
-        <w:t xml:space="preserve"> prędkości po zderzeniu (linie 23-26) i rzutowania ich na pierwotny układ współrzędny (linie 28-31).</w:t>
+        <w:t xml:space="preserve"> prędkości po zderzeniu (linie 23</w:t>
+      </w:r>
+      <w:r>
+        <w:t>–</w:t>
+      </w:r>
+      <w:r>
+        <w:t>26) i rzutowania ich na pierwotny układ współrzędny (linie 28</w:t>
+      </w:r>
+      <w:r>
+        <w:t>–</w:t>
+      </w:r>
+      <w:r>
+        <w:t>31).</w:t>
       </w:r>
       <w:r>
         <w:t xml:space="preserve"> Na końcu funkcja zwraca zmodyfikowany o prędkości po zderzeniu obiekt następnej kolizji.</w:t>
@@ -39808,7 +40715,7 @@
       <w:r>
         <w:t xml:space="preserve"> </w:t>
       </w:r>
-      <w:bookmarkStart w:id="36" w:name="_Toc394683480"/>
+      <w:bookmarkStart w:id="36" w:name="_Toc396317842"/>
       <w:r>
         <w:t>Sekwencja głównego algorytmu</w:t>
       </w:r>
@@ -39827,7 +40734,13 @@
       </w:r>
       <w:proofErr w:type="spellEnd"/>
       <w:r>
-        <w:t xml:space="preserve"> Studio 4.0 w rzeczywistości opiera się na zaprojektowaniu zawartości dwóch funkcji - </w:t>
+        <w:t xml:space="preserve"> Studio 4.0 w rzeczywistości opiera się na zaprojektowaniu zawartości dwóch funkcji </w:t>
+      </w:r>
+      <w:r>
+        <w:t>–</w:t>
+      </w:r>
+      <w:r>
+        <w:t xml:space="preserve"> </w:t>
       </w:r>
       <w:r>
         <w:rPr>
@@ -39871,7 +40784,10 @@
         <w:t xml:space="preserve"> z tłumaczeniem Roba Milesa</w:t>
       </w:r>
       <w:r>
-        <w:t xml:space="preserve">, "kiedy </w:t>
+        <w:t>, „</w:t>
+      </w:r>
+      <w:r>
+        <w:t xml:space="preserve">kiedy </w:t>
       </w:r>
       <w:proofErr w:type="spellStart"/>
       <w:r>
@@ -39894,7 +40810,13 @@
         <w:t>raw</w:t>
       </w:r>
       <w:r>
-        <w:t xml:space="preserve">]" </w:t>
+        <w:t>]</w:t>
+      </w:r>
+      <w:r>
+        <w:t>”</w:t>
+      </w:r>
+      <w:r>
+        <w:t xml:space="preserve"> </w:t>
       </w:r>
       <w:sdt>
         <w:sdtPr>
@@ -39916,7 +40838,10 @@
         <w:t>.</w:t>
       </w:r>
       <w:r>
-        <w:t xml:space="preserve"> Z kolei "zadaniem metody </w:t>
+        <w:t xml:space="preserve"> Z kolei „</w:t>
+      </w:r>
+      <w:r>
+        <w:t xml:space="preserve">zadaniem metody </w:t>
       </w:r>
       <w:proofErr w:type="spellStart"/>
       <w:r>
@@ -39927,7 +40852,13 @@
       </w:r>
       <w:proofErr w:type="spellEnd"/>
       <w:r>
-        <w:t xml:space="preserve"> jest aktualizacja danych świata gry" </w:t>
+        <w:t xml:space="preserve"> jest aktualizacja danych świata gry</w:t>
+      </w:r>
+      <w:r>
+        <w:t>”</w:t>
+      </w:r>
+      <w:r>
+        <w:t xml:space="preserve"> </w:t>
       </w:r>
       <w:sdt>
         <w:sdtPr>
@@ -41286,7 +42217,25 @@
                 <w:szCs w:val="18"/>
                 <w:lang w:val="en-US"/>
               </w:rPr>
-              <w:t xml:space="preserve"> -= elapsed;</w:t>
+              <w:t xml:space="preserve"> </w:t>
+            </w:r>
+            <w:r>
+              <w:rPr>
+                <w:rFonts w:ascii="Consolas" w:hAnsi="Consolas" w:cs="Consolas"/>
+                <w:sz w:val="18"/>
+                <w:szCs w:val="18"/>
+                <w:lang w:val="en-US"/>
+              </w:rPr>
+              <w:t>–</w:t>
+            </w:r>
+            <w:r>
+              <w:rPr>
+                <w:rFonts w:ascii="Consolas" w:hAnsi="Consolas" w:cs="Consolas"/>
+                <w:sz w:val="18"/>
+                <w:szCs w:val="18"/>
+                <w:lang w:val="en-US"/>
+              </w:rPr>
+              <w:t>= elapsed;</w:t>
             </w:r>
           </w:p>
           <w:p>
@@ -43154,7 +44103,16 @@
                 <w:szCs w:val="18"/>
                 <w:lang w:val="en-US"/>
               </w:rPr>
-              <w:t xml:space="preserve">- </w:t>
+              <w:t>–</w:t>
+            </w:r>
+            <w:r>
+              <w:rPr>
+                <w:rFonts w:ascii="Consolas" w:hAnsi="Consolas" w:cs="Consolas"/>
+                <w:sz w:val="18"/>
+                <w:szCs w:val="18"/>
+                <w:lang w:val="en-US"/>
+              </w:rPr>
+              <w:t xml:space="preserve"> </w:t>
             </w:r>
             <w:proofErr w:type="spellStart"/>
             <w:r>
@@ -44039,7 +44997,13 @@
         <w:t xml:space="preserve">. Jest to zabieg mający na celu ustawienie położeń kul na wartości występujące dokładnie w momencie kolejnego zderzenia. </w:t>
       </w:r>
       <w:r>
-        <w:t>Następnie w bloku 14-35 dla każdej pary, wchodzącej w zakres najbliższych zderzeń, obliczane są wartości prędkości po zderzeniu</w:t>
+        <w:t>Następnie w bloku 14</w:t>
+      </w:r>
+      <w:r>
+        <w:t>–</w:t>
+      </w:r>
+      <w:r>
+        <w:t>35 dla każdej pary, wchodzącej w zakres najbliższych zderzeń, obliczane są wartości prędkości po zderzeniu</w:t>
       </w:r>
       <w:r>
         <w:t xml:space="preserve"> wraz z każdorazowym zwiększeniem licznika kolizji </w:t>
@@ -44056,7 +45020,13 @@
         <w:t xml:space="preserve">. </w:t>
       </w:r>
       <w:r>
-        <w:t>Na koniec w liniach 36-38</w:t>
+        <w:t>Na koniec w liniach 36</w:t>
+      </w:r>
+      <w:r>
+        <w:t>–</w:t>
+      </w:r>
+      <w:r>
+        <w:t>38</w:t>
       </w:r>
       <w:r>
         <w:t xml:space="preserve"> ustawiana jest flaga </w:t>
@@ -46042,8 +47012,39 @@
         <w:tab/>
       </w:r>
       <w:r>
-        <w:t>Na początku w liniach 3-4 wywoływane są metody detekcji najbliższych zderzeń dla kolizji typu kula-ściana i kula-kula</w:t>
-      </w:r>
+        <w:t>Na początku w liniach 3</w:t>
+      </w:r>
+      <w:r>
+        <w:t>–</w:t>
+      </w:r>
+      <w:r>
+        <w:t xml:space="preserve">4 wywoływane są metody detekcji najbliższych zderzeń dla kolizji typu </w:t>
+      </w:r>
+      <w:proofErr w:type="spellStart"/>
+      <w:r>
+        <w:t>kula</w:t>
+      </w:r>
+      <w:r>
+        <w:t>–</w:t>
+      </w:r>
+      <w:r>
+        <w:t>ściana</w:t>
+      </w:r>
+      <w:proofErr w:type="spellEnd"/>
+      <w:r>
+        <w:t xml:space="preserve"> i </w:t>
+      </w:r>
+      <w:proofErr w:type="spellStart"/>
+      <w:r>
+        <w:t>kula</w:t>
+      </w:r>
+      <w:r>
+        <w:t>–</w:t>
+      </w:r>
+      <w:r>
+        <w:t>kula</w:t>
+      </w:r>
+      <w:proofErr w:type="spellEnd"/>
       <w:r>
         <w:t xml:space="preserve"> (które zostały omówione wcześniej w tym rozdziale)</w:t>
       </w:r>
@@ -46054,7 +47055,13 @@
         <w:t xml:space="preserve"> Następnie, jeżeli znaleziono jakiekolwiek zderzenie</w:t>
       </w:r>
       <w:r>
-        <w:t xml:space="preserve">, w liniach 7-9 zderzenia są sortowane po czasie kolizji od najbliższego do najdalszego. W kolejnym kroku zmienna </w:t>
+        <w:t>, w liniach 7</w:t>
+      </w:r>
+      <w:r>
+        <w:t>–</w:t>
+      </w:r>
+      <w:r>
+        <w:t xml:space="preserve">9 zderzenia są sortowane po czasie kolizji od najbliższego do najdalszego. W kolejnym kroku zmienna </w:t>
       </w:r>
       <w:proofErr w:type="spellStart"/>
       <w:r>
@@ -46076,7 +47083,31 @@
       </w:r>
       <w:proofErr w:type="spellEnd"/>
       <w:r>
-        <w:t xml:space="preserve"> na prawdę. W liniach 13-17 ustawiany jest fragment panelu informacyjnego dotyczący najbliższych zderzeń. Jeżeli wywołanie metod detekcji nie znalazło żadnego najbliższego zderzenia - przykładowo dla pustego układu - w bloku linii 19-22 flaga </w:t>
+        <w:t xml:space="preserve"> na prawdę. W liniach 13</w:t>
+      </w:r>
+      <w:r>
+        <w:t>–</w:t>
+      </w:r>
+      <w:r>
+        <w:t xml:space="preserve">17 ustawiany jest fragment panelu informacyjnego dotyczący najbliższych zderzeń. Jeżeli wywołanie metod detekcji nie znalazło żadnego najbliższego zderzenia </w:t>
+      </w:r>
+      <w:r>
+        <w:t>–</w:t>
+      </w:r>
+      <w:r>
+        <w:t xml:space="preserve"> przykładowo dla pustego układu </w:t>
+      </w:r>
+      <w:r>
+        <w:t>–</w:t>
+      </w:r>
+      <w:r>
+        <w:t xml:space="preserve"> w bloku linii 19</w:t>
+      </w:r>
+      <w:r>
+        <w:t>–</w:t>
+      </w:r>
+      <w:r>
+        <w:t xml:space="preserve">22 flaga </w:t>
       </w:r>
       <w:proofErr w:type="spellStart"/>
       <w:r>
@@ -46166,7 +47197,7 @@
         </w:numPr>
         <w:ind w:left="0" w:firstLine="0"/>
       </w:pPr>
-      <w:bookmarkStart w:id="37" w:name="_Toc394683481"/>
+      <w:bookmarkStart w:id="37" w:name="_Toc396317843"/>
       <w:r>
         <w:lastRenderedPageBreak/>
         <w:t>INSTRUKCJA OBSŁUGI SYSTEMU</w:t>
@@ -46185,7 +47216,7 @@
       <w:r>
         <w:t xml:space="preserve"> </w:t>
       </w:r>
-      <w:bookmarkStart w:id="38" w:name="_Toc394683482"/>
+      <w:bookmarkStart w:id="38" w:name="_Toc396317844"/>
       <w:r>
         <w:t>Instalacja i uruchamianie aplikacji</w:t>
       </w:r>
@@ -46277,7 +47308,7 @@
                 <v:shape id="_x0000_i1027" type="#_x0000_t75" style="width:424.5pt;height:269.25pt" o:ole="">
                   <v:imagedata r:id="rId20" o:title=""/>
                 </v:shape>
-                <o:OLEObject Type="Embed" ProgID="PBrush" ShapeID="_x0000_i1027" DrawAspect="Content" ObjectID="_1468428550" r:id="rId21"/>
+                <o:OLEObject Type="Embed" ProgID="PBrush" ShapeID="_x0000_i1027" DrawAspect="Content" ObjectID="_1470060601" r:id="rId21"/>
               </w:object>
             </w:r>
           </w:p>
@@ -46317,7 +47348,7 @@
       <w:r>
         <w:t xml:space="preserve"> </w:t>
       </w:r>
-      <w:bookmarkStart w:id="39" w:name="_Toc394683483"/>
+      <w:bookmarkStart w:id="39" w:name="_Toc396317845"/>
       <w:r>
         <w:t>Obsługa wybranego układu</w:t>
       </w:r>
@@ -46466,10 +47497,28 @@
       </w:pPr>
       <w:r>
         <w:tab/>
-        <w:t xml:space="preserve">Symulację rozpoczyna się i zatrzymuje za pomocą spacji. Każdy z układów można modyfikować dodając nową kulę za pomocą przyciśnięcia klawisza b. Dodatkowo wybraną, zaznaczoną na żółto kulę, można przenosić za pomocą strzałek, zwiększać i zmniejszać masę wybierając m i odpowiednio + lub - na klawiaturze numerycznej. Zmiana masy powoduje wprowadzenie analogicznej zmiany dla promienia kuli tak aby było widać graficznie cięższe cząstki. </w:t>
-      </w:r>
-      <w:r>
-        <w:t>Ostatnią zmianą jest modyfikacja wektora prędkości po przez wciśnięcie kombinacji x i +/- oraz y i +/- dla odpowiednich składowych.</w:t>
+        <w:t xml:space="preserve">Symulację rozpoczyna się i zatrzymuje za pomocą spacji. Każdy z układów można modyfikować dodając nową kulę za pomocą przyciśnięcia klawisza b. Dodatkowo wybraną, zaznaczoną na żółto kulę, można przenosić za pomocą strzałek, zwiększać i zmniejszać masę wybierając m i odpowiednio + lub </w:t>
+      </w:r>
+      <w:r>
+        <w:t>–</w:t>
+      </w:r>
+      <w:r>
+        <w:t xml:space="preserve"> na klawiaturze numerycznej. Zmiana masy powoduje wprowadzenie analogicznej zmiany dla promienia kuli tak aby było widać graficznie cięższe cząstki. </w:t>
+      </w:r>
+      <w:r>
+        <w:t>Ostatnią zmianą jest modyfikacja wektora prędkości po przez wciśnięcie kombinacji x i +/</w:t>
+      </w:r>
+      <w:r>
+        <w:t>–</w:t>
+      </w:r>
+      <w:r>
+        <w:t xml:space="preserve"> oraz y i +/</w:t>
+      </w:r>
+      <w:r>
+        <w:t>–</w:t>
+      </w:r>
+      <w:r>
+        <w:t xml:space="preserve"> dla odpowiednich składowych.</w:t>
       </w:r>
       <w:r>
         <w:t xml:space="preserve"> Przykładową modyfikację oraz instrukcje przedstawia rysunek Rys </w:t>
@@ -46520,7 +47569,7 @@
                 <v:shape id="_x0000_i1028" type="#_x0000_t75" style="width:425.25pt;height:270pt" o:ole="">
                   <v:imagedata r:id="rId22" o:title=""/>
                 </v:shape>
-                <o:OLEObject Type="Embed" ProgID="PBrush" ShapeID="_x0000_i1028" DrawAspect="Content" ObjectID="_1468428551" r:id="rId23"/>
+                <o:OLEObject Type="Embed" ProgID="PBrush" ShapeID="_x0000_i1028" DrawAspect="Content" ObjectID="_1470060602" r:id="rId23"/>
               </w:object>
             </w:r>
           </w:p>
@@ -46631,7 +47680,7 @@
         </w:numPr>
         <w:ind w:left="0" w:firstLine="0"/>
       </w:pPr>
-      <w:bookmarkStart w:id="40" w:name="_Toc394683484"/>
+      <w:bookmarkStart w:id="40" w:name="_Toc396317846"/>
       <w:r>
         <w:lastRenderedPageBreak/>
         <w:t>TESTOWANIE</w:t>
@@ -46659,7 +47708,7 @@
         </w:rPr>
         <w:t xml:space="preserve"> </w:t>
       </w:r>
-      <w:bookmarkStart w:id="41" w:name="_Toc394683485"/>
+      <w:bookmarkStart w:id="41" w:name="_Toc396317847"/>
       <w:r>
         <w:rPr>
           <w:rFonts w:eastAsiaTheme="minorEastAsia"/>
@@ -47560,7 +48609,25 @@
                 <w:szCs w:val="18"/>
                 <w:lang w:val="en-US"/>
               </w:rPr>
-              <w:t xml:space="preserve">(-1.5f, 6.0f), </w:t>
+              <w:t>(</w:t>
+            </w:r>
+            <w:r>
+              <w:rPr>
+                <w:rFonts w:ascii="Consolas" w:hAnsi="Consolas" w:cs="Consolas"/>
+                <w:sz w:val="18"/>
+                <w:szCs w:val="18"/>
+                <w:lang w:val="en-US"/>
+              </w:rPr>
+              <w:t>–</w:t>
+            </w:r>
+            <w:r>
+              <w:rPr>
+                <w:rFonts w:ascii="Consolas" w:hAnsi="Consolas" w:cs="Consolas"/>
+                <w:sz w:val="18"/>
+                <w:szCs w:val="18"/>
+                <w:lang w:val="en-US"/>
+              </w:rPr>
+              <w:t xml:space="preserve">1.5f, 6.0f), </w:t>
             </w:r>
             <w:r>
               <w:rPr>
@@ -47643,7 +48710,25 @@
                 <w:szCs w:val="18"/>
                 <w:lang w:val="en-US"/>
               </w:rPr>
-              <w:t>(2.01f, -3.0f), 0.01f, 0.01f);</w:t>
+              <w:t xml:space="preserve">(2.01f, </w:t>
+            </w:r>
+            <w:r>
+              <w:rPr>
+                <w:rFonts w:ascii="Consolas" w:hAnsi="Consolas" w:cs="Consolas"/>
+                <w:sz w:val="18"/>
+                <w:szCs w:val="18"/>
+                <w:lang w:val="en-US"/>
+              </w:rPr>
+              <w:t>–</w:t>
+            </w:r>
+            <w:r>
+              <w:rPr>
+                <w:rFonts w:ascii="Consolas" w:hAnsi="Consolas" w:cs="Consolas"/>
+                <w:sz w:val="18"/>
+                <w:szCs w:val="18"/>
+                <w:lang w:val="en-US"/>
+              </w:rPr>
+              <w:t>3.0f), 0.01f, 0.01f);</w:t>
             </w:r>
           </w:p>
           <w:p>
@@ -47762,7 +48847,25 @@
                 <w:szCs w:val="18"/>
                 <w:lang w:val="en-US"/>
               </w:rPr>
-              <w:t xml:space="preserve">(2.0f, -3.0f), </w:t>
+              <w:t xml:space="preserve">(2.0f, </w:t>
+            </w:r>
+            <w:r>
+              <w:rPr>
+                <w:rFonts w:ascii="Consolas" w:hAnsi="Consolas" w:cs="Consolas"/>
+                <w:sz w:val="18"/>
+                <w:szCs w:val="18"/>
+                <w:lang w:val="en-US"/>
+              </w:rPr>
+              <w:t>–</w:t>
+            </w:r>
+            <w:r>
+              <w:rPr>
+                <w:rFonts w:ascii="Consolas" w:hAnsi="Consolas" w:cs="Consolas"/>
+                <w:sz w:val="18"/>
+                <w:szCs w:val="18"/>
+                <w:lang w:val="en-US"/>
+              </w:rPr>
+              <w:t xml:space="preserve">3.0f), </w:t>
             </w:r>
             <w:r>
               <w:rPr>
@@ -48245,7 +49348,25 @@
                 <w:szCs w:val="18"/>
                 <w:lang w:val="en-US"/>
               </w:rPr>
-              <w:t>(2.01f, -3.0f), 0.01f, 0.01f);</w:t>
+              <w:t xml:space="preserve">(2.01f, </w:t>
+            </w:r>
+            <w:r>
+              <w:rPr>
+                <w:rFonts w:ascii="Consolas" w:hAnsi="Consolas" w:cs="Consolas"/>
+                <w:sz w:val="18"/>
+                <w:szCs w:val="18"/>
+                <w:lang w:val="en-US"/>
+              </w:rPr>
+              <w:t>–</w:t>
+            </w:r>
+            <w:r>
+              <w:rPr>
+                <w:rFonts w:ascii="Consolas" w:hAnsi="Consolas" w:cs="Consolas"/>
+                <w:sz w:val="18"/>
+                <w:szCs w:val="18"/>
+                <w:lang w:val="en-US"/>
+              </w:rPr>
+              <w:t>3.0f), 0.01f, 0.01f);</w:t>
             </w:r>
           </w:p>
           <w:p>
@@ -48776,7 +49897,33 @@
           <w:rFonts w:eastAsiaTheme="minorEastAsia"/>
         </w:rPr>
         <w:lastRenderedPageBreak/>
-        <w:t>teoretyczną mówiącą o zderzeniach cząstek z obiektami o bardzo dużej masie, w przypadku kuli poruszającej się na lewo i zderzenia jej ze ścianą, zmianie ulegnie jedynie jej x-owa składowa prędkości zmieniając się na wartość przeciwną.</w:t>
+        <w:t xml:space="preserve">teoretyczną mówiącą o zderzeniach cząstek z obiektami o bardzo dużej masie, w przypadku kuli poruszającej się na lewo i zderzenia jej ze ścianą, zmianie ulegnie jedynie jej </w:t>
+      </w:r>
+      <w:proofErr w:type="spellStart"/>
+      <w:r>
+        <w:rPr>
+          <w:rFonts w:eastAsiaTheme="minorEastAsia"/>
+        </w:rPr>
+        <w:t>x</w:t>
+      </w:r>
+      <w:r>
+        <w:rPr>
+          <w:rFonts w:eastAsiaTheme="minorEastAsia"/>
+        </w:rPr>
+        <w:t>–</w:t>
+      </w:r>
+      <w:r>
+        <w:rPr>
+          <w:rFonts w:eastAsiaTheme="minorEastAsia"/>
+        </w:rPr>
+        <w:t>owa</w:t>
+      </w:r>
+      <w:proofErr w:type="spellEnd"/>
+      <w:r>
+        <w:rPr>
+          <w:rFonts w:eastAsiaTheme="minorEastAsia"/>
+        </w:rPr>
+        <w:t xml:space="preserve"> składowa prędkości zmieniając się na wartość przeciwną.</w:t>
       </w:r>
       <w:r>
         <w:rPr>
@@ -48803,7 +49950,7 @@
         </w:rPr>
         <w:t xml:space="preserve"> </w:t>
       </w:r>
-      <w:bookmarkStart w:id="42" w:name="_Toc394683486"/>
+      <w:bookmarkStart w:id="42" w:name="_Toc396317848"/>
       <w:r>
         <w:rPr>
           <w:rFonts w:eastAsiaTheme="minorEastAsia"/>
@@ -48832,7 +49979,21 @@
         <w:t xml:space="preserve"> zaprojektowano serię układów różniących się zawartymi w nich kulami zarówno pod kątem parametrów jak i ilości obiektów. Poniżej przedstawiono zestawienie wyników oczekiwanych z rezultatami otrzymanymi za pomocą systemu</w:t>
       </w:r>
       <w:r>
-        <w:t xml:space="preserve"> dla przykładowych zderzeń typu kula-kula.</w:t>
+        <w:t xml:space="preserve"> dla przykładowych zderzeń typu </w:t>
+      </w:r>
+      <w:proofErr w:type="spellStart"/>
+      <w:r>
+        <w:t>kula</w:t>
+      </w:r>
+      <w:r>
+        <w:t>–</w:t>
+      </w:r>
+      <w:r>
+        <w:t>kula</w:t>
+      </w:r>
+      <w:proofErr w:type="spellEnd"/>
+      <w:r>
+        <w:t>.</w:t>
       </w:r>
     </w:p>
     <w:p>
@@ -48844,7 +50005,7 @@
         </w:numPr>
         <w:ind w:left="0" w:firstLine="0"/>
       </w:pPr>
-      <w:bookmarkStart w:id="43" w:name="_Toc394683487"/>
+      <w:bookmarkStart w:id="43" w:name="_Toc396317849"/>
       <w:r>
         <w:t>Zderzenie centralne wertykalne</w:t>
       </w:r>
@@ -49017,7 +50178,7 @@
                 <v:shape id="_x0000_i1029" type="#_x0000_t75" style="width:425.25pt;height:269.25pt" o:ole="">
                   <v:imagedata r:id="rId24" o:title=""/>
                 </v:shape>
-                <o:OLEObject Type="Embed" ProgID="PBrush" ShapeID="_x0000_i1029" DrawAspect="Content" ObjectID="_1468428552" r:id="rId25"/>
+                <o:OLEObject Type="Embed" ProgID="PBrush" ShapeID="_x0000_i1029" DrawAspect="Content" ObjectID="_1470060603" r:id="rId25"/>
               </w:object>
             </w:r>
           </w:p>
@@ -49230,13 +50391,43 @@
         <w:rPr>
           <w:rFonts w:eastAsiaTheme="minorEastAsia"/>
         </w:rPr>
-        <w:t>. Po uruchomieniu symulacji, aplikacja potwierdza spodziewane wyniki - kule "zamieniły</w:t>
+        <w:t xml:space="preserve">. Po uruchomieniu symulacji, aplikacja potwierdza spodziewane wyniki </w:t>
       </w:r>
       <w:r>
         <w:rPr>
           <w:rFonts w:eastAsiaTheme="minorEastAsia"/>
         </w:rPr>
-        <w:t xml:space="preserve"> się" prędkościami. Rysunek Rys</w:t>
+        <w:t>–</w:t>
+      </w:r>
+      <w:r>
+        <w:rPr>
+          <w:rFonts w:eastAsiaTheme="minorEastAsia"/>
+        </w:rPr>
+        <w:t xml:space="preserve"> kule „</w:t>
+      </w:r>
+      <w:r>
+        <w:rPr>
+          <w:rFonts w:eastAsiaTheme="minorEastAsia"/>
+        </w:rPr>
+        <w:t>zamieniły</w:t>
+      </w:r>
+      <w:r>
+        <w:rPr>
+          <w:rFonts w:eastAsiaTheme="minorEastAsia"/>
+        </w:rPr>
+        <w:t xml:space="preserve"> się</w:t>
+      </w:r>
+      <w:r>
+        <w:rPr>
+          <w:rFonts w:eastAsiaTheme="minorEastAsia"/>
+        </w:rPr>
+        <w:t>”</w:t>
+      </w:r>
+      <w:r>
+        <w:rPr>
+          <w:rFonts w:eastAsiaTheme="minorEastAsia"/>
+        </w:rPr>
+        <w:t xml:space="preserve"> prędkościami. Rysunek Rys</w:t>
       </w:r>
       <w:r>
         <w:rPr>
@@ -49289,7 +50480,7 @@
                 <v:shape id="_x0000_i1030" type="#_x0000_t75" style="width:425.25pt;height:268.5pt" o:ole="">
                   <v:imagedata r:id="rId26" o:title=""/>
                 </v:shape>
-                <o:OLEObject Type="Embed" ProgID="PBrush" ShapeID="_x0000_i1030" DrawAspect="Content" ObjectID="_1468428553" r:id="rId27"/>
+                <o:OLEObject Type="Embed" ProgID="PBrush" ShapeID="_x0000_i1030" DrawAspect="Content" ObjectID="_1470060604" r:id="rId27"/>
               </w:object>
             </w:r>
           </w:p>
@@ -49349,7 +50540,7 @@
         </w:numPr>
         <w:ind w:left="0" w:firstLine="0"/>
       </w:pPr>
-      <w:bookmarkStart w:id="44" w:name="_Toc394683488"/>
+      <w:bookmarkStart w:id="44" w:name="_Toc396317850"/>
       <w:r>
         <w:t>Zderzenie centralne horyzontalne</w:t>
       </w:r>
@@ -49466,7 +50657,19 @@
         <w:rPr>
           <w:rFonts w:eastAsiaTheme="minorEastAsia"/>
         </w:rPr>
-        <w:t xml:space="preserve">Kule różnią się swoimi promieniami i masami - pierwsza z nich ma </w:t>
+        <w:t xml:space="preserve">Kule różnią się swoimi promieniami i masami </w:t>
+      </w:r>
+      <w:r>
+        <w:rPr>
+          <w:rFonts w:eastAsiaTheme="minorEastAsia"/>
+        </w:rPr>
+        <w:t>–</w:t>
+      </w:r>
+      <w:r>
+        <w:rPr>
+          <w:rFonts w:eastAsiaTheme="minorEastAsia"/>
+        </w:rPr>
+        <w:t xml:space="preserve"> pierwsza z nich ma </w:t>
       </w:r>
       <w:r>
         <w:rPr>
@@ -49542,7 +50745,7 @@
                 <v:shape id="_x0000_i1031" type="#_x0000_t75" style="width:425.25pt;height:269.25pt" o:ole="">
                   <v:imagedata r:id="rId28" o:title=""/>
                 </v:shape>
-                <o:OLEObject Type="Embed" ProgID="PBrush" ShapeID="_x0000_i1031" DrawAspect="Content" ObjectID="_1468428554" r:id="rId29"/>
+                <o:OLEObject Type="Embed" ProgID="PBrush" ShapeID="_x0000_i1031" DrawAspect="Content" ObjectID="_1470060605" r:id="rId29"/>
               </w:object>
             </w:r>
           </w:p>
@@ -50394,7 +51597,7 @@
                 <v:shape id="_x0000_i1032" type="#_x0000_t75" style="width:425.25pt;height:269.25pt" o:ole="">
                   <v:imagedata r:id="rId30" o:title=""/>
                 </v:shape>
-                <o:OLEObject Type="Embed" ProgID="PBrush" ShapeID="_x0000_i1032" DrawAspect="Content" ObjectID="_1468428555" r:id="rId31"/>
+                <o:OLEObject Type="Embed" ProgID="PBrush" ShapeID="_x0000_i1032" DrawAspect="Content" ObjectID="_1470060606" r:id="rId31"/>
               </w:object>
             </w:r>
           </w:p>
@@ -50479,7 +51682,7 @@
           <w:numId w:val="1"/>
         </w:numPr>
       </w:pPr>
-      <w:bookmarkStart w:id="45" w:name="_Toc394683489"/>
+      <w:bookmarkStart w:id="45" w:name="_Toc396317851"/>
       <w:r>
         <w:t>Zderzenie trzech obiektów</w:t>
       </w:r>
@@ -50683,7 +51886,7 @@
                 <v:shape id="_x0000_i1033" type="#_x0000_t75" style="width:425.25pt;height:270pt" o:ole="">
                   <v:imagedata r:id="rId32" o:title=""/>
                 </v:shape>
-                <o:OLEObject Type="Embed" ProgID="PBrush" ShapeID="_x0000_i1033" DrawAspect="Content" ObjectID="_1468428556" r:id="rId33"/>
+                <o:OLEObject Type="Embed" ProgID="PBrush" ShapeID="_x0000_i1033" DrawAspect="Content" ObjectID="_1470060607" r:id="rId33"/>
               </w:object>
             </w:r>
           </w:p>
@@ -50733,7 +51936,13 @@
         <w:t xml:space="preserve">Ze względu na położenie i rozmiar kul w zderzeniu będą uczestniczyć trzy kule. Zgodnie z założeniami systemu, zderzenie można rozłożyć na dwa osobne zderzenia: zderzenie pierwszej kuli poziomej z kulą pionową i zderzenie drugiej kuli poziomej z pionową. </w:t>
       </w:r>
       <w:r>
-        <w:t xml:space="preserve">Tym razem żadne ze zderzeń nie jest zderzeniem centralnym - wektory prędkości tuż przed zderzeniem wyznaczają kąt prosty. </w:t>
+        <w:t xml:space="preserve">Tym razem żadne ze zderzeń nie jest zderzeniem centralnym </w:t>
+      </w:r>
+      <w:r>
+        <w:t>–</w:t>
+      </w:r>
+      <w:r>
+        <w:t xml:space="preserve"> wektory prędkości tuż przed zderzeniem wyznaczają kąt prosty. </w:t>
       </w:r>
       <w:r>
         <w:t xml:space="preserve">W tym przypadku należy skorzystać z procedury opisanej w punkcie 2.2.1 dla przypadku ogólnego zderzeń kul. </w:t>
@@ -50846,7 +52055,7 @@
                 <v:shape id="_x0000_i1034" type="#_x0000_t75" style="width:425.25pt;height:269.25pt" o:ole="">
                   <v:imagedata r:id="rId34" o:title=""/>
                 </v:shape>
-                <o:OLEObject Type="Embed" ProgID="PBrush" ShapeID="_x0000_i1034" DrawAspect="Content" ObjectID="_1468428557" r:id="rId35"/>
+                <o:OLEObject Type="Embed" ProgID="PBrush" ShapeID="_x0000_i1034" DrawAspect="Content" ObjectID="_1470060608" r:id="rId35"/>
               </w:object>
             </w:r>
           </w:p>
@@ -50904,7 +52113,7 @@
           <w:numId w:val="1"/>
         </w:numPr>
       </w:pPr>
-      <w:bookmarkStart w:id="46" w:name="_Toc394683490"/>
+      <w:bookmarkStart w:id="46" w:name="_Toc396317852"/>
       <w:r>
         <w:t>Przykładowe rozbicie w grze typu bilard</w:t>
       </w:r>
@@ -51001,7 +52210,7 @@
                 <v:shape id="_x0000_i1035" type="#_x0000_t75" style="width:425.25pt;height:270pt" o:ole="">
                   <v:imagedata r:id="rId36" o:title=""/>
                 </v:shape>
-                <o:OLEObject Type="Embed" ProgID="PBrush" ShapeID="_x0000_i1035" DrawAspect="Content" ObjectID="_1468428558" r:id="rId37"/>
+                <o:OLEObject Type="Embed" ProgID="PBrush" ShapeID="_x0000_i1035" DrawAspect="Content" ObjectID="_1470060609" r:id="rId37"/>
               </w:object>
             </w:r>
           </w:p>
@@ -51116,7 +52325,7 @@
                 <v:shape id="_x0000_i1036" type="#_x0000_t75" style="width:425.25pt;height:268.5pt" o:ole="">
                   <v:imagedata r:id="rId38" o:title=""/>
                 </v:shape>
-                <o:OLEObject Type="Embed" ProgID="PBrush" ShapeID="_x0000_i1036" DrawAspect="Content" ObjectID="_1468428559" r:id="rId39"/>
+                <o:OLEObject Type="Embed" ProgID="PBrush" ShapeID="_x0000_i1036" DrawAspect="Content" ObjectID="_1470060610" r:id="rId39"/>
               </w:object>
             </w:r>
           </w:p>
@@ -51194,7 +52403,7 @@
         </w:numPr>
         <w:ind w:left="0" w:firstLine="0"/>
       </w:pPr>
-      <w:bookmarkStart w:id="47" w:name="_Toc394683491"/>
+      <w:bookmarkStart w:id="47" w:name="_Toc396317853"/>
       <w:r>
         <w:lastRenderedPageBreak/>
         <w:t>PODSUMOWANIE I WNIOSKI</w:t>
@@ -51308,7 +52517,7 @@
         </w:docPartObj>
       </w:sdtPr>
       <w:sdtContent>
-        <w:bookmarkStart w:id="48" w:name="_Toc394683492" w:displacedByCustomXml="prev"/>
+        <w:bookmarkStart w:id="48" w:name="_Toc396317854" w:displacedByCustomXml="prev"/>
         <w:p>
           <w:pPr>
             <w:pStyle w:val="Nagwek1"/>
@@ -51400,7 +52609,28 @@
                       <w:rPr>
                         <w:noProof/>
                       </w:rPr>
-                      <w:t xml:space="preserve">M. Skorko, Fizyka, Warszawa: Państwowe Wydawnictwo Naukowe, 1973. </w:t>
+                      <w:t xml:space="preserve">M. Skorko, </w:t>
+                    </w:r>
+                    <w:r>
+                      <w:t>„</w:t>
+                    </w:r>
+                    <w:r>
+                      <w:rPr>
+                        <w:noProof/>
+                      </w:rPr>
+                      <w:t>Fizyka</w:t>
+                    </w:r>
+                    <w:r>
+                      <w:rPr>
+                        <w:rFonts w:eastAsiaTheme="minorEastAsia"/>
+                      </w:rPr>
+                      <w:t>”</w:t>
+                    </w:r>
+                    <w:r>
+                      <w:rPr>
+                        <w:noProof/>
+                      </w:rPr>
+                      <w:t xml:space="preserve">, Warszawa: Państwowe Wydawnictwo Naukowe, 1973. </w:t>
                     </w:r>
                   </w:p>
                 </w:tc>
@@ -51459,7 +52689,28 @@
                       <w:rPr>
                         <w:noProof/>
                       </w:rPr>
-                      <w:t xml:space="preserve">, "Podstawy fizyki, tom I", Warszawa: Wydawnictwo naukowe PWN, 2007. </w:t>
+                      <w:t xml:space="preserve">, </w:t>
+                    </w:r>
+                    <w:r>
+                      <w:t>„</w:t>
+                    </w:r>
+                    <w:r>
+                      <w:rPr>
+                        <w:noProof/>
+                      </w:rPr>
+                      <w:t>Podstawy fizyki, tom I</w:t>
+                    </w:r>
+                    <w:r>
+                      <w:rPr>
+                        <w:rFonts w:eastAsiaTheme="minorEastAsia"/>
+                      </w:rPr>
+                      <w:t>”</w:t>
+                    </w:r>
+                    <w:r>
+                      <w:rPr>
+                        <w:noProof/>
+                      </w:rPr>
+                      <w:t xml:space="preserve">, Warszawa: Wydawnictwo naukowe PWN, 2007. </w:t>
                     </w:r>
                   </w:p>
                 </w:tc>
@@ -51506,7 +52757,28 @@
                       <w:rPr>
                         <w:noProof/>
                       </w:rPr>
-                      <w:t xml:space="preserve">D. M. Bourg, Fizyka dla programistów gier, Helion, 2003. </w:t>
+                      <w:t xml:space="preserve">D. M. Bourg, </w:t>
+                    </w:r>
+                    <w:r>
+                      <w:t>„</w:t>
+                    </w:r>
+                    <w:r>
+                      <w:rPr>
+                        <w:noProof/>
+                      </w:rPr>
+                      <w:t>Fizyka dla programistów gier</w:t>
+                    </w:r>
+                    <w:r>
+                      <w:rPr>
+                        <w:rFonts w:eastAsiaTheme="minorEastAsia"/>
+                      </w:rPr>
+                      <w:t>”</w:t>
+                    </w:r>
+                    <w:r>
+                      <w:rPr>
+                        <w:noProof/>
+                      </w:rPr>
+                      <w:t xml:space="preserve">, Helion, 2003. </w:t>
                     </w:r>
                   </w:p>
                 </w:tc>
@@ -51554,7 +52826,28 @@
                       <w:rPr>
                         <w:noProof/>
                       </w:rPr>
-                      <w:t>Wikipedia: zderzenia sprężyste,</w:t>
+                      <w:t xml:space="preserve">Wikipedia: </w:t>
+                    </w:r>
+                    <w:r>
+                      <w:t>„</w:t>
+                    </w:r>
+                    <w:r>
+                      <w:rPr>
+                        <w:noProof/>
+                      </w:rPr>
+                      <w:t>zderzenia sprężyste</w:t>
+                    </w:r>
+                    <w:r>
+                      <w:rPr>
+                        <w:rFonts w:eastAsiaTheme="minorEastAsia"/>
+                      </w:rPr>
+                      <w:t>”</w:t>
+                    </w:r>
+                    <w:r>
+                      <w:rPr>
+                        <w:noProof/>
+                      </w:rPr>
+                      <w:t>,</w:t>
                     </w:r>
                     <w:r>
                       <w:rPr>
@@ -51584,7 +52877,7 @@
                       <w:rPr>
                         <w:noProof/>
                       </w:rPr>
-                      <w:t>.</w:t>
+                      <w:t>, data dostępu: 20.08.2014</w:t>
                     </w:r>
                   </w:p>
                 </w:tc>
@@ -51631,7 +52924,28 @@
                       <w:rPr>
                         <w:noProof/>
                       </w:rPr>
-                      <w:t xml:space="preserve">R. Miles, Microsoft XNA Game Studio 4.0, Projektuj i buduj gry dla konsoli Xbox 360, urządzeń z systemem Windows Phone 7 i własnego PC, Helion, 2012. </w:t>
+                      <w:t xml:space="preserve">R. Miles, </w:t>
+                    </w:r>
+                    <w:r>
+                      <w:t>„</w:t>
+                    </w:r>
+                    <w:r>
+                      <w:rPr>
+                        <w:noProof/>
+                      </w:rPr>
+                      <w:t>Microsoft XNA Game Studio 4.0, Projektuj i buduj gry dla konsoli Xbox 360, urządzeń z systemem Windows Phone 7 i własnego PC</w:t>
+                    </w:r>
+                    <w:r>
+                      <w:rPr>
+                        <w:rFonts w:eastAsiaTheme="minorEastAsia"/>
+                      </w:rPr>
+                      <w:t>”</w:t>
+                    </w:r>
+                    <w:r>
+                      <w:rPr>
+                        <w:noProof/>
+                      </w:rPr>
+                      <w:t xml:space="preserve">, Helion, 2012. </w:t>
                     </w:r>
                   </w:p>
                 </w:tc>
@@ -51669,7 +52983,7 @@
       <w:pPr>
         <w:pStyle w:val="Nagwek1"/>
       </w:pPr>
-      <w:bookmarkStart w:id="49" w:name="_Toc394683493"/>
+      <w:bookmarkStart w:id="49" w:name="_Toc396317855"/>
       <w:r>
         <w:lastRenderedPageBreak/>
         <w:t>ZAŁĄCZNIK</w:t>
@@ -51701,7 +53015,7 @@
         <w:t xml:space="preserve">Katalog </w:t>
       </w:r>
       <w:r>
-        <w:t>"</w:t>
+        <w:t>„</w:t>
       </w:r>
       <w:proofErr w:type="spellStart"/>
       <w:r>
@@ -51713,15 +53027,21 @@
       <w:proofErr w:type="spellEnd"/>
       <w:r>
         <w:rPr>
-          <w:i/>
-        </w:rPr>
-        <w:t>"</w:t>
+          <w:rFonts w:eastAsiaTheme="minorEastAsia"/>
+        </w:rPr>
+        <w:t>”</w:t>
       </w:r>
       <w:r>
         <w:t xml:space="preserve"> zawierający kod źródłowy finalnego produktu</w:t>
       </w:r>
       <w:r>
-        <w:t xml:space="preserve"> - bibliotekę </w:t>
+        <w:t xml:space="preserve"> </w:t>
+      </w:r>
+      <w:r>
+        <w:t>–</w:t>
+      </w:r>
+      <w:r>
+        <w:t xml:space="preserve"> bibliotekę </w:t>
       </w:r>
       <w:proofErr w:type="spellStart"/>
       <w:r>
@@ -51770,7 +53090,7 @@
         <w:t xml:space="preserve">Katalog </w:t>
       </w:r>
       <w:r>
-        <w:t>"</w:t>
+        <w:t>„</w:t>
       </w:r>
       <w:proofErr w:type="spellStart"/>
       <w:r>
@@ -51782,9 +53102,9 @@
       <w:proofErr w:type="spellEnd"/>
       <w:r>
         <w:rPr>
-          <w:i/>
-        </w:rPr>
-        <w:t>"</w:t>
+          <w:rFonts w:eastAsiaTheme="minorEastAsia"/>
+        </w:rPr>
+        <w:t>”</w:t>
       </w:r>
       <w:r>
         <w:t xml:space="preserve"> zawierający pliki instalacyjne i samą aplikację</w:t>
@@ -51803,7 +53123,7 @@
         <w:t xml:space="preserve">Katalog </w:t>
       </w:r>
       <w:r>
-        <w:t>"</w:t>
+        <w:t>„</w:t>
       </w:r>
       <w:proofErr w:type="spellStart"/>
       <w:r>
@@ -51815,9 +53135,9 @@
       <w:proofErr w:type="spellEnd"/>
       <w:r>
         <w:rPr>
-          <w:i/>
-        </w:rPr>
-        <w:t>"</w:t>
+          <w:rFonts w:eastAsiaTheme="minorEastAsia"/>
+        </w:rPr>
+        <w:t>”</w:t>
       </w:r>
       <w:r>
         <w:rPr>
@@ -51842,10 +53162,13 @@
         <w:t xml:space="preserve">Treść powyższej pracy w pliku </w:t>
       </w:r>
       <w:r>
+        <w:t>„</w:t>
+      </w:r>
+      <w:r>
         <w:rPr>
           <w:i/>
         </w:rPr>
-        <w:t xml:space="preserve">"Implementacja wybranego modelu zderzeń w grach </w:t>
+        <w:t xml:space="preserve">Implementacja wybranego modelu zderzeń w grach </w:t>
       </w:r>
       <w:proofErr w:type="spellStart"/>
       <w:r>
@@ -51857,12 +53180,9 @@
       <w:proofErr w:type="spellEnd"/>
       <w:r>
         <w:rPr>
-          <w:i/>
-        </w:rPr>
-        <w:t>"</w:t>
-      </w:r>
-      <w:r>
-        <w:t xml:space="preserve"> </w:t>
+          <w:rFonts w:eastAsiaTheme="minorEastAsia"/>
+        </w:rPr>
+        <w:t>”</w:t>
       </w:r>
     </w:p>
     <w:p>
@@ -51947,7 +53267,7 @@
             <w:rPr>
               <w:noProof/>
             </w:rPr>
-            <w:t>29</w:t>
+            <w:t>42</w:t>
           </w:r>
         </w:fldSimple>
       </w:p>
@@ -54484,7 +55804,7 @@
 </file>
 
 <file path=customXml/itemProps1.xml><?xml version="1.0" encoding="utf-8"?>
-<ds:datastoreItem xmlns:ds="http://schemas.openxmlformats.org/officeDocument/2006/customXml" ds:itemID="{A3B412DC-BE11-413E-8909-21EDA2A1697D}">
+<ds:datastoreItem xmlns:ds="http://schemas.openxmlformats.org/officeDocument/2006/customXml" ds:itemID="{02C1D5F4-F6EE-4C5A-99A5-EAC76ACE802F}">
   <ds:schemaRefs>
     <ds:schemaRef ds:uri="http://schemas.openxmlformats.org/officeDocument/2006/bibliography"/>
   </ds:schemaRefs>

</xml_diff>